<commit_message>
* Generating test data script added:generate_matrix.py * TODO.TXT added * mainwindow.ui std values modified * Updated documentation
</commit_message>
<xml_diff>
--- a/doc/dokumentacja_koncowa.docx
+++ b/doc/dokumentacja_koncowa.docx
@@ -315,6 +315,7 @@
           <w:spacing w:val="0"/>
         </w:rPr>
       </w:pPr>
+      <w:bookmarkStart w:id="0" w:name="_Toc294212189"/>
       <w:r>
         <w:rPr>
           <w:rStyle w:val="Tytuksiki"/>
@@ -332,14 +333,20 @@
         </w:rPr>
         <w:t xml:space="preserve"> graficznego interfejsu użytkownika</w:t>
       </w:r>
+      <w:bookmarkEnd w:id="0"/>
     </w:p>
     <w:p>
       <w:pPr>
         <w:pStyle w:val="Nagwek2"/>
       </w:pPr>
       <w:r>
-        <w:t xml:space="preserve"> Elementy interfejsu</w:t>
-      </w:r>
+        <w:t xml:space="preserve"> </w:t>
+      </w:r>
+      <w:bookmarkStart w:id="1" w:name="_Toc294212190"/>
+      <w:r>
+        <w:t>Elementy interfejsu</w:t>
+      </w:r>
+      <w:bookmarkEnd w:id="1"/>
     </w:p>
     <w:p>
       <w:pPr>
@@ -366,7 +373,7 @@
                     <pic:cNvPicPr/>
                   </pic:nvPicPr>
                   <pic:blipFill>
-                    <a:blip r:embed="rId8">
+                    <a:blip r:embed="rId9">
                       <a:extLst>
                         <a:ext uri="{28A0092B-C50C-407E-A947-70E740481C1C}">
                           <a14:useLocalDpi xmlns:a14="http://schemas.microsoft.com/office/drawing/2010/main" val="0"/>
@@ -603,9 +610,11 @@
       <w:pPr>
         <w:pStyle w:val="Nagwek2"/>
       </w:pPr>
+      <w:bookmarkStart w:id="2" w:name="_Toc294212191"/>
       <w:r>
         <w:t>Wykonanie programu</w:t>
       </w:r>
+      <w:bookmarkEnd w:id="2"/>
     </w:p>
     <w:p>
       <w:r>
@@ -735,6 +744,7 @@
           <w:spacing w:val="0"/>
         </w:rPr>
       </w:pPr>
+      <w:bookmarkStart w:id="3" w:name="_Toc294212192"/>
       <w:r>
         <w:rPr>
           <w:rStyle w:val="Tytuksiki"/>
@@ -744,14 +754,17 @@
         <w:lastRenderedPageBreak/>
         <w:t>Szczegóły implementacyjne</w:t>
       </w:r>
+      <w:bookmarkEnd w:id="3"/>
     </w:p>
     <w:p>
       <w:pPr>
         <w:pStyle w:val="Nagwek2"/>
       </w:pPr>
+      <w:bookmarkStart w:id="4" w:name="_Toc294212193"/>
       <w:r>
         <w:t>Architektura programu</w:t>
       </w:r>
+      <w:bookmarkEnd w:id="4"/>
     </w:p>
     <w:p>
       <w:r>
@@ -918,17 +931,21 @@
       <w:pPr>
         <w:pStyle w:val="Nagwek2"/>
       </w:pPr>
+      <w:bookmarkStart w:id="5" w:name="_Toc294212194"/>
       <w:r>
         <w:t>Opis algorytmów obliczających trasę.</w:t>
       </w:r>
+      <w:bookmarkEnd w:id="5"/>
     </w:p>
     <w:p>
       <w:pPr>
         <w:pStyle w:val="Nagwek3"/>
       </w:pPr>
+      <w:bookmarkStart w:id="6" w:name="_Toc294212195"/>
       <w:r>
         <w:t>Dane wstępne</w:t>
       </w:r>
+      <w:bookmarkEnd w:id="6"/>
     </w:p>
     <w:p>
       <w:r>
@@ -1002,9 +1019,11 @@
       <w:pPr>
         <w:pStyle w:val="Nagwek3"/>
       </w:pPr>
+      <w:bookmarkStart w:id="7" w:name="_Toc294212196"/>
       <w:r>
         <w:t>Generacja trasy początkowej</w:t>
       </w:r>
+      <w:bookmarkEnd w:id="7"/>
     </w:p>
     <w:p>
       <w:r>
@@ -1019,8 +1038,6 @@
       <w:r>
         <w:t>eneruje trasę początkową:</w:t>
       </w:r>
-      <w:bookmarkStart w:id="0" w:name="_GoBack"/>
-      <w:bookmarkEnd w:id="0"/>
     </w:p>
     <w:p>
       <w:pPr>
@@ -1137,7 +1154,54 @@
         <w:t>wylosowanego</w:t>
       </w:r>
       <w:r>
-        <w:t xml:space="preserve"> na początku, od którego startowaliśmy poprzez wyszukiwanie w głąb. </w:t>
+        <w:t xml:space="preserve"> na początku, od którego startowaliś</w:t>
+      </w:r>
+      <w:r>
+        <w:t>my poprzez wyszukiwanie w głąb.</w:t>
+      </w:r>
+    </w:p>
+    <w:p>
+      <w:r>
+        <w:t xml:space="preserve">Jeżeli nie jesteśmy w stanie znaleźć wierzchołka który nie został jeszcze odwiedzony poprzez przeszukiwanie w głąb a licznik jest &gt; 1 to znaczy, że podany graf nie jest możliwy do obejścia i algorytm się kończy. </w:t>
+      </w:r>
+    </w:p>
+    <w:p>
+      <w:pPr>
+        <w:pStyle w:val="Nagwek3"/>
+      </w:pPr>
+      <w:bookmarkStart w:id="8" w:name="_Toc294212197"/>
+      <w:r>
+        <w:t>Generacja sąsiedztwa</w:t>
+      </w:r>
+      <w:r>
+        <w:t>.</w:t>
+      </w:r>
+      <w:bookmarkEnd w:id="8"/>
+    </w:p>
+    <w:p>
+      <w:r>
+        <w:t xml:space="preserve">Mati działaj </w:t>
+      </w:r>
+      <w:r>
+        <w:sym w:font="Wingdings" w:char="F04A"/>
+      </w:r>
+    </w:p>
+    <w:p>
+      <w:pPr>
+        <w:pStyle w:val="Nagwek3"/>
+      </w:pPr>
+      <w:bookmarkStart w:id="9" w:name="_Toc294212198"/>
+      <w:r>
+        <w:t>Symulowanie wyżarzanie.</w:t>
+      </w:r>
+      <w:bookmarkEnd w:id="9"/>
+      <w:r>
+        <w:t xml:space="preserve"> </w:t>
+      </w:r>
+    </w:p>
+    <w:p>
+      <w:r>
+        <w:t>Mati działaj!</w:t>
       </w:r>
     </w:p>
     <w:p/>
@@ -1145,27 +1209,1173 @@
       <w:pPr>
         <w:pStyle w:val="Nagwek1"/>
       </w:pPr>
+      <w:bookmarkStart w:id="10" w:name="_Toc294212199"/>
       <w:r>
         <w:lastRenderedPageBreak/>
         <w:t>Opis danych wejściowych i wyjściowych</w:t>
       </w:r>
+      <w:bookmarkEnd w:id="10"/>
+    </w:p>
+    <w:p>
+      <w:pPr>
+        <w:pStyle w:val="Nagwek2"/>
+        <w:jc w:val="left"/>
+      </w:pPr>
+      <w:r>
+        <w:t>Generacja danych testowych</w:t>
+      </w:r>
+    </w:p>
+    <w:p>
+      <w:r>
+        <w:t xml:space="preserve">Ponieważ aby przetestować działanie algorytmu należy wygenerować </w:t>
+      </w:r>
+      <w:r>
+        <w:t>szereg grafów, które będą:</w:t>
+      </w:r>
+    </w:p>
+    <w:p>
+      <w:pPr>
+        <w:pStyle w:val="Akapitzlist"/>
+        <w:numPr>
+          <w:ilvl w:val="0"/>
+          <w:numId w:val="12"/>
+        </w:numPr>
+      </w:pPr>
+      <w:r>
+        <w:t>spełniać warunek możliwości odwiedzenia wszystkich miast,</w:t>
+      </w:r>
+    </w:p>
+    <w:p>
+      <w:pPr>
+        <w:pStyle w:val="Akapitzlist"/>
+        <w:numPr>
+          <w:ilvl w:val="0"/>
+          <w:numId w:val="12"/>
+        </w:numPr>
+      </w:pPr>
+      <w:r>
+        <w:t>będą różnych, często znacznych rozmiarów,</w:t>
+      </w:r>
+    </w:p>
+    <w:p>
+      <w:r>
+        <w:t xml:space="preserve">cały proces należy zautomatyzować. Do programu dołączany jest skrypt w napisany w języku Python. Skrypt </w:t>
+      </w:r>
+      <w:r>
+        <w:rPr>
+          <w:i/>
+        </w:rPr>
+        <w:t>„generate_matrix.py”</w:t>
+      </w:r>
+      <w:r>
+        <w:rPr>
+          <w:i/>
+        </w:rPr>
+        <w:t xml:space="preserve"> </w:t>
+      </w:r>
+      <w:r>
+        <w:t>przyjmuje dwa parametry, pierwszy mówiący o liczbie miast a drugi liczbę połączeń między miastami.</w:t>
+      </w:r>
+    </w:p>
+    <w:p>
+      <w:r>
+        <w:t xml:space="preserve">Aby zapewnić warunek, że wszystkie miasta można obejść i wrócić do punktu wyjścia, skrypt łączy w pierwszym kroku w cykl wszystkie miasta. Następnie pozostała żądana liczba połączeń jest generowana losowo. </w:t>
+      </w:r>
+    </w:p>
+    <w:p>
+      <w:r>
+        <w:t>Skrypt drukuje losową macierz sąsiedztwa na standardowe wyjście w formacie zgodnym z tym, który program</w:t>
+      </w:r>
+      <w:r>
+        <w:t xml:space="preserve"> rozwiązujący problem komiwojażera</w:t>
+      </w:r>
+      <w:r>
+        <w:t xml:space="preserve"> przyjmuje na wejście. </w:t>
+      </w:r>
+    </w:p>
+    <w:p>
+      <w:r>
+        <w:t>Liczba miast nie ma narzuconego ograniczenia wynikającego ze specyfiki programu. Jedynym ograniczeniem jest moc obliczeniowa komputera.</w:t>
+      </w:r>
+    </w:p>
+    <w:p>
+      <w:r>
+        <w:t>Liczba połączeń między miastami zależy od liczby miast „n”, która należy do przedziału: &lt;n,n(n-1)&gt;.</w:t>
+      </w:r>
+      <w:r>
+        <w:t xml:space="preserve"> Dolne ograniczenie wynika z potrzeby zapewnienia cyklu. Górne ograniczenie daje graf pełny, gdzie każde miasto ma połączenie z innym. </w:t>
+      </w:r>
+    </w:p>
+    <w:p/>
+    <w:p>
+      <w:r>
+        <w:t>Program testowano</w:t>
+      </w:r>
+      <w:r>
+        <w:t xml:space="preserve"> na maksymalnie 500 wierzchołkach, gdzie każde miasto miało </w:t>
+      </w:r>
+      <w:r>
+        <w:t xml:space="preserve">połączenie z co drugim miastem przy 2GB pamięci. </w:t>
+      </w:r>
+    </w:p>
+    <w:p>
+      <w:pPr>
+        <w:pStyle w:val="Nagwek2"/>
+      </w:pPr>
+      <w:r>
+        <w:t>Wyjście</w:t>
+      </w:r>
+    </w:p>
+    <w:p>
+      <w:r>
+        <w:t xml:space="preserve">Program po wykonaniu obliczeń prezentuje graficzną reprezentacje znalezionej trasy odmalowaną na płótnie oraz jedną liczbę, sumę wag krawędzi. </w:t>
+      </w:r>
+      <w:bookmarkStart w:id="11" w:name="_GoBack"/>
+      <w:bookmarkEnd w:id="11"/>
     </w:p>
     <w:p>
       <w:pPr>
         <w:pStyle w:val="Nagwek1"/>
-      </w:pPr>
-      <w:r>
         <w:rPr>
           <w:rStyle w:val="Tytuksiki"/>
           <w:smallCaps w:val="0"/>
           <w:spacing w:val="0"/>
         </w:rPr>
+      </w:pPr>
+      <w:bookmarkStart w:id="12" w:name="_Toc294212200"/>
+      <w:r>
+        <w:rPr>
+          <w:rStyle w:val="Tytuksiki"/>
+          <w:smallCaps w:val="0"/>
+          <w:spacing w:val="0"/>
+        </w:rPr>
         <w:lastRenderedPageBreak/>
         <w:t>Analiza działania programu</w:t>
       </w:r>
+      <w:bookmarkEnd w:id="12"/>
+    </w:p>
+    <w:p>
+      <w:r>
+        <w:t xml:space="preserve">Działaj </w:t>
+      </w:r>
+      <w:r>
+        <w:sym w:font="Wingdings" w:char="F04A"/>
+      </w:r>
+    </w:p>
+    <w:p>
+      <w:pPr>
+        <w:jc w:val="left"/>
+      </w:pPr>
+      <w:r>
+        <w:br w:type="page"/>
+      </w:r>
+    </w:p>
+    <w:p>
+      <w:r>
+        <w:lastRenderedPageBreak/>
+        <w:t>Spis treści.</w:t>
+      </w:r>
+    </w:p>
+    <w:p>
+      <w:pPr>
+        <w:pStyle w:val="Spistreci1"/>
+        <w:tabs>
+          <w:tab w:val="left" w:pos="440"/>
+          <w:tab w:val="right" w:leader="dot" w:pos="9062"/>
+        </w:tabs>
+        <w:rPr>
+          <w:noProof/>
+        </w:rPr>
+      </w:pPr>
+      <w:r>
+        <w:fldChar w:fldCharType="begin"/>
+      </w:r>
+      <w:r>
+        <w:instrText xml:space="preserve"> TOC \o "1-3" \h \z \u </w:instrText>
+      </w:r>
+      <w:r>
+        <w:fldChar w:fldCharType="separate"/>
+      </w:r>
+      <w:hyperlink w:anchor="_Toc294212189" w:history="1">
+        <w:r>
+          <w:rPr>
+            <w:rStyle w:val="Hipercze"/>
+            <w:noProof/>
+          </w:rPr>
+          <w:t>1.</w:t>
+        </w:r>
+        <w:r>
+          <w:rPr>
+            <w:noProof/>
+          </w:rPr>
+          <w:tab/>
+        </w:r>
+        <w:r>
+          <w:rPr>
+            <w:rStyle w:val="Hipercze"/>
+            <w:noProof/>
+          </w:rPr>
+          <w:t>Opis graficznego interfejsu użytkownika</w:t>
+        </w:r>
+        <w:r>
+          <w:rPr>
+            <w:noProof/>
+            <w:webHidden/>
+          </w:rPr>
+          <w:tab/>
+        </w:r>
+        <w:r>
+          <w:rPr>
+            <w:noProof/>
+            <w:webHidden/>
+          </w:rPr>
+          <w:fldChar w:fldCharType="begin"/>
+        </w:r>
+        <w:r>
+          <w:rPr>
+            <w:noProof/>
+            <w:webHidden/>
+          </w:rPr>
+          <w:instrText xml:space="preserve"> PAGEREF _Toc294212189 \h </w:instrText>
+        </w:r>
+        <w:r>
+          <w:rPr>
+            <w:noProof/>
+            <w:webHidden/>
+          </w:rPr>
+        </w:r>
+        <w:r>
+          <w:rPr>
+            <w:noProof/>
+            <w:webHidden/>
+          </w:rPr>
+          <w:fldChar w:fldCharType="separate"/>
+        </w:r>
+        <w:r>
+          <w:rPr>
+            <w:noProof/>
+            <w:webHidden/>
+          </w:rPr>
+          <w:t>2</w:t>
+        </w:r>
+        <w:r>
+          <w:rPr>
+            <w:noProof/>
+            <w:webHidden/>
+          </w:rPr>
+          <w:fldChar w:fldCharType="end"/>
+        </w:r>
+      </w:hyperlink>
+    </w:p>
+    <w:p>
+      <w:pPr>
+        <w:pStyle w:val="Spistreci2"/>
+        <w:tabs>
+          <w:tab w:val="left" w:pos="880"/>
+          <w:tab w:val="right" w:leader="dot" w:pos="9062"/>
+        </w:tabs>
+        <w:rPr>
+          <w:noProof/>
+        </w:rPr>
+      </w:pPr>
+      <w:hyperlink w:anchor="_Toc294212190" w:history="1">
+        <w:r>
+          <w:rPr>
+            <w:rStyle w:val="Hipercze"/>
+            <w:noProof/>
+          </w:rPr>
+          <w:t>1.1.</w:t>
+        </w:r>
+        <w:r>
+          <w:rPr>
+            <w:noProof/>
+          </w:rPr>
+          <w:tab/>
+        </w:r>
+        <w:r>
+          <w:rPr>
+            <w:rStyle w:val="Hipercze"/>
+            <w:noProof/>
+          </w:rPr>
+          <w:t>Elementy interfejsu</w:t>
+        </w:r>
+        <w:r>
+          <w:rPr>
+            <w:noProof/>
+            <w:webHidden/>
+          </w:rPr>
+          <w:tab/>
+        </w:r>
+        <w:r>
+          <w:rPr>
+            <w:noProof/>
+            <w:webHidden/>
+          </w:rPr>
+          <w:fldChar w:fldCharType="begin"/>
+        </w:r>
+        <w:r>
+          <w:rPr>
+            <w:noProof/>
+            <w:webHidden/>
+          </w:rPr>
+          <w:instrText xml:space="preserve"> PAGEREF _Toc294212190 \h </w:instrText>
+        </w:r>
+        <w:r>
+          <w:rPr>
+            <w:noProof/>
+            <w:webHidden/>
+          </w:rPr>
+        </w:r>
+        <w:r>
+          <w:rPr>
+            <w:noProof/>
+            <w:webHidden/>
+          </w:rPr>
+          <w:fldChar w:fldCharType="separate"/>
+        </w:r>
+        <w:r>
+          <w:rPr>
+            <w:noProof/>
+            <w:webHidden/>
+          </w:rPr>
+          <w:t>2</w:t>
+        </w:r>
+        <w:r>
+          <w:rPr>
+            <w:noProof/>
+            <w:webHidden/>
+          </w:rPr>
+          <w:fldChar w:fldCharType="end"/>
+        </w:r>
+      </w:hyperlink>
+    </w:p>
+    <w:p>
+      <w:pPr>
+        <w:pStyle w:val="Spistreci2"/>
+        <w:tabs>
+          <w:tab w:val="left" w:pos="880"/>
+          <w:tab w:val="right" w:leader="dot" w:pos="9062"/>
+        </w:tabs>
+        <w:rPr>
+          <w:noProof/>
+        </w:rPr>
+      </w:pPr>
+      <w:hyperlink w:anchor="_Toc294212191" w:history="1">
+        <w:r>
+          <w:rPr>
+            <w:rStyle w:val="Hipercze"/>
+            <w:noProof/>
+          </w:rPr>
+          <w:t>1.2.</w:t>
+        </w:r>
+        <w:r>
+          <w:rPr>
+            <w:noProof/>
+          </w:rPr>
+          <w:tab/>
+        </w:r>
+        <w:r>
+          <w:rPr>
+            <w:rStyle w:val="Hipercze"/>
+            <w:noProof/>
+          </w:rPr>
+          <w:t>Wykonanie programu</w:t>
+        </w:r>
+        <w:r>
+          <w:rPr>
+            <w:noProof/>
+            <w:webHidden/>
+          </w:rPr>
+          <w:tab/>
+        </w:r>
+        <w:r>
+          <w:rPr>
+            <w:noProof/>
+            <w:webHidden/>
+          </w:rPr>
+          <w:fldChar w:fldCharType="begin"/>
+        </w:r>
+        <w:r>
+          <w:rPr>
+            <w:noProof/>
+            <w:webHidden/>
+          </w:rPr>
+          <w:instrText xml:space="preserve"> PAGEREF _Toc294212191 \h </w:instrText>
+        </w:r>
+        <w:r>
+          <w:rPr>
+            <w:noProof/>
+            <w:webHidden/>
+          </w:rPr>
+        </w:r>
+        <w:r>
+          <w:rPr>
+            <w:noProof/>
+            <w:webHidden/>
+          </w:rPr>
+          <w:fldChar w:fldCharType="separate"/>
+        </w:r>
+        <w:r>
+          <w:rPr>
+            <w:noProof/>
+            <w:webHidden/>
+          </w:rPr>
+          <w:t>3</w:t>
+        </w:r>
+        <w:r>
+          <w:rPr>
+            <w:noProof/>
+            <w:webHidden/>
+          </w:rPr>
+          <w:fldChar w:fldCharType="end"/>
+        </w:r>
+      </w:hyperlink>
+    </w:p>
+    <w:p>
+      <w:pPr>
+        <w:pStyle w:val="Spistreci1"/>
+        <w:tabs>
+          <w:tab w:val="left" w:pos="440"/>
+          <w:tab w:val="right" w:leader="dot" w:pos="9062"/>
+        </w:tabs>
+        <w:rPr>
+          <w:noProof/>
+        </w:rPr>
+      </w:pPr>
+      <w:hyperlink w:anchor="_Toc294212192" w:history="1">
+        <w:r>
+          <w:rPr>
+            <w:rStyle w:val="Hipercze"/>
+            <w:noProof/>
+          </w:rPr>
+          <w:t>2.</w:t>
+        </w:r>
+        <w:r>
+          <w:rPr>
+            <w:noProof/>
+          </w:rPr>
+          <w:tab/>
+        </w:r>
+        <w:r>
+          <w:rPr>
+            <w:rStyle w:val="Hipercze"/>
+            <w:noProof/>
+          </w:rPr>
+          <w:t>Szczegóły implementacyjne</w:t>
+        </w:r>
+        <w:r>
+          <w:rPr>
+            <w:noProof/>
+            <w:webHidden/>
+          </w:rPr>
+          <w:tab/>
+        </w:r>
+        <w:r>
+          <w:rPr>
+            <w:noProof/>
+            <w:webHidden/>
+          </w:rPr>
+          <w:fldChar w:fldCharType="begin"/>
+        </w:r>
+        <w:r>
+          <w:rPr>
+            <w:noProof/>
+            <w:webHidden/>
+          </w:rPr>
+          <w:instrText xml:space="preserve"> PAGEREF _Toc294212192 \h </w:instrText>
+        </w:r>
+        <w:r>
+          <w:rPr>
+            <w:noProof/>
+            <w:webHidden/>
+          </w:rPr>
+        </w:r>
+        <w:r>
+          <w:rPr>
+            <w:noProof/>
+            <w:webHidden/>
+          </w:rPr>
+          <w:fldChar w:fldCharType="separate"/>
+        </w:r>
+        <w:r>
+          <w:rPr>
+            <w:noProof/>
+            <w:webHidden/>
+          </w:rPr>
+          <w:t>4</w:t>
+        </w:r>
+        <w:r>
+          <w:rPr>
+            <w:noProof/>
+            <w:webHidden/>
+          </w:rPr>
+          <w:fldChar w:fldCharType="end"/>
+        </w:r>
+      </w:hyperlink>
+    </w:p>
+    <w:p>
+      <w:pPr>
+        <w:pStyle w:val="Spistreci2"/>
+        <w:tabs>
+          <w:tab w:val="left" w:pos="880"/>
+          <w:tab w:val="right" w:leader="dot" w:pos="9062"/>
+        </w:tabs>
+        <w:rPr>
+          <w:noProof/>
+        </w:rPr>
+      </w:pPr>
+      <w:hyperlink w:anchor="_Toc294212193" w:history="1">
+        <w:r>
+          <w:rPr>
+            <w:rStyle w:val="Hipercze"/>
+            <w:noProof/>
+          </w:rPr>
+          <w:t>2.1.</w:t>
+        </w:r>
+        <w:r>
+          <w:rPr>
+            <w:noProof/>
+          </w:rPr>
+          <w:tab/>
+        </w:r>
+        <w:r>
+          <w:rPr>
+            <w:rStyle w:val="Hipercze"/>
+            <w:noProof/>
+          </w:rPr>
+          <w:t>Architektura programu</w:t>
+        </w:r>
+        <w:r>
+          <w:rPr>
+            <w:noProof/>
+            <w:webHidden/>
+          </w:rPr>
+          <w:tab/>
+        </w:r>
+        <w:r>
+          <w:rPr>
+            <w:noProof/>
+            <w:webHidden/>
+          </w:rPr>
+          <w:fldChar w:fldCharType="begin"/>
+        </w:r>
+        <w:r>
+          <w:rPr>
+            <w:noProof/>
+            <w:webHidden/>
+          </w:rPr>
+          <w:instrText xml:space="preserve"> PAGEREF _Toc294212193 \h </w:instrText>
+        </w:r>
+        <w:r>
+          <w:rPr>
+            <w:noProof/>
+            <w:webHidden/>
+          </w:rPr>
+        </w:r>
+        <w:r>
+          <w:rPr>
+            <w:noProof/>
+            <w:webHidden/>
+          </w:rPr>
+          <w:fldChar w:fldCharType="separate"/>
+        </w:r>
+        <w:r>
+          <w:rPr>
+            <w:noProof/>
+            <w:webHidden/>
+          </w:rPr>
+          <w:t>4</w:t>
+        </w:r>
+        <w:r>
+          <w:rPr>
+            <w:noProof/>
+            <w:webHidden/>
+          </w:rPr>
+          <w:fldChar w:fldCharType="end"/>
+        </w:r>
+      </w:hyperlink>
+    </w:p>
+    <w:p>
+      <w:pPr>
+        <w:pStyle w:val="Spistreci2"/>
+        <w:tabs>
+          <w:tab w:val="left" w:pos="880"/>
+          <w:tab w:val="right" w:leader="dot" w:pos="9062"/>
+        </w:tabs>
+        <w:rPr>
+          <w:noProof/>
+        </w:rPr>
+      </w:pPr>
+      <w:hyperlink w:anchor="_Toc294212194" w:history="1">
+        <w:r>
+          <w:rPr>
+            <w:rStyle w:val="Hipercze"/>
+            <w:noProof/>
+          </w:rPr>
+          <w:t>2.2.</w:t>
+        </w:r>
+        <w:r>
+          <w:rPr>
+            <w:noProof/>
+          </w:rPr>
+          <w:tab/>
+        </w:r>
+        <w:r>
+          <w:rPr>
+            <w:rStyle w:val="Hipercze"/>
+            <w:noProof/>
+          </w:rPr>
+          <w:t>Opis algorytmów obliczających trasę.</w:t>
+        </w:r>
+        <w:r>
+          <w:rPr>
+            <w:noProof/>
+            <w:webHidden/>
+          </w:rPr>
+          <w:tab/>
+        </w:r>
+        <w:r>
+          <w:rPr>
+            <w:noProof/>
+            <w:webHidden/>
+          </w:rPr>
+          <w:fldChar w:fldCharType="begin"/>
+        </w:r>
+        <w:r>
+          <w:rPr>
+            <w:noProof/>
+            <w:webHidden/>
+          </w:rPr>
+          <w:instrText xml:space="preserve"> PAGEREF _Toc294212194 \h </w:instrText>
+        </w:r>
+        <w:r>
+          <w:rPr>
+            <w:noProof/>
+            <w:webHidden/>
+          </w:rPr>
+        </w:r>
+        <w:r>
+          <w:rPr>
+            <w:noProof/>
+            <w:webHidden/>
+          </w:rPr>
+          <w:fldChar w:fldCharType="separate"/>
+        </w:r>
+        <w:r>
+          <w:rPr>
+            <w:noProof/>
+            <w:webHidden/>
+          </w:rPr>
+          <w:t>4</w:t>
+        </w:r>
+        <w:r>
+          <w:rPr>
+            <w:noProof/>
+            <w:webHidden/>
+          </w:rPr>
+          <w:fldChar w:fldCharType="end"/>
+        </w:r>
+      </w:hyperlink>
+    </w:p>
+    <w:p>
+      <w:pPr>
+        <w:pStyle w:val="Spistreci3"/>
+        <w:tabs>
+          <w:tab w:val="left" w:pos="1320"/>
+          <w:tab w:val="right" w:leader="dot" w:pos="9062"/>
+        </w:tabs>
+        <w:rPr>
+          <w:noProof/>
+        </w:rPr>
+      </w:pPr>
+      <w:hyperlink w:anchor="_Toc294212195" w:history="1">
+        <w:r>
+          <w:rPr>
+            <w:rStyle w:val="Hipercze"/>
+            <w:noProof/>
+          </w:rPr>
+          <w:t>2.2.1.</w:t>
+        </w:r>
+        <w:r>
+          <w:rPr>
+            <w:noProof/>
+          </w:rPr>
+          <w:tab/>
+        </w:r>
+        <w:r>
+          <w:rPr>
+            <w:rStyle w:val="Hipercze"/>
+            <w:noProof/>
+          </w:rPr>
+          <w:t>Dane wstępne</w:t>
+        </w:r>
+        <w:r>
+          <w:rPr>
+            <w:noProof/>
+            <w:webHidden/>
+          </w:rPr>
+          <w:tab/>
+        </w:r>
+        <w:r>
+          <w:rPr>
+            <w:noProof/>
+            <w:webHidden/>
+          </w:rPr>
+          <w:fldChar w:fldCharType="begin"/>
+        </w:r>
+        <w:r>
+          <w:rPr>
+            <w:noProof/>
+            <w:webHidden/>
+          </w:rPr>
+          <w:instrText xml:space="preserve"> PAGEREF _Toc294212195 \h </w:instrText>
+        </w:r>
+        <w:r>
+          <w:rPr>
+            <w:noProof/>
+            <w:webHidden/>
+          </w:rPr>
+        </w:r>
+        <w:r>
+          <w:rPr>
+            <w:noProof/>
+            <w:webHidden/>
+          </w:rPr>
+          <w:fldChar w:fldCharType="separate"/>
+        </w:r>
+        <w:r>
+          <w:rPr>
+            <w:noProof/>
+            <w:webHidden/>
+          </w:rPr>
+          <w:t>4</w:t>
+        </w:r>
+        <w:r>
+          <w:rPr>
+            <w:noProof/>
+            <w:webHidden/>
+          </w:rPr>
+          <w:fldChar w:fldCharType="end"/>
+        </w:r>
+      </w:hyperlink>
+    </w:p>
+    <w:p>
+      <w:pPr>
+        <w:pStyle w:val="Spistreci3"/>
+        <w:tabs>
+          <w:tab w:val="left" w:pos="1320"/>
+          <w:tab w:val="right" w:leader="dot" w:pos="9062"/>
+        </w:tabs>
+        <w:rPr>
+          <w:noProof/>
+        </w:rPr>
+      </w:pPr>
+      <w:hyperlink w:anchor="_Toc294212196" w:history="1">
+        <w:r>
+          <w:rPr>
+            <w:rStyle w:val="Hipercze"/>
+            <w:noProof/>
+          </w:rPr>
+          <w:t>2.2.2.</w:t>
+        </w:r>
+        <w:r>
+          <w:rPr>
+            <w:noProof/>
+          </w:rPr>
+          <w:tab/>
+        </w:r>
+        <w:r>
+          <w:rPr>
+            <w:rStyle w:val="Hipercze"/>
+            <w:noProof/>
+          </w:rPr>
+          <w:t>Generacja trasy początkowej</w:t>
+        </w:r>
+        <w:r>
+          <w:rPr>
+            <w:noProof/>
+            <w:webHidden/>
+          </w:rPr>
+          <w:tab/>
+        </w:r>
+        <w:r>
+          <w:rPr>
+            <w:noProof/>
+            <w:webHidden/>
+          </w:rPr>
+          <w:fldChar w:fldCharType="begin"/>
+        </w:r>
+        <w:r>
+          <w:rPr>
+            <w:noProof/>
+            <w:webHidden/>
+          </w:rPr>
+          <w:instrText xml:space="preserve"> PAGEREF _Toc294212196 \h </w:instrText>
+        </w:r>
+        <w:r>
+          <w:rPr>
+            <w:noProof/>
+            <w:webHidden/>
+          </w:rPr>
+        </w:r>
+        <w:r>
+          <w:rPr>
+            <w:noProof/>
+            <w:webHidden/>
+          </w:rPr>
+          <w:fldChar w:fldCharType="separate"/>
+        </w:r>
+        <w:r>
+          <w:rPr>
+            <w:noProof/>
+            <w:webHidden/>
+          </w:rPr>
+          <w:t>4</w:t>
+        </w:r>
+        <w:r>
+          <w:rPr>
+            <w:noProof/>
+            <w:webHidden/>
+          </w:rPr>
+          <w:fldChar w:fldCharType="end"/>
+        </w:r>
+      </w:hyperlink>
+    </w:p>
+    <w:p>
+      <w:pPr>
+        <w:pStyle w:val="Spistreci3"/>
+        <w:tabs>
+          <w:tab w:val="left" w:pos="1320"/>
+          <w:tab w:val="right" w:leader="dot" w:pos="9062"/>
+        </w:tabs>
+        <w:rPr>
+          <w:noProof/>
+        </w:rPr>
+      </w:pPr>
+      <w:hyperlink w:anchor="_Toc294212197" w:history="1">
+        <w:r>
+          <w:rPr>
+            <w:rStyle w:val="Hipercze"/>
+            <w:noProof/>
+          </w:rPr>
+          <w:t>2.2.3.</w:t>
+        </w:r>
+        <w:r>
+          <w:rPr>
+            <w:noProof/>
+          </w:rPr>
+          <w:tab/>
+        </w:r>
+        <w:r>
+          <w:rPr>
+            <w:rStyle w:val="Hipercze"/>
+            <w:noProof/>
+          </w:rPr>
+          <w:t>Generacja sąsiedztwa.</w:t>
+        </w:r>
+        <w:r>
+          <w:rPr>
+            <w:noProof/>
+            <w:webHidden/>
+          </w:rPr>
+          <w:tab/>
+        </w:r>
+        <w:r>
+          <w:rPr>
+            <w:noProof/>
+            <w:webHidden/>
+          </w:rPr>
+          <w:fldChar w:fldCharType="begin"/>
+        </w:r>
+        <w:r>
+          <w:rPr>
+            <w:noProof/>
+            <w:webHidden/>
+          </w:rPr>
+          <w:instrText xml:space="preserve"> PAGEREF _Toc294212197 \h </w:instrText>
+        </w:r>
+        <w:r>
+          <w:rPr>
+            <w:noProof/>
+            <w:webHidden/>
+          </w:rPr>
+        </w:r>
+        <w:r>
+          <w:rPr>
+            <w:noProof/>
+            <w:webHidden/>
+          </w:rPr>
+          <w:fldChar w:fldCharType="separate"/>
+        </w:r>
+        <w:r>
+          <w:rPr>
+            <w:noProof/>
+            <w:webHidden/>
+          </w:rPr>
+          <w:t>5</w:t>
+        </w:r>
+        <w:r>
+          <w:rPr>
+            <w:noProof/>
+            <w:webHidden/>
+          </w:rPr>
+          <w:fldChar w:fldCharType="end"/>
+        </w:r>
+      </w:hyperlink>
+    </w:p>
+    <w:p>
+      <w:pPr>
+        <w:pStyle w:val="Spistreci3"/>
+        <w:tabs>
+          <w:tab w:val="left" w:pos="1320"/>
+          <w:tab w:val="right" w:leader="dot" w:pos="9062"/>
+        </w:tabs>
+        <w:rPr>
+          <w:noProof/>
+        </w:rPr>
+      </w:pPr>
+      <w:hyperlink w:anchor="_Toc294212198" w:history="1">
+        <w:r>
+          <w:rPr>
+            <w:rStyle w:val="Hipercze"/>
+            <w:noProof/>
+          </w:rPr>
+          <w:t>2.2.4.</w:t>
+        </w:r>
+        <w:r>
+          <w:rPr>
+            <w:noProof/>
+          </w:rPr>
+          <w:tab/>
+        </w:r>
+        <w:r>
+          <w:rPr>
+            <w:rStyle w:val="Hipercze"/>
+            <w:noProof/>
+          </w:rPr>
+          <w:t>Symulowanie wyżarzanie.</w:t>
+        </w:r>
+        <w:r>
+          <w:rPr>
+            <w:noProof/>
+            <w:webHidden/>
+          </w:rPr>
+          <w:tab/>
+        </w:r>
+        <w:r>
+          <w:rPr>
+            <w:noProof/>
+            <w:webHidden/>
+          </w:rPr>
+          <w:fldChar w:fldCharType="begin"/>
+        </w:r>
+        <w:r>
+          <w:rPr>
+            <w:noProof/>
+            <w:webHidden/>
+          </w:rPr>
+          <w:instrText xml:space="preserve"> PAGEREF _Toc294212198 \h </w:instrText>
+        </w:r>
+        <w:r>
+          <w:rPr>
+            <w:noProof/>
+            <w:webHidden/>
+          </w:rPr>
+        </w:r>
+        <w:r>
+          <w:rPr>
+            <w:noProof/>
+            <w:webHidden/>
+          </w:rPr>
+          <w:fldChar w:fldCharType="separate"/>
+        </w:r>
+        <w:r>
+          <w:rPr>
+            <w:noProof/>
+            <w:webHidden/>
+          </w:rPr>
+          <w:t>5</w:t>
+        </w:r>
+        <w:r>
+          <w:rPr>
+            <w:noProof/>
+            <w:webHidden/>
+          </w:rPr>
+          <w:fldChar w:fldCharType="end"/>
+        </w:r>
+      </w:hyperlink>
+    </w:p>
+    <w:p>
+      <w:pPr>
+        <w:pStyle w:val="Spistreci1"/>
+        <w:tabs>
+          <w:tab w:val="left" w:pos="440"/>
+          <w:tab w:val="right" w:leader="dot" w:pos="9062"/>
+        </w:tabs>
+        <w:rPr>
+          <w:noProof/>
+        </w:rPr>
+      </w:pPr>
+      <w:hyperlink w:anchor="_Toc294212199" w:history="1">
+        <w:r>
+          <w:rPr>
+            <w:rStyle w:val="Hipercze"/>
+            <w:noProof/>
+          </w:rPr>
+          <w:t>3.</w:t>
+        </w:r>
+        <w:r>
+          <w:rPr>
+            <w:noProof/>
+          </w:rPr>
+          <w:tab/>
+        </w:r>
+        <w:r>
+          <w:rPr>
+            <w:rStyle w:val="Hipercze"/>
+            <w:noProof/>
+          </w:rPr>
+          <w:t>Opis danych wejściowych i wyjściowych</w:t>
+        </w:r>
+        <w:r>
+          <w:rPr>
+            <w:noProof/>
+            <w:webHidden/>
+          </w:rPr>
+          <w:tab/>
+        </w:r>
+        <w:r>
+          <w:rPr>
+            <w:noProof/>
+            <w:webHidden/>
+          </w:rPr>
+          <w:fldChar w:fldCharType="begin"/>
+        </w:r>
+        <w:r>
+          <w:rPr>
+            <w:noProof/>
+            <w:webHidden/>
+          </w:rPr>
+          <w:instrText xml:space="preserve"> PAGEREF _Toc294212199 \h </w:instrText>
+        </w:r>
+        <w:r>
+          <w:rPr>
+            <w:noProof/>
+            <w:webHidden/>
+          </w:rPr>
+        </w:r>
+        <w:r>
+          <w:rPr>
+            <w:noProof/>
+            <w:webHidden/>
+          </w:rPr>
+          <w:fldChar w:fldCharType="separate"/>
+        </w:r>
+        <w:r>
+          <w:rPr>
+            <w:noProof/>
+            <w:webHidden/>
+          </w:rPr>
+          <w:t>6</w:t>
+        </w:r>
+        <w:r>
+          <w:rPr>
+            <w:noProof/>
+            <w:webHidden/>
+          </w:rPr>
+          <w:fldChar w:fldCharType="end"/>
+        </w:r>
+      </w:hyperlink>
+    </w:p>
+    <w:p>
+      <w:pPr>
+        <w:pStyle w:val="Spistreci1"/>
+        <w:tabs>
+          <w:tab w:val="left" w:pos="440"/>
+          <w:tab w:val="right" w:leader="dot" w:pos="9062"/>
+        </w:tabs>
+        <w:rPr>
+          <w:noProof/>
+        </w:rPr>
+      </w:pPr>
+      <w:hyperlink w:anchor="_Toc294212200" w:history="1">
+        <w:r>
+          <w:rPr>
+            <w:rStyle w:val="Hipercze"/>
+            <w:noProof/>
+          </w:rPr>
+          <w:t>4.</w:t>
+        </w:r>
+        <w:r>
+          <w:rPr>
+            <w:noProof/>
+          </w:rPr>
+          <w:tab/>
+        </w:r>
+        <w:r>
+          <w:rPr>
+            <w:rStyle w:val="Hipercze"/>
+            <w:noProof/>
+          </w:rPr>
+          <w:t>Analiza działania programu</w:t>
+        </w:r>
+        <w:r>
+          <w:rPr>
+            <w:noProof/>
+            <w:webHidden/>
+          </w:rPr>
+          <w:tab/>
+        </w:r>
+        <w:r>
+          <w:rPr>
+            <w:noProof/>
+            <w:webHidden/>
+          </w:rPr>
+          <w:fldChar w:fldCharType="begin"/>
+        </w:r>
+        <w:r>
+          <w:rPr>
+            <w:noProof/>
+            <w:webHidden/>
+          </w:rPr>
+          <w:instrText xml:space="preserve"> PAGEREF _Toc294212200 \h </w:instrText>
+        </w:r>
+        <w:r>
+          <w:rPr>
+            <w:noProof/>
+            <w:webHidden/>
+          </w:rPr>
+        </w:r>
+        <w:r>
+          <w:rPr>
+            <w:noProof/>
+            <w:webHidden/>
+          </w:rPr>
+          <w:fldChar w:fldCharType="separate"/>
+        </w:r>
+        <w:r>
+          <w:rPr>
+            <w:noProof/>
+            <w:webHidden/>
+          </w:rPr>
+          <w:t>7</w:t>
+        </w:r>
+        <w:r>
+          <w:rPr>
+            <w:noProof/>
+            <w:webHidden/>
+          </w:rPr>
+          <w:fldChar w:fldCharType="end"/>
+        </w:r>
+      </w:hyperlink>
+    </w:p>
+    <w:p>
+      <w:r>
+        <w:fldChar w:fldCharType="end"/>
+      </w:r>
     </w:p>
     <w:sectPr>
-      <w:headerReference w:type="default" r:id="rId9"/>
+      <w:headerReference w:type="default" r:id="rId10"/>
       <w:pgSz w:w="11906" w:h="16838"/>
       <w:pgMar w:top="1417" w:right="1417" w:bottom="1417" w:left="1417" w:header="708" w:footer="708" w:gutter="0"/>
       <w:cols w:space="708"/>
@@ -1306,7 +2516,7 @@
             <w:sz w:val="28"/>
             <w:szCs w:val="28"/>
           </w:rPr>
-          <w:t>4</w:t>
+          <w:t>6</w:t>
         </w:r>
         <w:r>
           <w:rPr>
@@ -2167,6 +3377,119 @@
     </w:lvl>
   </w:abstractNum>
   <w:abstractNum w:abstractNumId="8">
+    <w:nsid w:val="6533147B"/>
+    <w:multiLevelType w:val="hybridMultilevel"/>
+    <w:tmpl w:val="B8A65E4A"/>
+    <w:lvl w:ilvl="0" w:tplc="04150001">
+      <w:start w:val="1"/>
+      <w:numFmt w:val="bullet"/>
+      <w:lvlText w:val=""/>
+      <w:lvlJc w:val="left"/>
+      <w:pPr>
+        <w:ind w:left="720" w:hanging="360"/>
+      </w:pPr>
+      <w:rPr>
+        <w:rFonts w:ascii="Symbol" w:hAnsi="Symbol" w:hint="default"/>
+      </w:rPr>
+    </w:lvl>
+    <w:lvl w:ilvl="1" w:tplc="04150003" w:tentative="1">
+      <w:start w:val="1"/>
+      <w:numFmt w:val="bullet"/>
+      <w:lvlText w:val="o"/>
+      <w:lvlJc w:val="left"/>
+      <w:pPr>
+        <w:ind w:left="1440" w:hanging="360"/>
+      </w:pPr>
+      <w:rPr>
+        <w:rFonts w:ascii="Courier New" w:hAnsi="Courier New" w:cs="Courier New" w:hint="default"/>
+      </w:rPr>
+    </w:lvl>
+    <w:lvl w:ilvl="2" w:tplc="04150005" w:tentative="1">
+      <w:start w:val="1"/>
+      <w:numFmt w:val="bullet"/>
+      <w:lvlText w:val=""/>
+      <w:lvlJc w:val="left"/>
+      <w:pPr>
+        <w:ind w:left="2160" w:hanging="360"/>
+      </w:pPr>
+      <w:rPr>
+        <w:rFonts w:ascii="Wingdings" w:hAnsi="Wingdings" w:hint="default"/>
+      </w:rPr>
+    </w:lvl>
+    <w:lvl w:ilvl="3" w:tplc="04150001" w:tentative="1">
+      <w:start w:val="1"/>
+      <w:numFmt w:val="bullet"/>
+      <w:lvlText w:val=""/>
+      <w:lvlJc w:val="left"/>
+      <w:pPr>
+        <w:ind w:left="2880" w:hanging="360"/>
+      </w:pPr>
+      <w:rPr>
+        <w:rFonts w:ascii="Symbol" w:hAnsi="Symbol" w:hint="default"/>
+      </w:rPr>
+    </w:lvl>
+    <w:lvl w:ilvl="4" w:tplc="04150003" w:tentative="1">
+      <w:start w:val="1"/>
+      <w:numFmt w:val="bullet"/>
+      <w:lvlText w:val="o"/>
+      <w:lvlJc w:val="left"/>
+      <w:pPr>
+        <w:ind w:left="3600" w:hanging="360"/>
+      </w:pPr>
+      <w:rPr>
+        <w:rFonts w:ascii="Courier New" w:hAnsi="Courier New" w:cs="Courier New" w:hint="default"/>
+      </w:rPr>
+    </w:lvl>
+    <w:lvl w:ilvl="5" w:tplc="04150005" w:tentative="1">
+      <w:start w:val="1"/>
+      <w:numFmt w:val="bullet"/>
+      <w:lvlText w:val=""/>
+      <w:lvlJc w:val="left"/>
+      <w:pPr>
+        <w:ind w:left="4320" w:hanging="360"/>
+      </w:pPr>
+      <w:rPr>
+        <w:rFonts w:ascii="Wingdings" w:hAnsi="Wingdings" w:hint="default"/>
+      </w:rPr>
+    </w:lvl>
+    <w:lvl w:ilvl="6" w:tplc="04150001" w:tentative="1">
+      <w:start w:val="1"/>
+      <w:numFmt w:val="bullet"/>
+      <w:lvlText w:val=""/>
+      <w:lvlJc w:val="left"/>
+      <w:pPr>
+        <w:ind w:left="5040" w:hanging="360"/>
+      </w:pPr>
+      <w:rPr>
+        <w:rFonts w:ascii="Symbol" w:hAnsi="Symbol" w:hint="default"/>
+      </w:rPr>
+    </w:lvl>
+    <w:lvl w:ilvl="7" w:tplc="04150003" w:tentative="1">
+      <w:start w:val="1"/>
+      <w:numFmt w:val="bullet"/>
+      <w:lvlText w:val="o"/>
+      <w:lvlJc w:val="left"/>
+      <w:pPr>
+        <w:ind w:left="5760" w:hanging="360"/>
+      </w:pPr>
+      <w:rPr>
+        <w:rFonts w:ascii="Courier New" w:hAnsi="Courier New" w:cs="Courier New" w:hint="default"/>
+      </w:rPr>
+    </w:lvl>
+    <w:lvl w:ilvl="8" w:tplc="04150005" w:tentative="1">
+      <w:start w:val="1"/>
+      <w:numFmt w:val="bullet"/>
+      <w:lvlText w:val=""/>
+      <w:lvlJc w:val="left"/>
+      <w:pPr>
+        <w:ind w:left="6480" w:hanging="360"/>
+      </w:pPr>
+      <w:rPr>
+        <w:rFonts w:ascii="Wingdings" w:hAnsi="Wingdings" w:hint="default"/>
+      </w:rPr>
+    </w:lvl>
+  </w:abstractNum>
+  <w:abstractNum w:abstractNumId="9">
     <w:nsid w:val="6A837AC4"/>
     <w:multiLevelType w:val="multilevel"/>
     <w:tmpl w:val="0415001D"/>
@@ -2252,7 +3575,7 @@
       </w:pPr>
     </w:lvl>
   </w:abstractNum>
-  <w:abstractNum w:abstractNumId="9">
+  <w:abstractNum w:abstractNumId="10">
     <w:nsid w:val="6FA259BC"/>
     <w:multiLevelType w:val="hybridMultilevel"/>
     <w:tmpl w:val="B6BCF2E6"/>
@@ -2348,13 +3671,13 @@
     <w:abstractNumId w:val="3"/>
   </w:num>
   <w:num w:numId="3">
-    <w:abstractNumId w:val="9"/>
+    <w:abstractNumId w:val="10"/>
   </w:num>
   <w:num w:numId="4">
     <w:abstractNumId w:val="5"/>
   </w:num>
   <w:num w:numId="5">
-    <w:abstractNumId w:val="8"/>
+    <w:abstractNumId w:val="9"/>
   </w:num>
   <w:num w:numId="6">
     <w:abstractNumId w:val="1"/>
@@ -2374,6 +3697,9 @@
   <w:num w:numId="11">
     <w:abstractNumId w:val="7"/>
   </w:num>
+  <w:num w:numId="12">
+    <w:abstractNumId w:val="8"/>
+  </w:num>
 </w:numbering>
 </file>
 
@@ -2386,6 +3712,1262 @@
         <w:sz w:val="22"/>
         <w:szCs w:val="22"/>
         <w:lang w:val="pl-PL" w:eastAsia="en-US" w:bidi="ar-SA"/>
+      </w:rPr>
+    </w:rPrDefault>
+    <w:pPrDefault>
+      <w:pPr>
+        <w:spacing w:after="200" w:line="276" w:lineRule="auto"/>
+      </w:pPr>
+    </w:pPrDefault>
+  </w:docDefaults>
+  <w:latentStyles w:defLockedState="0" w:defUIPriority="99" w:defSemiHidden="1" w:defUnhideWhenUsed="1" w:defQFormat="0" w:count="267">
+    <w:lsdException w:name="Normal" w:semiHidden="0" w:uiPriority="0" w:unhideWhenUsed="0" w:qFormat="1"/>
+    <w:lsdException w:name="heading 1" w:semiHidden="0" w:uiPriority="9" w:unhideWhenUsed="0" w:qFormat="1"/>
+    <w:lsdException w:name="heading 2" w:uiPriority="9" w:qFormat="1"/>
+    <w:lsdException w:name="heading 3" w:uiPriority="9" w:qFormat="1"/>
+    <w:lsdException w:name="heading 4" w:uiPriority="9" w:qFormat="1"/>
+    <w:lsdException w:name="heading 5" w:uiPriority="9" w:qFormat="1"/>
+    <w:lsdException w:name="heading 6" w:uiPriority="9" w:qFormat="1"/>
+    <w:lsdException w:name="heading 7" w:uiPriority="9" w:qFormat="1"/>
+    <w:lsdException w:name="heading 8" w:uiPriority="9" w:qFormat="1"/>
+    <w:lsdException w:name="heading 9" w:uiPriority="9" w:qFormat="1"/>
+    <w:lsdException w:name="toc 1" w:uiPriority="39" w:qFormat="1"/>
+    <w:lsdException w:name="toc 2" w:uiPriority="39" w:qFormat="1"/>
+    <w:lsdException w:name="toc 3" w:uiPriority="39" w:qFormat="1"/>
+    <w:lsdException w:name="toc 4" w:uiPriority="39"/>
+    <w:lsdException w:name="toc 5" w:uiPriority="39"/>
+    <w:lsdException w:name="toc 6" w:uiPriority="39"/>
+    <w:lsdException w:name="toc 7" w:uiPriority="39"/>
+    <w:lsdException w:name="toc 8" w:uiPriority="39"/>
+    <w:lsdException w:name="toc 9" w:uiPriority="39"/>
+    <w:lsdException w:name="caption" w:uiPriority="35" w:qFormat="1"/>
+    <w:lsdException w:name="Title" w:semiHidden="0" w:uiPriority="10" w:unhideWhenUsed="0" w:qFormat="1"/>
+    <w:lsdException w:name="Default Paragraph Font" w:uiPriority="1"/>
+    <w:lsdException w:name="Subtitle" w:semiHidden="0" w:uiPriority="11" w:unhideWhenUsed="0" w:qFormat="1"/>
+    <w:lsdException w:name="Strong" w:semiHidden="0" w:uiPriority="22" w:unhideWhenUsed="0" w:qFormat="1"/>
+    <w:lsdException w:name="Emphasis" w:semiHidden="0" w:uiPriority="20" w:unhideWhenUsed="0" w:qFormat="1"/>
+    <w:lsdException w:name="Table Grid" w:semiHidden="0" w:uiPriority="59" w:unhideWhenUsed="0"/>
+    <w:lsdException w:name="Placeholder Text" w:unhideWhenUsed="0"/>
+    <w:lsdException w:name="No Spacing" w:semiHidden="0" w:uiPriority="1" w:unhideWhenUsed="0" w:qFormat="1"/>
+    <w:lsdException w:name="Light Shading" w:semiHidden="0" w:uiPriority="60" w:unhideWhenUsed="0"/>
+    <w:lsdException w:name="Light List" w:semiHidden="0" w:uiPriority="61" w:unhideWhenUsed="0"/>
+    <w:lsdException w:name="Light Grid" w:semiHidden="0" w:uiPriority="62" w:unhideWhenUsed="0"/>
+    <w:lsdException w:name="Medium Shading 1" w:semiHidden="0" w:uiPriority="63" w:unhideWhenUsed="0"/>
+    <w:lsdException w:name="Medium Shading 2" w:semiHidden="0" w:uiPriority="64" w:unhideWhenUsed="0"/>
+    <w:lsdException w:name="Medium List 1" w:semiHidden="0" w:uiPriority="65" w:unhideWhenUsed="0"/>
+    <w:lsdException w:name="Medium List 2" w:semiHidden="0" w:uiPriority="66" w:unhideWhenUsed="0"/>
+    <w:lsdException w:name="Medium Grid 1" w:semiHidden="0" w:uiPriority="67" w:unhideWhenUsed="0"/>
+    <w:lsdException w:name="Medium Grid 2" w:semiHidden="0" w:uiPriority="68" w:unhideWhenUsed="0"/>
+    <w:lsdException w:name="Medium Grid 3" w:semiHidden="0" w:uiPriority="69" w:unhideWhenUsed="0"/>
+    <w:lsdException w:name="Dark List" w:semiHidden="0" w:uiPriority="70" w:unhideWhenUsed="0"/>
+    <w:lsdException w:name="Colorful Shading" w:semiHidden="0" w:uiPriority="71" w:unhideWhenUsed="0"/>
+    <w:lsdException w:name="Colorful List" w:semiHidden="0" w:uiPriority="72" w:unhideWhenUsed="0"/>
+    <w:lsdException w:name="Colorful Grid" w:semiHidden="0" w:uiPriority="73" w:unhideWhenUsed="0"/>
+    <w:lsdException w:name="Light Shading Accent 1" w:semiHidden="0" w:uiPriority="60" w:unhideWhenUsed="0"/>
+    <w:lsdException w:name="Light List Accent 1" w:semiHidden="0" w:uiPriority="61" w:unhideWhenUsed="0"/>
+    <w:lsdException w:name="Light Grid Accent 1" w:semiHidden="0" w:uiPriority="62" w:unhideWhenUsed="0"/>
+    <w:lsdException w:name="Medium Shading 1 Accent 1" w:semiHidden="0" w:uiPriority="63" w:unhideWhenUsed="0"/>
+    <w:lsdException w:name="Medium Shading 2 Accent 1" w:semiHidden="0" w:uiPriority="64" w:unhideWhenUsed="0"/>
+    <w:lsdException w:name="Medium List 1 Accent 1" w:semiHidden="0" w:uiPriority="65" w:unhideWhenUsed="0"/>
+    <w:lsdException w:name="Revision" w:unhideWhenUsed="0"/>
+    <w:lsdException w:name="List Paragraph" w:semiHidden="0" w:uiPriority="34" w:unhideWhenUsed="0" w:qFormat="1"/>
+    <w:lsdException w:name="Quote" w:semiHidden="0" w:uiPriority="29" w:unhideWhenUsed="0" w:qFormat="1"/>
+    <w:lsdException w:name="Intense Quote" w:semiHidden="0" w:uiPriority="30" w:unhideWhenUsed="0" w:qFormat="1"/>
+    <w:lsdException w:name="Medium List 2 Accent 1" w:semiHidden="0" w:uiPriority="66" w:unhideWhenUsed="0"/>
+    <w:lsdException w:name="Medium Grid 1 Accent 1" w:semiHidden="0" w:uiPriority="67" w:unhideWhenUsed="0"/>
+    <w:lsdException w:name="Medium Grid 2 Accent 1" w:semiHidden="0" w:uiPriority="68" w:unhideWhenUsed="0"/>
+    <w:lsdException w:name="Medium Grid 3 Accent 1" w:semiHidden="0" w:uiPriority="69" w:unhideWhenUsed="0"/>
+    <w:lsdException w:name="Dark List Accent 1" w:semiHidden="0" w:uiPriority="70" w:unhideWhenUsed="0"/>
+    <w:lsdException w:name="Colorful Shading Accent 1" w:semiHidden="0" w:uiPriority="71" w:unhideWhenUsed="0"/>
+    <w:lsdException w:name="Colorful List Accent 1" w:semiHidden="0" w:uiPriority="72" w:unhideWhenUsed="0"/>
+    <w:lsdException w:name="Colorful Grid Accent 1" w:semiHidden="0" w:uiPriority="73" w:unhideWhenUsed="0"/>
+    <w:lsdException w:name="Light Shading Accent 2" w:semiHidden="0" w:uiPriority="60" w:unhideWhenUsed="0"/>
+    <w:lsdException w:name="Light List Accent 2" w:semiHidden="0" w:uiPriority="61" w:unhideWhenUsed="0"/>
+    <w:lsdException w:name="Light Grid Accent 2" w:semiHidden="0" w:uiPriority="62" w:unhideWhenUsed="0"/>
+    <w:lsdException w:name="Medium Shading 1 Accent 2" w:semiHidden="0" w:uiPriority="63" w:unhideWhenUsed="0"/>
+    <w:lsdException w:name="Medium Shading 2 Accent 2" w:semiHidden="0" w:uiPriority="64" w:unhideWhenUsed="0"/>
+    <w:lsdException w:name="Medium List 1 Accent 2" w:semiHidden="0" w:uiPriority="65" w:unhideWhenUsed="0"/>
+    <w:lsdException w:name="Medium List 2 Accent 2" w:semiHidden="0" w:uiPriority="66" w:unhideWhenUsed="0"/>
+    <w:lsdException w:name="Medium Grid 1 Accent 2" w:semiHidden="0" w:uiPriority="67" w:unhideWhenUsed="0"/>
+    <w:lsdException w:name="Medium Grid 2 Accent 2" w:semiHidden="0" w:uiPriority="68" w:unhideWhenUsed="0"/>
+    <w:lsdException w:name="Medium Grid 3 Accent 2" w:semiHidden="0" w:uiPriority="69" w:unhideWhenUsed="0"/>
+    <w:lsdException w:name="Dark List Accent 2" w:semiHidden="0" w:uiPriority="70" w:unhideWhenUsed="0"/>
+    <w:lsdException w:name="Colorful Shading Accent 2" w:semiHidden="0" w:uiPriority="71" w:unhideWhenUsed="0"/>
+    <w:lsdException w:name="Colorful List Accent 2" w:semiHidden="0" w:uiPriority="72" w:unhideWhenUsed="0"/>
+    <w:lsdException w:name="Colorful Grid Accent 2" w:semiHidden="0" w:uiPriority="73" w:unhideWhenUsed="0"/>
+    <w:lsdException w:name="Light Shading Accent 3" w:semiHidden="0" w:uiPriority="60" w:unhideWhenUsed="0"/>
+    <w:lsdException w:name="Light List Accent 3" w:semiHidden="0" w:uiPriority="61" w:unhideWhenUsed="0"/>
+    <w:lsdException w:name="Light Grid Accent 3" w:semiHidden="0" w:uiPriority="62" w:unhideWhenUsed="0"/>
+    <w:lsdException w:name="Medium Shading 1 Accent 3" w:semiHidden="0" w:uiPriority="63" w:unhideWhenUsed="0"/>
+    <w:lsdException w:name="Medium Shading 2 Accent 3" w:semiHidden="0" w:uiPriority="64" w:unhideWhenUsed="0"/>
+    <w:lsdException w:name="Medium List 1 Accent 3" w:semiHidden="0" w:uiPriority="65" w:unhideWhenUsed="0"/>
+    <w:lsdException w:name="Medium List 2 Accent 3" w:semiHidden="0" w:uiPriority="66" w:unhideWhenUsed="0"/>
+    <w:lsdException w:name="Medium Grid 1 Accent 3" w:semiHidden="0" w:uiPriority="67" w:unhideWhenUsed="0"/>
+    <w:lsdException w:name="Medium Grid 2 Accent 3" w:semiHidden="0" w:uiPriority="68" w:unhideWhenUsed="0"/>
+    <w:lsdException w:name="Medium Grid 3 Accent 3" w:semiHidden="0" w:uiPriority="69" w:unhideWhenUsed="0"/>
+    <w:lsdException w:name="Dark List Accent 3" w:semiHidden="0" w:uiPriority="70" w:unhideWhenUsed="0"/>
+    <w:lsdException w:name="Colorful Shading Accent 3" w:semiHidden="0" w:uiPriority="71" w:unhideWhenUsed="0"/>
+    <w:lsdException w:name="Colorful List Accent 3" w:semiHidden="0" w:uiPriority="72" w:unhideWhenUsed="0"/>
+    <w:lsdException w:name="Colorful Grid Accent 3" w:semiHidden="0" w:uiPriority="73" w:unhideWhenUsed="0"/>
+    <w:lsdException w:name="Light Shading Accent 4" w:semiHidden="0" w:uiPriority="60" w:unhideWhenUsed="0"/>
+    <w:lsdException w:name="Light List Accent 4" w:semiHidden="0" w:uiPriority="61" w:unhideWhenUsed="0"/>
+    <w:lsdException w:name="Light Grid Accent 4" w:semiHidden="0" w:uiPriority="62" w:unhideWhenUsed="0"/>
+    <w:lsdException w:name="Medium Shading 1 Accent 4" w:semiHidden="0" w:uiPriority="63" w:unhideWhenUsed="0"/>
+    <w:lsdException w:name="Medium Shading 2 Accent 4" w:semiHidden="0" w:uiPriority="64" w:unhideWhenUsed="0"/>
+    <w:lsdException w:name="Medium List 1 Accent 4" w:semiHidden="0" w:uiPriority="65" w:unhideWhenUsed="0"/>
+    <w:lsdException w:name="Medium List 2 Accent 4" w:semiHidden="0" w:uiPriority="66" w:unhideWhenUsed="0"/>
+    <w:lsdException w:name="Medium Grid 1 Accent 4" w:semiHidden="0" w:uiPriority="67" w:unhideWhenUsed="0"/>
+    <w:lsdException w:name="Medium Grid 2 Accent 4" w:semiHidden="0" w:uiPriority="68" w:unhideWhenUsed="0"/>
+    <w:lsdException w:name="Medium Grid 3 Accent 4" w:semiHidden="0" w:uiPriority="69" w:unhideWhenUsed="0"/>
+    <w:lsdException w:name="Dark List Accent 4" w:semiHidden="0" w:uiPriority="70" w:unhideWhenUsed="0"/>
+    <w:lsdException w:name="Colorful Shading Accent 4" w:semiHidden="0" w:uiPriority="71" w:unhideWhenUsed="0"/>
+    <w:lsdException w:name="Colorful List Accent 4" w:semiHidden="0" w:uiPriority="72" w:unhideWhenUsed="0"/>
+    <w:lsdException w:name="Colorful Grid Accent 4" w:semiHidden="0" w:uiPriority="73" w:unhideWhenUsed="0"/>
+    <w:lsdException w:name="Light Shading Accent 5" w:semiHidden="0" w:uiPriority="60" w:unhideWhenUsed="0"/>
+    <w:lsdException w:name="Light List Accent 5" w:semiHidden="0" w:uiPriority="61" w:unhideWhenUsed="0"/>
+    <w:lsdException w:name="Light Grid Accent 5" w:semiHidden="0" w:uiPriority="62" w:unhideWhenUsed="0"/>
+    <w:lsdException w:name="Medium Shading 1 Accent 5" w:semiHidden="0" w:uiPriority="63" w:unhideWhenUsed="0"/>
+    <w:lsdException w:name="Medium Shading 2 Accent 5" w:semiHidden="0" w:uiPriority="64" w:unhideWhenUsed="0"/>
+    <w:lsdException w:name="Medium List 1 Accent 5" w:semiHidden="0" w:uiPriority="65" w:unhideWhenUsed="0"/>
+    <w:lsdException w:name="Medium List 2 Accent 5" w:semiHidden="0" w:uiPriority="66" w:unhideWhenUsed="0"/>
+    <w:lsdException w:name="Medium Grid 1 Accent 5" w:semiHidden="0" w:uiPriority="67" w:unhideWhenUsed="0"/>
+    <w:lsdException w:name="Medium Grid 2 Accent 5" w:semiHidden="0" w:uiPriority="68" w:unhideWhenUsed="0"/>
+    <w:lsdException w:name="Medium Grid 3 Accent 5" w:semiHidden="0" w:uiPriority="69" w:unhideWhenUsed="0"/>
+    <w:lsdException w:name="Dark List Accent 5" w:semiHidden="0" w:uiPriority="70" w:unhideWhenUsed="0"/>
+    <w:lsdException w:name="Colorful Shading Accent 5" w:semiHidden="0" w:uiPriority="71" w:unhideWhenUsed="0"/>
+    <w:lsdException w:name="Colorful List Accent 5" w:semiHidden="0" w:uiPriority="72" w:unhideWhenUsed="0"/>
+    <w:lsdException w:name="Colorful Grid Accent 5" w:semiHidden="0" w:uiPriority="73" w:unhideWhenUsed="0"/>
+    <w:lsdException w:name="Light Shading Accent 6" w:semiHidden="0" w:uiPriority="60" w:unhideWhenUsed="0"/>
+    <w:lsdException w:name="Light List Accent 6" w:semiHidden="0" w:uiPriority="61" w:unhideWhenUsed="0"/>
+    <w:lsdException w:name="Light Grid Accent 6" w:semiHidden="0" w:uiPriority="62" w:unhideWhenUsed="0"/>
+    <w:lsdException w:name="Medium Shading 1 Accent 6" w:semiHidden="0" w:uiPriority="63" w:unhideWhenUsed="0"/>
+    <w:lsdException w:name="Medium Shading 2 Accent 6" w:semiHidden="0" w:uiPriority="64" w:unhideWhenUsed="0"/>
+    <w:lsdException w:name="Medium List 1 Accent 6" w:semiHidden="0" w:uiPriority="65" w:unhideWhenUsed="0"/>
+    <w:lsdException w:name="Medium List 2 Accent 6" w:semiHidden="0" w:uiPriority="66" w:unhideWhenUsed="0"/>
+    <w:lsdException w:name="Medium Grid 1 Accent 6" w:semiHidden="0" w:uiPriority="67" w:unhideWhenUsed="0"/>
+    <w:lsdException w:name="Medium Grid 2 Accent 6" w:semiHidden="0" w:uiPriority="68" w:unhideWhenUsed="0"/>
+    <w:lsdException w:name="Medium Grid 3 Accent 6" w:semiHidden="0" w:uiPriority="69" w:unhideWhenUsed="0"/>
+    <w:lsdException w:name="Dark List Accent 6" w:semiHidden="0" w:uiPriority="70" w:unhideWhenUsed="0"/>
+    <w:lsdException w:name="Colorful Shading Accent 6" w:semiHidden="0" w:uiPriority="71" w:unhideWhenUsed="0"/>
+    <w:lsdException w:name="Colorful List Accent 6" w:semiHidden="0" w:uiPriority="72" w:unhideWhenUsed="0"/>
+    <w:lsdException w:name="Colorful Grid Accent 6" w:semiHidden="0" w:uiPriority="73" w:unhideWhenUsed="0"/>
+    <w:lsdException w:name="Subtle Emphasis" w:semiHidden="0" w:uiPriority="19" w:unhideWhenUsed="0" w:qFormat="1"/>
+    <w:lsdException w:name="Intense Emphasis" w:semiHidden="0" w:uiPriority="21" w:unhideWhenUsed="0" w:qFormat="1"/>
+    <w:lsdException w:name="Subtle Reference" w:semiHidden="0" w:uiPriority="31" w:unhideWhenUsed="0" w:qFormat="1"/>
+    <w:lsdException w:name="Intense Reference" w:semiHidden="0" w:uiPriority="32" w:unhideWhenUsed="0" w:qFormat="1"/>
+    <w:lsdException w:name="Book Title" w:semiHidden="0" w:uiPriority="33" w:unhideWhenUsed="0" w:qFormat="1"/>
+    <w:lsdException w:name="Bibliography" w:uiPriority="37"/>
+    <w:lsdException w:name="TOC Heading" w:uiPriority="39" w:qFormat="1"/>
+  </w:latentStyles>
+  <w:style w:type="paragraph" w:default="1" w:styleId="Normalny">
+    <w:name w:val="Normal"/>
+    <w:qFormat/>
+    <w:rsid w:val="00DE7558"/>
+    <w:pPr>
+      <w:jc w:val="both"/>
+    </w:pPr>
+  </w:style>
+  <w:style w:type="paragraph" w:styleId="Nagwek1">
+    <w:name w:val="heading 1"/>
+    <w:basedOn w:val="Lista"/>
+    <w:next w:val="Normalny"/>
+    <w:link w:val="Nagwek1Znak"/>
+    <w:uiPriority w:val="9"/>
+    <w:qFormat/>
+    <w:rsid w:val="006E1498"/>
+    <w:pPr>
+      <w:keepNext/>
+      <w:keepLines/>
+      <w:pageBreakBefore/>
+      <w:numPr>
+        <w:numId w:val="6"/>
+      </w:numPr>
+      <w:spacing w:before="480" w:after="0"/>
+      <w:outlineLvl w:val="0"/>
+    </w:pPr>
+    <w:rPr>
+      <w:rFonts w:asciiTheme="majorHAnsi" w:eastAsiaTheme="majorEastAsia" w:hAnsiTheme="majorHAnsi" w:cstheme="majorBidi"/>
+      <w:b/>
+      <w:bCs/>
+      <w:sz w:val="28"/>
+      <w:szCs w:val="28"/>
+    </w:rPr>
+  </w:style>
+  <w:style w:type="paragraph" w:styleId="Nagwek2">
+    <w:name w:val="heading 2"/>
+    <w:basedOn w:val="Normalny"/>
+    <w:next w:val="Normalny"/>
+    <w:link w:val="Nagwek2Znak"/>
+    <w:uiPriority w:val="9"/>
+    <w:unhideWhenUsed/>
+    <w:qFormat/>
+    <w:rsid w:val="00D67888"/>
+    <w:pPr>
+      <w:keepNext/>
+      <w:keepLines/>
+      <w:numPr>
+        <w:ilvl w:val="1"/>
+        <w:numId w:val="6"/>
+      </w:numPr>
+      <w:spacing w:before="200" w:after="240"/>
+      <w:outlineLvl w:val="1"/>
+    </w:pPr>
+    <w:rPr>
+      <w:rFonts w:asciiTheme="majorHAnsi" w:eastAsiaTheme="majorEastAsia" w:hAnsiTheme="majorHAnsi" w:cstheme="majorBidi"/>
+      <w:b/>
+      <w:bCs/>
+      <w:sz w:val="26"/>
+      <w:szCs w:val="26"/>
+    </w:rPr>
+  </w:style>
+  <w:style w:type="paragraph" w:styleId="Nagwek3">
+    <w:name w:val="heading 3"/>
+    <w:basedOn w:val="Normalny"/>
+    <w:next w:val="Normalny"/>
+    <w:link w:val="Nagwek3Znak"/>
+    <w:uiPriority w:val="9"/>
+    <w:unhideWhenUsed/>
+    <w:qFormat/>
+    <w:rsid w:val="00687E64"/>
+    <w:pPr>
+      <w:keepNext/>
+      <w:keepLines/>
+      <w:numPr>
+        <w:ilvl w:val="2"/>
+        <w:numId w:val="6"/>
+      </w:numPr>
+      <w:spacing w:before="200" w:after="0"/>
+      <w:outlineLvl w:val="2"/>
+    </w:pPr>
+    <w:rPr>
+      <w:rFonts w:asciiTheme="majorHAnsi" w:eastAsiaTheme="majorEastAsia" w:hAnsiTheme="majorHAnsi" w:cstheme="majorBidi"/>
+      <w:b/>
+      <w:bCs/>
+    </w:rPr>
+  </w:style>
+  <w:style w:type="character" w:default="1" w:styleId="Domylnaczcionkaakapitu">
+    <w:name w:val="Default Paragraph Font"/>
+    <w:uiPriority w:val="1"/>
+    <w:semiHidden/>
+    <w:unhideWhenUsed/>
+  </w:style>
+  <w:style w:type="table" w:default="1" w:styleId="Standardowy">
+    <w:name w:val="Normal Table"/>
+    <w:uiPriority w:val="99"/>
+    <w:semiHidden/>
+    <w:unhideWhenUsed/>
+    <w:tblPr>
+      <w:tblInd w:w="0" w:type="dxa"/>
+      <w:tblCellMar>
+        <w:top w:w="0" w:type="dxa"/>
+        <w:left w:w="108" w:type="dxa"/>
+        <w:bottom w:w="0" w:type="dxa"/>
+        <w:right w:w="108" w:type="dxa"/>
+      </w:tblCellMar>
+    </w:tblPr>
+  </w:style>
+  <w:style w:type="numbering" w:default="1" w:styleId="Bezlisty">
+    <w:name w:val="No List"/>
+    <w:uiPriority w:val="99"/>
+    <w:semiHidden/>
+    <w:unhideWhenUsed/>
+  </w:style>
+  <w:style w:type="character" w:styleId="Tytuksiki">
+    <w:name w:val="Book Title"/>
+    <w:basedOn w:val="Domylnaczcionkaakapitu"/>
+    <w:uiPriority w:val="33"/>
+    <w:qFormat/>
+    <w:rsid w:val="00781797"/>
+    <w:rPr>
+      <w:b/>
+      <w:bCs/>
+      <w:smallCaps/>
+      <w:spacing w:val="5"/>
+    </w:rPr>
+  </w:style>
+  <w:style w:type="character" w:styleId="Pogrubienie">
+    <w:name w:val="Strong"/>
+    <w:basedOn w:val="Domylnaczcionkaakapitu"/>
+    <w:uiPriority w:val="22"/>
+    <w:qFormat/>
+    <w:rsid w:val="00664C86"/>
+    <w:rPr>
+      <w:b/>
+      <w:bCs/>
+    </w:rPr>
+  </w:style>
+  <w:style w:type="paragraph" w:styleId="Nagwek">
+    <w:name w:val="header"/>
+    <w:basedOn w:val="Normalny"/>
+    <w:link w:val="NagwekZnak"/>
+    <w:uiPriority w:val="99"/>
+    <w:unhideWhenUsed/>
+    <w:rsid w:val="005C1F23"/>
+    <w:pPr>
+      <w:tabs>
+        <w:tab w:val="center" w:pos="4536"/>
+        <w:tab w:val="right" w:pos="9072"/>
+      </w:tabs>
+      <w:spacing w:after="0" w:line="240" w:lineRule="auto"/>
+    </w:pPr>
+  </w:style>
+  <w:style w:type="character" w:customStyle="1" w:styleId="NagwekZnak">
+    <w:name w:val="Nagłówek Znak"/>
+    <w:basedOn w:val="Domylnaczcionkaakapitu"/>
+    <w:link w:val="Nagwek"/>
+    <w:uiPriority w:val="99"/>
+    <w:rsid w:val="005C1F23"/>
+  </w:style>
+  <w:style w:type="paragraph" w:styleId="Stopka">
+    <w:name w:val="footer"/>
+    <w:basedOn w:val="Normalny"/>
+    <w:link w:val="StopkaZnak"/>
+    <w:uiPriority w:val="99"/>
+    <w:unhideWhenUsed/>
+    <w:rsid w:val="005C1F23"/>
+    <w:pPr>
+      <w:tabs>
+        <w:tab w:val="center" w:pos="4536"/>
+        <w:tab w:val="right" w:pos="9072"/>
+      </w:tabs>
+      <w:spacing w:after="0" w:line="240" w:lineRule="auto"/>
+    </w:pPr>
+  </w:style>
+  <w:style w:type="character" w:customStyle="1" w:styleId="StopkaZnak">
+    <w:name w:val="Stopka Znak"/>
+    <w:basedOn w:val="Domylnaczcionkaakapitu"/>
+    <w:link w:val="Stopka"/>
+    <w:uiPriority w:val="99"/>
+    <w:rsid w:val="005C1F23"/>
+  </w:style>
+  <w:style w:type="character" w:customStyle="1" w:styleId="Nagwek1Znak">
+    <w:name w:val="Nagłówek 1 Znak"/>
+    <w:basedOn w:val="Domylnaczcionkaakapitu"/>
+    <w:link w:val="Nagwek1"/>
+    <w:uiPriority w:val="9"/>
+    <w:rsid w:val="006E1498"/>
+    <w:rPr>
+      <w:rFonts w:asciiTheme="majorHAnsi" w:eastAsiaTheme="majorEastAsia" w:hAnsiTheme="majorHAnsi" w:cstheme="majorBidi"/>
+      <w:b/>
+      <w:bCs/>
+      <w:sz w:val="28"/>
+      <w:szCs w:val="28"/>
+    </w:rPr>
+  </w:style>
+  <w:style w:type="character" w:customStyle="1" w:styleId="Nagwek2Znak">
+    <w:name w:val="Nagłówek 2 Znak"/>
+    <w:basedOn w:val="Domylnaczcionkaakapitu"/>
+    <w:link w:val="Nagwek2"/>
+    <w:uiPriority w:val="9"/>
+    <w:rsid w:val="00D67888"/>
+    <w:rPr>
+      <w:rFonts w:asciiTheme="majorHAnsi" w:eastAsiaTheme="majorEastAsia" w:hAnsiTheme="majorHAnsi" w:cstheme="majorBidi"/>
+      <w:b/>
+      <w:bCs/>
+      <w:sz w:val="26"/>
+      <w:szCs w:val="26"/>
+    </w:rPr>
+  </w:style>
+  <w:style w:type="paragraph" w:styleId="Lista">
+    <w:name w:val="List"/>
+    <w:basedOn w:val="Normalny"/>
+    <w:uiPriority w:val="99"/>
+    <w:semiHidden/>
+    <w:unhideWhenUsed/>
+    <w:rsid w:val="00F62AE3"/>
+    <w:pPr>
+      <w:ind w:left="283" w:hanging="283"/>
+      <w:contextualSpacing/>
+    </w:pPr>
+  </w:style>
+  <w:style w:type="character" w:customStyle="1" w:styleId="Nagwek3Znak">
+    <w:name w:val="Nagłówek 3 Znak"/>
+    <w:basedOn w:val="Domylnaczcionkaakapitu"/>
+    <w:link w:val="Nagwek3"/>
+    <w:uiPriority w:val="9"/>
+    <w:rsid w:val="00687E64"/>
+    <w:rPr>
+      <w:rFonts w:asciiTheme="majorHAnsi" w:eastAsiaTheme="majorEastAsia" w:hAnsiTheme="majorHAnsi" w:cstheme="majorBidi"/>
+      <w:b/>
+      <w:bCs/>
+    </w:rPr>
+  </w:style>
+  <w:style w:type="paragraph" w:styleId="Tekstdymka">
+    <w:name w:val="Balloon Text"/>
+    <w:basedOn w:val="Normalny"/>
+    <w:link w:val="TekstdymkaZnak"/>
+    <w:uiPriority w:val="99"/>
+    <w:semiHidden/>
+    <w:unhideWhenUsed/>
+    <w:rsid w:val="007C2336"/>
+    <w:pPr>
+      <w:spacing w:after="0" w:line="240" w:lineRule="auto"/>
+    </w:pPr>
+    <w:rPr>
+      <w:rFonts w:ascii="Tahoma" w:hAnsi="Tahoma" w:cs="Tahoma"/>
+      <w:sz w:val="16"/>
+      <w:szCs w:val="16"/>
+    </w:rPr>
+  </w:style>
+  <w:style w:type="character" w:customStyle="1" w:styleId="TekstdymkaZnak">
+    <w:name w:val="Tekst dymka Znak"/>
+    <w:basedOn w:val="Domylnaczcionkaakapitu"/>
+    <w:link w:val="Tekstdymka"/>
+    <w:uiPriority w:val="99"/>
+    <w:semiHidden/>
+    <w:rsid w:val="007C2336"/>
+    <w:rPr>
+      <w:rFonts w:ascii="Tahoma" w:hAnsi="Tahoma" w:cs="Tahoma"/>
+      <w:sz w:val="16"/>
+      <w:szCs w:val="16"/>
+    </w:rPr>
+  </w:style>
+  <w:style w:type="paragraph" w:styleId="Legenda">
+    <w:name w:val="caption"/>
+    <w:basedOn w:val="Normalny"/>
+    <w:next w:val="Normalny"/>
+    <w:uiPriority w:val="35"/>
+    <w:unhideWhenUsed/>
+    <w:qFormat/>
+    <w:rsid w:val="00983220"/>
+    <w:pPr>
+      <w:spacing w:line="240" w:lineRule="auto"/>
+    </w:pPr>
+    <w:rPr>
+      <w:b/>
+      <w:bCs/>
+      <w:color w:val="DDDDDD" w:themeColor="accent1"/>
+      <w:sz w:val="18"/>
+      <w:szCs w:val="18"/>
+    </w:rPr>
+  </w:style>
+  <w:style w:type="paragraph" w:styleId="Akapitzlist">
+    <w:name w:val="List Paragraph"/>
+    <w:basedOn w:val="Normalny"/>
+    <w:uiPriority w:val="34"/>
+    <w:qFormat/>
+    <w:rsid w:val="00F229A8"/>
+    <w:pPr>
+      <w:ind w:left="720"/>
+      <w:contextualSpacing/>
+    </w:pPr>
+  </w:style>
+  <w:style w:type="paragraph" w:styleId="Nagwekspisutreci">
+    <w:name w:val="TOC Heading"/>
+    <w:basedOn w:val="Nagwek1"/>
+    <w:next w:val="Normalny"/>
+    <w:uiPriority w:val="39"/>
+    <w:unhideWhenUsed/>
+    <w:qFormat/>
+    <w:rsid w:val="00CB0DB0"/>
+    <w:pPr>
+      <w:pageBreakBefore w:val="0"/>
+      <w:numPr>
+        <w:numId w:val="0"/>
+      </w:numPr>
+      <w:contextualSpacing w:val="0"/>
+      <w:jc w:val="left"/>
+      <w:outlineLvl w:val="9"/>
+    </w:pPr>
+    <w:rPr>
+      <w:color w:val="A5A5A5" w:themeColor="accent1" w:themeShade="BF"/>
+      <w:lang w:eastAsia="pl-PL"/>
+    </w:rPr>
+  </w:style>
+  <w:style w:type="paragraph" w:styleId="Spistreci2">
+    <w:name w:val="toc 2"/>
+    <w:basedOn w:val="Normalny"/>
+    <w:next w:val="Normalny"/>
+    <w:autoRedefine/>
+    <w:uiPriority w:val="39"/>
+    <w:unhideWhenUsed/>
+    <w:qFormat/>
+    <w:rsid w:val="00CB0DB0"/>
+    <w:pPr>
+      <w:spacing w:after="100"/>
+      <w:ind w:left="220"/>
+      <w:jc w:val="left"/>
+    </w:pPr>
+    <w:rPr>
+      <w:rFonts w:eastAsiaTheme="minorEastAsia"/>
+      <w:lang w:eastAsia="pl-PL"/>
+    </w:rPr>
+  </w:style>
+  <w:style w:type="paragraph" w:styleId="Spistreci1">
+    <w:name w:val="toc 1"/>
+    <w:basedOn w:val="Normalny"/>
+    <w:next w:val="Normalny"/>
+    <w:autoRedefine/>
+    <w:uiPriority w:val="39"/>
+    <w:unhideWhenUsed/>
+    <w:qFormat/>
+    <w:rsid w:val="00CB0DB0"/>
+    <w:pPr>
+      <w:spacing w:after="100"/>
+      <w:jc w:val="left"/>
+    </w:pPr>
+    <w:rPr>
+      <w:rFonts w:eastAsiaTheme="minorEastAsia"/>
+      <w:lang w:eastAsia="pl-PL"/>
+    </w:rPr>
+  </w:style>
+  <w:style w:type="paragraph" w:styleId="Spistreci3">
+    <w:name w:val="toc 3"/>
+    <w:basedOn w:val="Normalny"/>
+    <w:next w:val="Normalny"/>
+    <w:autoRedefine/>
+    <w:uiPriority w:val="39"/>
+    <w:unhideWhenUsed/>
+    <w:qFormat/>
+    <w:rsid w:val="00CB0DB0"/>
+    <w:pPr>
+      <w:spacing w:after="100"/>
+      <w:ind w:left="440"/>
+      <w:jc w:val="left"/>
+    </w:pPr>
+    <w:rPr>
+      <w:rFonts w:eastAsiaTheme="minorEastAsia"/>
+      <w:lang w:eastAsia="pl-PL"/>
+    </w:rPr>
+  </w:style>
+  <w:style w:type="character" w:styleId="Hipercze">
+    <w:name w:val="Hyperlink"/>
+    <w:basedOn w:val="Domylnaczcionkaakapitu"/>
+    <w:uiPriority w:val="99"/>
+    <w:unhideWhenUsed/>
+    <w:rsid w:val="00CB0DB0"/>
+    <w:rPr>
+      <w:color w:val="5F5F5F" w:themeColor="hyperlink"/>
+      <w:u w:val="single"/>
+    </w:rPr>
+  </w:style>
+  <w:style w:type="paragraph" w:styleId="Tekstprzypisukocowego">
+    <w:name w:val="endnote text"/>
+    <w:basedOn w:val="Normalny"/>
+    <w:link w:val="TekstprzypisukocowegoZnak"/>
+    <w:uiPriority w:val="99"/>
+    <w:semiHidden/>
+    <w:unhideWhenUsed/>
+    <w:rsid w:val="007A0F49"/>
+    <w:pPr>
+      <w:spacing w:after="0" w:line="240" w:lineRule="auto"/>
+    </w:pPr>
+    <w:rPr>
+      <w:sz w:val="20"/>
+      <w:szCs w:val="20"/>
+    </w:rPr>
+  </w:style>
+  <w:style w:type="character" w:customStyle="1" w:styleId="TekstprzypisukocowegoZnak">
+    <w:name w:val="Tekst przypisu końcowego Znak"/>
+    <w:basedOn w:val="Domylnaczcionkaakapitu"/>
+    <w:link w:val="Tekstprzypisukocowego"/>
+    <w:uiPriority w:val="99"/>
+    <w:semiHidden/>
+    <w:rsid w:val="007A0F49"/>
+    <w:rPr>
+      <w:sz w:val="20"/>
+      <w:szCs w:val="20"/>
+    </w:rPr>
+  </w:style>
+  <w:style w:type="character" w:styleId="Odwoanieprzypisukocowego">
+    <w:name w:val="endnote reference"/>
+    <w:basedOn w:val="Domylnaczcionkaakapitu"/>
+    <w:uiPriority w:val="99"/>
+    <w:semiHidden/>
+    <w:unhideWhenUsed/>
+    <w:rsid w:val="007A0F49"/>
+    <w:rPr>
+      <w:vertAlign w:val="superscript"/>
+    </w:rPr>
+  </w:style>
+</w:styles>
+</file>
+
+<file path=word/stylesWithEffects.xml><?xml version="1.0" encoding="utf-8"?>
+<w:styles xmlns:wpc="http://schemas.microsoft.com/office/word/2010/wordprocessingCanvas" xmlns:mc="http://schemas.openxmlformats.org/markup-compatibility/2006" xmlns:o="urn:schemas-microsoft-com:office:office" xmlns:r="http://schemas.openxmlformats.org/officeDocument/2006/relationships" xmlns:m="http://schemas.openxmlformats.org/officeDocument/2006/math" xmlns:v="urn:schemas-microsoft-com:vml" xmlns:wp14="http://schemas.microsoft.com/office/word/2010/wordprocessingDrawing" xmlns:wp="http://schemas.openxmlformats.org/drawingml/2006/wordprocessingDrawing" xmlns:w10="urn:schemas-microsoft-com:office:word" xmlns:w="http://schemas.openxmlformats.org/wordprocessingml/2006/main" xmlns:w14="http://schemas.microsoft.com/office/word/2010/wordml" xmlns:wpg="http://schemas.microsoft.com/office/word/2010/wordprocessingGroup" xmlns:wpi="http://schemas.microsoft.com/office/word/2010/wordprocessingInk" xmlns:wne="http://schemas.microsoft.com/office/word/2006/wordml" xmlns:wps="http://schemas.microsoft.com/office/word/2010/wordprocessingShape" mc:Ignorable="w14 wp14">
+  <w:docDefaults>
+    <w:rPrDefault>
+      <w:rPr>
+        <w:rFonts w:asciiTheme="minorHAnsi" w:eastAsiaTheme="minorHAnsi" w:hAnsiTheme="minorHAnsi" w:cstheme="minorBidi"/>
+        <w:sz w:val="22"/>
+        <w:szCs w:val="22"/>
+        <w:lang w:val="pl-PL" w:eastAsia="en-US" w:bidi="ar-SA"/>
+      </w:rPr>
+    </w:rPrDefault>
+    <w:pPrDefault>
+      <w:pPr>
+        <w:spacing w:after="200" w:line="276" w:lineRule="auto"/>
+      </w:pPr>
+    </w:pPrDefault>
+  </w:docDefaults>
+  <w:latentStyles w:defLockedState="0" w:defUIPriority="99" w:defSemiHidden="1" w:defUnhideWhenUsed="1" w:defQFormat="0" w:count="267">
+    <w:lsdException w:name="Normal" w:semiHidden="0" w:uiPriority="0" w:unhideWhenUsed="0" w:qFormat="1"/>
+    <w:lsdException w:name="heading 1" w:semiHidden="0" w:uiPriority="9" w:unhideWhenUsed="0" w:qFormat="1"/>
+    <w:lsdException w:name="heading 2" w:uiPriority="9" w:qFormat="1"/>
+    <w:lsdException w:name="heading 3" w:uiPriority="9" w:qFormat="1"/>
+    <w:lsdException w:name="heading 4" w:uiPriority="9" w:qFormat="1"/>
+    <w:lsdException w:name="heading 5" w:uiPriority="9" w:qFormat="1"/>
+    <w:lsdException w:name="heading 6" w:uiPriority="9" w:qFormat="1"/>
+    <w:lsdException w:name="heading 7" w:uiPriority="9" w:qFormat="1"/>
+    <w:lsdException w:name="heading 8" w:uiPriority="9" w:qFormat="1"/>
+    <w:lsdException w:name="heading 9" w:uiPriority="9" w:qFormat="1"/>
+    <w:lsdException w:name="toc 1" w:uiPriority="39" w:qFormat="1"/>
+    <w:lsdException w:name="toc 2" w:uiPriority="39" w:qFormat="1"/>
+    <w:lsdException w:name="toc 3" w:uiPriority="39" w:qFormat="1"/>
+    <w:lsdException w:name="toc 4" w:uiPriority="39"/>
+    <w:lsdException w:name="toc 5" w:uiPriority="39"/>
+    <w:lsdException w:name="toc 6" w:uiPriority="39"/>
+    <w:lsdException w:name="toc 7" w:uiPriority="39"/>
+    <w:lsdException w:name="toc 8" w:uiPriority="39"/>
+    <w:lsdException w:name="toc 9" w:uiPriority="39"/>
+    <w:lsdException w:name="caption" w:uiPriority="35" w:qFormat="1"/>
+    <w:lsdException w:name="Title" w:semiHidden="0" w:uiPriority="10" w:unhideWhenUsed="0" w:qFormat="1"/>
+    <w:lsdException w:name="Default Paragraph Font" w:uiPriority="1"/>
+    <w:lsdException w:name="Subtitle" w:semiHidden="0" w:uiPriority="11" w:unhideWhenUsed="0" w:qFormat="1"/>
+    <w:lsdException w:name="Strong" w:semiHidden="0" w:uiPriority="22" w:unhideWhenUsed="0" w:qFormat="1"/>
+    <w:lsdException w:name="Emphasis" w:semiHidden="0" w:uiPriority="20" w:unhideWhenUsed="0" w:qFormat="1"/>
+    <w:lsdException w:name="Table Grid" w:semiHidden="0" w:uiPriority="59" w:unhideWhenUsed="0"/>
+    <w:lsdException w:name="Placeholder Text" w:unhideWhenUsed="0"/>
+    <w:lsdException w:name="No Spacing" w:semiHidden="0" w:uiPriority="1" w:unhideWhenUsed="0" w:qFormat="1"/>
+    <w:lsdException w:name="Light Shading" w:semiHidden="0" w:uiPriority="60" w:unhideWhenUsed="0"/>
+    <w:lsdException w:name="Light List" w:semiHidden="0" w:uiPriority="61" w:unhideWhenUsed="0"/>
+    <w:lsdException w:name="Light Grid" w:semiHidden="0" w:uiPriority="62" w:unhideWhenUsed="0"/>
+    <w:lsdException w:name="Medium Shading 1" w:semiHidden="0" w:uiPriority="63" w:unhideWhenUsed="0"/>
+    <w:lsdException w:name="Medium Shading 2" w:semiHidden="0" w:uiPriority="64" w:unhideWhenUsed="0"/>
+    <w:lsdException w:name="Medium List 1" w:semiHidden="0" w:uiPriority="65" w:unhideWhenUsed="0"/>
+    <w:lsdException w:name="Medium List 2" w:semiHidden="0" w:uiPriority="66" w:unhideWhenUsed="0"/>
+    <w:lsdException w:name="Medium Grid 1" w:semiHidden="0" w:uiPriority="67" w:unhideWhenUsed="0"/>
+    <w:lsdException w:name="Medium Grid 2" w:semiHidden="0" w:uiPriority="68" w:unhideWhenUsed="0"/>
+    <w:lsdException w:name="Medium Grid 3" w:semiHidden="0" w:uiPriority="69" w:unhideWhenUsed="0"/>
+    <w:lsdException w:name="Dark List" w:semiHidden="0" w:uiPriority="70" w:unhideWhenUsed="0"/>
+    <w:lsdException w:name="Colorful Shading" w:semiHidden="0" w:uiPriority="71" w:unhideWhenUsed="0"/>
+    <w:lsdException w:name="Colorful List" w:semiHidden="0" w:uiPriority="72" w:unhideWhenUsed="0"/>
+    <w:lsdException w:name="Colorful Grid" w:semiHidden="0" w:uiPriority="73" w:unhideWhenUsed="0"/>
+    <w:lsdException w:name="Light Shading Accent 1" w:semiHidden="0" w:uiPriority="60" w:unhideWhenUsed="0"/>
+    <w:lsdException w:name="Light List Accent 1" w:semiHidden="0" w:uiPriority="61" w:unhideWhenUsed="0"/>
+    <w:lsdException w:name="Light Grid Accent 1" w:semiHidden="0" w:uiPriority="62" w:unhideWhenUsed="0"/>
+    <w:lsdException w:name="Medium Shading 1 Accent 1" w:semiHidden="0" w:uiPriority="63" w:unhideWhenUsed="0"/>
+    <w:lsdException w:name="Medium Shading 2 Accent 1" w:semiHidden="0" w:uiPriority="64" w:unhideWhenUsed="0"/>
+    <w:lsdException w:name="Medium List 1 Accent 1" w:semiHidden="0" w:uiPriority="65" w:unhideWhenUsed="0"/>
+    <w:lsdException w:name="Revision" w:unhideWhenUsed="0"/>
+    <w:lsdException w:name="List Paragraph" w:semiHidden="0" w:uiPriority="34" w:unhideWhenUsed="0" w:qFormat="1"/>
+    <w:lsdException w:name="Quote" w:semiHidden="0" w:uiPriority="29" w:unhideWhenUsed="0" w:qFormat="1"/>
+    <w:lsdException w:name="Intense Quote" w:semiHidden="0" w:uiPriority="30" w:unhideWhenUsed="0" w:qFormat="1"/>
+    <w:lsdException w:name="Medium List 2 Accent 1" w:semiHidden="0" w:uiPriority="66" w:unhideWhenUsed="0"/>
+    <w:lsdException w:name="Medium Grid 1 Accent 1" w:semiHidden="0" w:uiPriority="67" w:unhideWhenUsed="0"/>
+    <w:lsdException w:name="Medium Grid 2 Accent 1" w:semiHidden="0" w:uiPriority="68" w:unhideWhenUsed="0"/>
+    <w:lsdException w:name="Medium Grid 3 Accent 1" w:semiHidden="0" w:uiPriority="69" w:unhideWhenUsed="0"/>
+    <w:lsdException w:name="Dark List Accent 1" w:semiHidden="0" w:uiPriority="70" w:unhideWhenUsed="0"/>
+    <w:lsdException w:name="Colorful Shading Accent 1" w:semiHidden="0" w:uiPriority="71" w:unhideWhenUsed="0"/>
+    <w:lsdException w:name="Colorful List Accent 1" w:semiHidden="0" w:uiPriority="72" w:unhideWhenUsed="0"/>
+    <w:lsdException w:name="Colorful Grid Accent 1" w:semiHidden="0" w:uiPriority="73" w:unhideWhenUsed="0"/>
+    <w:lsdException w:name="Light Shading Accent 2" w:semiHidden="0" w:uiPriority="60" w:unhideWhenUsed="0"/>
+    <w:lsdException w:name="Light List Accent 2" w:semiHidden="0" w:uiPriority="61" w:unhideWhenUsed="0"/>
+    <w:lsdException w:name="Light Grid Accent 2" w:semiHidden="0" w:uiPriority="62" w:unhideWhenUsed="0"/>
+    <w:lsdException w:name="Medium Shading 1 Accent 2" w:semiHidden="0" w:uiPriority="63" w:unhideWhenUsed="0"/>
+    <w:lsdException w:name="Medium Shading 2 Accent 2" w:semiHidden="0" w:uiPriority="64" w:unhideWhenUsed="0"/>
+    <w:lsdException w:name="Medium List 1 Accent 2" w:semiHidden="0" w:uiPriority="65" w:unhideWhenUsed="0"/>
+    <w:lsdException w:name="Medium List 2 Accent 2" w:semiHidden="0" w:uiPriority="66" w:unhideWhenUsed="0"/>
+    <w:lsdException w:name="Medium Grid 1 Accent 2" w:semiHidden="0" w:uiPriority="67" w:unhideWhenUsed="0"/>
+    <w:lsdException w:name="Medium Grid 2 Accent 2" w:semiHidden="0" w:uiPriority="68" w:unhideWhenUsed="0"/>
+    <w:lsdException w:name="Medium Grid 3 Accent 2" w:semiHidden="0" w:uiPriority="69" w:unhideWhenUsed="0"/>
+    <w:lsdException w:name="Dark List Accent 2" w:semiHidden="0" w:uiPriority="70" w:unhideWhenUsed="0"/>
+    <w:lsdException w:name="Colorful Shading Accent 2" w:semiHidden="0" w:uiPriority="71" w:unhideWhenUsed="0"/>
+    <w:lsdException w:name="Colorful List Accent 2" w:semiHidden="0" w:uiPriority="72" w:unhideWhenUsed="0"/>
+    <w:lsdException w:name="Colorful Grid Accent 2" w:semiHidden="0" w:uiPriority="73" w:unhideWhenUsed="0"/>
+    <w:lsdException w:name="Light Shading Accent 3" w:semiHidden="0" w:uiPriority="60" w:unhideWhenUsed="0"/>
+    <w:lsdException w:name="Light List Accent 3" w:semiHidden="0" w:uiPriority="61" w:unhideWhenUsed="0"/>
+    <w:lsdException w:name="Light Grid Accent 3" w:semiHidden="0" w:uiPriority="62" w:unhideWhenUsed="0"/>
+    <w:lsdException w:name="Medium Shading 1 Accent 3" w:semiHidden="0" w:uiPriority="63" w:unhideWhenUsed="0"/>
+    <w:lsdException w:name="Medium Shading 2 Accent 3" w:semiHidden="0" w:uiPriority="64" w:unhideWhenUsed="0"/>
+    <w:lsdException w:name="Medium List 1 Accent 3" w:semiHidden="0" w:uiPriority="65" w:unhideWhenUsed="0"/>
+    <w:lsdException w:name="Medium List 2 Accent 3" w:semiHidden="0" w:uiPriority="66" w:unhideWhenUsed="0"/>
+    <w:lsdException w:name="Medium Grid 1 Accent 3" w:semiHidden="0" w:uiPriority="67" w:unhideWhenUsed="0"/>
+    <w:lsdException w:name="Medium Grid 2 Accent 3" w:semiHidden="0" w:uiPriority="68" w:unhideWhenUsed="0"/>
+    <w:lsdException w:name="Medium Grid 3 Accent 3" w:semiHidden="0" w:uiPriority="69" w:unhideWhenUsed="0"/>
+    <w:lsdException w:name="Dark List Accent 3" w:semiHidden="0" w:uiPriority="70" w:unhideWhenUsed="0"/>
+    <w:lsdException w:name="Colorful Shading Accent 3" w:semiHidden="0" w:uiPriority="71" w:unhideWhenUsed="0"/>
+    <w:lsdException w:name="Colorful List Accent 3" w:semiHidden="0" w:uiPriority="72" w:unhideWhenUsed="0"/>
+    <w:lsdException w:name="Colorful Grid Accent 3" w:semiHidden="0" w:uiPriority="73" w:unhideWhenUsed="0"/>
+    <w:lsdException w:name="Light Shading Accent 4" w:semiHidden="0" w:uiPriority="60" w:unhideWhenUsed="0"/>
+    <w:lsdException w:name="Light List Accent 4" w:semiHidden="0" w:uiPriority="61" w:unhideWhenUsed="0"/>
+    <w:lsdException w:name="Light Grid Accent 4" w:semiHidden="0" w:uiPriority="62" w:unhideWhenUsed="0"/>
+    <w:lsdException w:name="Medium Shading 1 Accent 4" w:semiHidden="0" w:uiPriority="63" w:unhideWhenUsed="0"/>
+    <w:lsdException w:name="Medium Shading 2 Accent 4" w:semiHidden="0" w:uiPriority="64" w:unhideWhenUsed="0"/>
+    <w:lsdException w:name="Medium List 1 Accent 4" w:semiHidden="0" w:uiPriority="65" w:unhideWhenUsed="0"/>
+    <w:lsdException w:name="Medium List 2 Accent 4" w:semiHidden="0" w:uiPriority="66" w:unhideWhenUsed="0"/>
+    <w:lsdException w:name="Medium Grid 1 Accent 4" w:semiHidden="0" w:uiPriority="67" w:unhideWhenUsed="0"/>
+    <w:lsdException w:name="Medium Grid 2 Accent 4" w:semiHidden="0" w:uiPriority="68" w:unhideWhenUsed="0"/>
+    <w:lsdException w:name="Medium Grid 3 Accent 4" w:semiHidden="0" w:uiPriority="69" w:unhideWhenUsed="0"/>
+    <w:lsdException w:name="Dark List Accent 4" w:semiHidden="0" w:uiPriority="70" w:unhideWhenUsed="0"/>
+    <w:lsdException w:name="Colorful Shading Accent 4" w:semiHidden="0" w:uiPriority="71" w:unhideWhenUsed="0"/>
+    <w:lsdException w:name="Colorful List Accent 4" w:semiHidden="0" w:uiPriority="72" w:unhideWhenUsed="0"/>
+    <w:lsdException w:name="Colorful Grid Accent 4" w:semiHidden="0" w:uiPriority="73" w:unhideWhenUsed="0"/>
+    <w:lsdException w:name="Light Shading Accent 5" w:semiHidden="0" w:uiPriority="60" w:unhideWhenUsed="0"/>
+    <w:lsdException w:name="Light List Accent 5" w:semiHidden="0" w:uiPriority="61" w:unhideWhenUsed="0"/>
+    <w:lsdException w:name="Light Grid Accent 5" w:semiHidden="0" w:uiPriority="62" w:unhideWhenUsed="0"/>
+    <w:lsdException w:name="Medium Shading 1 Accent 5" w:semiHidden="0" w:uiPriority="63" w:unhideWhenUsed="0"/>
+    <w:lsdException w:name="Medium Shading 2 Accent 5" w:semiHidden="0" w:uiPriority="64" w:unhideWhenUsed="0"/>
+    <w:lsdException w:name="Medium List 1 Accent 5" w:semiHidden="0" w:uiPriority="65" w:unhideWhenUsed="0"/>
+    <w:lsdException w:name="Medium List 2 Accent 5" w:semiHidden="0" w:uiPriority="66" w:unhideWhenUsed="0"/>
+    <w:lsdException w:name="Medium Grid 1 Accent 5" w:semiHidden="0" w:uiPriority="67" w:unhideWhenUsed="0"/>
+    <w:lsdException w:name="Medium Grid 2 Accent 5" w:semiHidden="0" w:uiPriority="68" w:unhideWhenUsed="0"/>
+    <w:lsdException w:name="Medium Grid 3 Accent 5" w:semiHidden="0" w:uiPriority="69" w:unhideWhenUsed="0"/>
+    <w:lsdException w:name="Dark List Accent 5" w:semiHidden="0" w:uiPriority="70" w:unhideWhenUsed="0"/>
+    <w:lsdException w:name="Colorful Shading Accent 5" w:semiHidden="0" w:uiPriority="71" w:unhideWhenUsed="0"/>
+    <w:lsdException w:name="Colorful List Accent 5" w:semiHidden="0" w:uiPriority="72" w:unhideWhenUsed="0"/>
+    <w:lsdException w:name="Colorful Grid Accent 5" w:semiHidden="0" w:uiPriority="73" w:unhideWhenUsed="0"/>
+    <w:lsdException w:name="Light Shading Accent 6" w:semiHidden="0" w:uiPriority="60" w:unhideWhenUsed="0"/>
+    <w:lsdException w:name="Light List Accent 6" w:semiHidden="0" w:uiPriority="61" w:unhideWhenUsed="0"/>
+    <w:lsdException w:name="Light Grid Accent 6" w:semiHidden="0" w:uiPriority="62" w:unhideWhenUsed="0"/>
+    <w:lsdException w:name="Medium Shading 1 Accent 6" w:semiHidden="0" w:uiPriority="63" w:unhideWhenUsed="0"/>
+    <w:lsdException w:name="Medium Shading 2 Accent 6" w:semiHidden="0" w:uiPriority="64" w:unhideWhenUsed="0"/>
+    <w:lsdException w:name="Medium List 1 Accent 6" w:semiHidden="0" w:uiPriority="65" w:unhideWhenUsed="0"/>
+    <w:lsdException w:name="Medium List 2 Accent 6" w:semiHidden="0" w:uiPriority="66" w:unhideWhenUsed="0"/>
+    <w:lsdException w:name="Medium Grid 1 Accent 6" w:semiHidden="0" w:uiPriority="67" w:unhideWhenUsed="0"/>
+    <w:lsdException w:name="Medium Grid 2 Accent 6" w:semiHidden="0" w:uiPriority="68" w:unhideWhenUsed="0"/>
+    <w:lsdException w:name="Medium Grid 3 Accent 6" w:semiHidden="0" w:uiPriority="69" w:unhideWhenUsed="0"/>
+    <w:lsdException w:name="Dark List Accent 6" w:semiHidden="0" w:uiPriority="70" w:unhideWhenUsed="0"/>
+    <w:lsdException w:name="Colorful Shading Accent 6" w:semiHidden="0" w:uiPriority="71" w:unhideWhenUsed="0"/>
+    <w:lsdException w:name="Colorful List Accent 6" w:semiHidden="0" w:uiPriority="72" w:unhideWhenUsed="0"/>
+    <w:lsdException w:name="Colorful Grid Accent 6" w:semiHidden="0" w:uiPriority="73" w:unhideWhenUsed="0"/>
+    <w:lsdException w:name="Subtle Emphasis" w:semiHidden="0" w:uiPriority="19" w:unhideWhenUsed="0" w:qFormat="1"/>
+    <w:lsdException w:name="Intense Emphasis" w:semiHidden="0" w:uiPriority="21" w:unhideWhenUsed="0" w:qFormat="1"/>
+    <w:lsdException w:name="Subtle Reference" w:semiHidden="0" w:uiPriority="31" w:unhideWhenUsed="0" w:qFormat="1"/>
+    <w:lsdException w:name="Intense Reference" w:semiHidden="0" w:uiPriority="32" w:unhideWhenUsed="0" w:qFormat="1"/>
+    <w:lsdException w:name="Book Title" w:semiHidden="0" w:uiPriority="33" w:unhideWhenUsed="0" w:qFormat="1"/>
+    <w:lsdException w:name="Bibliography" w:uiPriority="37"/>
+    <w:lsdException w:name="TOC Heading" w:uiPriority="39" w:qFormat="1"/>
+  </w:latentStyles>
+  <w:style w:type="paragraph" w:default="1" w:styleId="Normalny">
+    <w:name w:val="Normal"/>
+    <w:qFormat/>
+    <w:rsid w:val="00DE7558"/>
+    <w:pPr>
+      <w:jc w:val="both"/>
+    </w:pPr>
+  </w:style>
+  <w:style w:type="paragraph" w:styleId="Nagwek1">
+    <w:name w:val="heading 1"/>
+    <w:basedOn w:val="Lista"/>
+    <w:next w:val="Normalny"/>
+    <w:link w:val="Nagwek1Znak"/>
+    <w:uiPriority w:val="9"/>
+    <w:qFormat/>
+    <w:rsid w:val="006E1498"/>
+    <w:pPr>
+      <w:keepNext/>
+      <w:keepLines/>
+      <w:pageBreakBefore/>
+      <w:numPr>
+        <w:numId w:val="6"/>
+      </w:numPr>
+      <w:spacing w:before="480" w:after="0"/>
+      <w:outlineLvl w:val="0"/>
+    </w:pPr>
+    <w:rPr>
+      <w:rFonts w:asciiTheme="majorHAnsi" w:eastAsiaTheme="majorEastAsia" w:hAnsiTheme="majorHAnsi" w:cstheme="majorBidi"/>
+      <w:b/>
+      <w:bCs/>
+      <w:sz w:val="28"/>
+      <w:szCs w:val="28"/>
+    </w:rPr>
+  </w:style>
+  <w:style w:type="paragraph" w:styleId="Nagwek2">
+    <w:name w:val="heading 2"/>
+    <w:basedOn w:val="Normalny"/>
+    <w:next w:val="Normalny"/>
+    <w:link w:val="Nagwek2Znak"/>
+    <w:uiPriority w:val="9"/>
+    <w:unhideWhenUsed/>
+    <w:qFormat/>
+    <w:rsid w:val="00D67888"/>
+    <w:pPr>
+      <w:keepNext/>
+      <w:keepLines/>
+      <w:numPr>
+        <w:ilvl w:val="1"/>
+        <w:numId w:val="6"/>
+      </w:numPr>
+      <w:spacing w:before="200" w:after="240"/>
+      <w:outlineLvl w:val="1"/>
+    </w:pPr>
+    <w:rPr>
+      <w:rFonts w:asciiTheme="majorHAnsi" w:eastAsiaTheme="majorEastAsia" w:hAnsiTheme="majorHAnsi" w:cstheme="majorBidi"/>
+      <w:b/>
+      <w:bCs/>
+      <w:sz w:val="26"/>
+      <w:szCs w:val="26"/>
+    </w:rPr>
+  </w:style>
+  <w:style w:type="paragraph" w:styleId="Nagwek3">
+    <w:name w:val="heading 3"/>
+    <w:basedOn w:val="Normalny"/>
+    <w:next w:val="Normalny"/>
+    <w:link w:val="Nagwek3Znak"/>
+    <w:uiPriority w:val="9"/>
+    <w:unhideWhenUsed/>
+    <w:qFormat/>
+    <w:rsid w:val="00687E64"/>
+    <w:pPr>
+      <w:keepNext/>
+      <w:keepLines/>
+      <w:numPr>
+        <w:ilvl w:val="2"/>
+        <w:numId w:val="6"/>
+      </w:numPr>
+      <w:spacing w:before="200" w:after="0"/>
+      <w:outlineLvl w:val="2"/>
+    </w:pPr>
+    <w:rPr>
+      <w:rFonts w:asciiTheme="majorHAnsi" w:eastAsiaTheme="majorEastAsia" w:hAnsiTheme="majorHAnsi" w:cstheme="majorBidi"/>
+      <w:b/>
+      <w:bCs/>
+    </w:rPr>
+  </w:style>
+  <w:style w:type="character" w:default="1" w:styleId="Domylnaczcionkaakapitu">
+    <w:name w:val="Default Paragraph Font"/>
+    <w:uiPriority w:val="1"/>
+    <w:semiHidden/>
+    <w:unhideWhenUsed/>
+  </w:style>
+  <w:style w:type="table" w:default="1" w:styleId="Standardowy">
+    <w:name w:val="Normal Table"/>
+    <w:uiPriority w:val="99"/>
+    <w:semiHidden/>
+    <w:unhideWhenUsed/>
+    <w:tblPr>
+      <w:tblInd w:w="0" w:type="dxa"/>
+      <w:tblCellMar>
+        <w:top w:w="0" w:type="dxa"/>
+        <w:left w:w="108" w:type="dxa"/>
+        <w:bottom w:w="0" w:type="dxa"/>
+        <w:right w:w="108" w:type="dxa"/>
+      </w:tblCellMar>
+    </w:tblPr>
+  </w:style>
+  <w:style w:type="numbering" w:default="1" w:styleId="Bezlisty">
+    <w:name w:val="No List"/>
+    <w:uiPriority w:val="99"/>
+    <w:semiHidden/>
+    <w:unhideWhenUsed/>
+  </w:style>
+  <w:style w:type="character" w:styleId="Tytuksiki">
+    <w:name w:val="Book Title"/>
+    <w:basedOn w:val="Domylnaczcionkaakapitu"/>
+    <w:uiPriority w:val="33"/>
+    <w:qFormat/>
+    <w:rsid w:val="00781797"/>
+    <w:rPr>
+      <w:b/>
+      <w:bCs/>
+      <w:smallCaps/>
+      <w:spacing w:val="5"/>
+    </w:rPr>
+  </w:style>
+  <w:style w:type="character" w:styleId="Pogrubienie">
+    <w:name w:val="Strong"/>
+    <w:basedOn w:val="Domylnaczcionkaakapitu"/>
+    <w:uiPriority w:val="22"/>
+    <w:qFormat/>
+    <w:rsid w:val="00664C86"/>
+    <w:rPr>
+      <w:b/>
+      <w:bCs/>
+    </w:rPr>
+  </w:style>
+  <w:style w:type="paragraph" w:styleId="Nagwek">
+    <w:name w:val="header"/>
+    <w:basedOn w:val="Normalny"/>
+    <w:link w:val="NagwekZnak"/>
+    <w:uiPriority w:val="99"/>
+    <w:unhideWhenUsed/>
+    <w:rsid w:val="005C1F23"/>
+    <w:pPr>
+      <w:tabs>
+        <w:tab w:val="center" w:pos="4536"/>
+        <w:tab w:val="right" w:pos="9072"/>
+      </w:tabs>
+      <w:spacing w:after="0" w:line="240" w:lineRule="auto"/>
+    </w:pPr>
+  </w:style>
+  <w:style w:type="character" w:customStyle="1" w:styleId="NagwekZnak">
+    <w:name w:val="Nagłówek Znak"/>
+    <w:basedOn w:val="Domylnaczcionkaakapitu"/>
+    <w:link w:val="Nagwek"/>
+    <w:uiPriority w:val="99"/>
+    <w:rsid w:val="005C1F23"/>
+  </w:style>
+  <w:style w:type="paragraph" w:styleId="Stopka">
+    <w:name w:val="footer"/>
+    <w:basedOn w:val="Normalny"/>
+    <w:link w:val="StopkaZnak"/>
+    <w:uiPriority w:val="99"/>
+    <w:unhideWhenUsed/>
+    <w:rsid w:val="005C1F23"/>
+    <w:pPr>
+      <w:tabs>
+        <w:tab w:val="center" w:pos="4536"/>
+        <w:tab w:val="right" w:pos="9072"/>
+      </w:tabs>
+      <w:spacing w:after="0" w:line="240" w:lineRule="auto"/>
+    </w:pPr>
+  </w:style>
+  <w:style w:type="character" w:customStyle="1" w:styleId="StopkaZnak">
+    <w:name w:val="Stopka Znak"/>
+    <w:basedOn w:val="Domylnaczcionkaakapitu"/>
+    <w:link w:val="Stopka"/>
+    <w:uiPriority w:val="99"/>
+    <w:rsid w:val="005C1F23"/>
+  </w:style>
+  <w:style w:type="character" w:customStyle="1" w:styleId="Nagwek1Znak">
+    <w:name w:val="Nagłówek 1 Znak"/>
+    <w:basedOn w:val="Domylnaczcionkaakapitu"/>
+    <w:link w:val="Nagwek1"/>
+    <w:uiPriority w:val="9"/>
+    <w:rsid w:val="006E1498"/>
+    <w:rPr>
+      <w:rFonts w:asciiTheme="majorHAnsi" w:eastAsiaTheme="majorEastAsia" w:hAnsiTheme="majorHAnsi" w:cstheme="majorBidi"/>
+      <w:b/>
+      <w:bCs/>
+      <w:sz w:val="28"/>
+      <w:szCs w:val="28"/>
+    </w:rPr>
+  </w:style>
+  <w:style w:type="character" w:customStyle="1" w:styleId="Nagwek2Znak">
+    <w:name w:val="Nagłówek 2 Znak"/>
+    <w:basedOn w:val="Domylnaczcionkaakapitu"/>
+    <w:link w:val="Nagwek2"/>
+    <w:uiPriority w:val="9"/>
+    <w:rsid w:val="00D67888"/>
+    <w:rPr>
+      <w:rFonts w:asciiTheme="majorHAnsi" w:eastAsiaTheme="majorEastAsia" w:hAnsiTheme="majorHAnsi" w:cstheme="majorBidi"/>
+      <w:b/>
+      <w:bCs/>
+      <w:sz w:val="26"/>
+      <w:szCs w:val="26"/>
+    </w:rPr>
+  </w:style>
+  <w:style w:type="paragraph" w:styleId="Lista">
+    <w:name w:val="List"/>
+    <w:basedOn w:val="Normalny"/>
+    <w:uiPriority w:val="99"/>
+    <w:semiHidden/>
+    <w:unhideWhenUsed/>
+    <w:rsid w:val="00F62AE3"/>
+    <w:pPr>
+      <w:ind w:left="283" w:hanging="283"/>
+      <w:contextualSpacing/>
+    </w:pPr>
+  </w:style>
+  <w:style w:type="character" w:customStyle="1" w:styleId="Nagwek3Znak">
+    <w:name w:val="Nagłówek 3 Znak"/>
+    <w:basedOn w:val="Domylnaczcionkaakapitu"/>
+    <w:link w:val="Nagwek3"/>
+    <w:uiPriority w:val="9"/>
+    <w:rsid w:val="00687E64"/>
+    <w:rPr>
+      <w:rFonts w:asciiTheme="majorHAnsi" w:eastAsiaTheme="majorEastAsia" w:hAnsiTheme="majorHAnsi" w:cstheme="majorBidi"/>
+      <w:b/>
+      <w:bCs/>
+    </w:rPr>
+  </w:style>
+  <w:style w:type="paragraph" w:styleId="Tekstdymka">
+    <w:name w:val="Balloon Text"/>
+    <w:basedOn w:val="Normalny"/>
+    <w:link w:val="TekstdymkaZnak"/>
+    <w:uiPriority w:val="99"/>
+    <w:semiHidden/>
+    <w:unhideWhenUsed/>
+    <w:rsid w:val="007C2336"/>
+    <w:pPr>
+      <w:spacing w:after="0" w:line="240" w:lineRule="auto"/>
+    </w:pPr>
+    <w:rPr>
+      <w:rFonts w:ascii="Tahoma" w:hAnsi="Tahoma" w:cs="Tahoma"/>
+      <w:sz w:val="16"/>
+      <w:szCs w:val="16"/>
+    </w:rPr>
+  </w:style>
+  <w:style w:type="character" w:customStyle="1" w:styleId="TekstdymkaZnak">
+    <w:name w:val="Tekst dymka Znak"/>
+    <w:basedOn w:val="Domylnaczcionkaakapitu"/>
+    <w:link w:val="Tekstdymka"/>
+    <w:uiPriority w:val="99"/>
+    <w:semiHidden/>
+    <w:rsid w:val="007C2336"/>
+    <w:rPr>
+      <w:rFonts w:ascii="Tahoma" w:hAnsi="Tahoma" w:cs="Tahoma"/>
+      <w:sz w:val="16"/>
+      <w:szCs w:val="16"/>
+    </w:rPr>
+  </w:style>
+  <w:style w:type="paragraph" w:styleId="Legenda">
+    <w:name w:val="caption"/>
+    <w:basedOn w:val="Normalny"/>
+    <w:next w:val="Normalny"/>
+    <w:uiPriority w:val="35"/>
+    <w:unhideWhenUsed/>
+    <w:qFormat/>
+    <w:rsid w:val="00983220"/>
+    <w:pPr>
+      <w:spacing w:line="240" w:lineRule="auto"/>
+    </w:pPr>
+    <w:rPr>
+      <w:b/>
+      <w:bCs/>
+      <w:color w:val="DDDDDD" w:themeColor="accent1"/>
+      <w:sz w:val="18"/>
+      <w:szCs w:val="18"/>
+    </w:rPr>
+  </w:style>
+  <w:style w:type="paragraph" w:styleId="Akapitzlist">
+    <w:name w:val="List Paragraph"/>
+    <w:basedOn w:val="Normalny"/>
+    <w:uiPriority w:val="34"/>
+    <w:qFormat/>
+    <w:rsid w:val="00F229A8"/>
+    <w:pPr>
+      <w:ind w:left="720"/>
+      <w:contextualSpacing/>
+    </w:pPr>
+  </w:style>
+  <w:style w:type="paragraph" w:styleId="Nagwekspisutreci">
+    <w:name w:val="TOC Heading"/>
+    <w:basedOn w:val="Nagwek1"/>
+    <w:next w:val="Normalny"/>
+    <w:uiPriority w:val="39"/>
+    <w:unhideWhenUsed/>
+    <w:qFormat/>
+    <w:rsid w:val="00CB0DB0"/>
+    <w:pPr>
+      <w:pageBreakBefore w:val="0"/>
+      <w:numPr>
+        <w:numId w:val="0"/>
+      </w:numPr>
+      <w:contextualSpacing w:val="0"/>
+      <w:jc w:val="left"/>
+      <w:outlineLvl w:val="9"/>
+    </w:pPr>
+    <w:rPr>
+      <w:color w:val="A5A5A5" w:themeColor="accent1" w:themeShade="BF"/>
+      <w:lang w:eastAsia="pl-PL"/>
+    </w:rPr>
+  </w:style>
+  <w:style w:type="paragraph" w:styleId="Spistreci2">
+    <w:name w:val="toc 2"/>
+    <w:basedOn w:val="Normalny"/>
+    <w:next w:val="Normalny"/>
+    <w:autoRedefine/>
+    <w:uiPriority w:val="39"/>
+    <w:unhideWhenUsed/>
+    <w:qFormat/>
+    <w:rsid w:val="00CB0DB0"/>
+    <w:pPr>
+      <w:spacing w:after="100"/>
+      <w:ind w:left="220"/>
+      <w:jc w:val="left"/>
+    </w:pPr>
+    <w:rPr>
+      <w:rFonts w:eastAsiaTheme="minorEastAsia"/>
+      <w:lang w:eastAsia="pl-PL"/>
+    </w:rPr>
+  </w:style>
+  <w:style w:type="paragraph" w:styleId="Spistreci1">
+    <w:name w:val="toc 1"/>
+    <w:basedOn w:val="Normalny"/>
+    <w:next w:val="Normalny"/>
+    <w:autoRedefine/>
+    <w:uiPriority w:val="39"/>
+    <w:unhideWhenUsed/>
+    <w:qFormat/>
+    <w:rsid w:val="00CB0DB0"/>
+    <w:pPr>
+      <w:spacing w:after="100"/>
+      <w:jc w:val="left"/>
+    </w:pPr>
+    <w:rPr>
+      <w:rFonts w:eastAsiaTheme="minorEastAsia"/>
+      <w:lang w:eastAsia="pl-PL"/>
+    </w:rPr>
+  </w:style>
+  <w:style w:type="paragraph" w:styleId="Spistreci3">
+    <w:name w:val="toc 3"/>
+    <w:basedOn w:val="Normalny"/>
+    <w:next w:val="Normalny"/>
+    <w:autoRedefine/>
+    <w:uiPriority w:val="39"/>
+    <w:unhideWhenUsed/>
+    <w:qFormat/>
+    <w:rsid w:val="00CB0DB0"/>
+    <w:pPr>
+      <w:spacing w:after="100"/>
+      <w:ind w:left="440"/>
+      <w:jc w:val="left"/>
+    </w:pPr>
+    <w:rPr>
+      <w:rFonts w:eastAsiaTheme="minorEastAsia"/>
+      <w:lang w:eastAsia="pl-PL"/>
+    </w:rPr>
+  </w:style>
+  <w:style w:type="character" w:styleId="Hipercze">
+    <w:name w:val="Hyperlink"/>
+    <w:basedOn w:val="Domylnaczcionkaakapitu"/>
+    <w:uiPriority w:val="99"/>
+    <w:unhideWhenUsed/>
+    <w:rsid w:val="00CB0DB0"/>
+    <w:rPr>
+      <w:color w:val="5F5F5F" w:themeColor="hyperlink"/>
+      <w:u w:val="single"/>
+    </w:rPr>
+  </w:style>
+  <w:style w:type="paragraph" w:styleId="Tekstprzypisukocowego">
+    <w:name w:val="endnote text"/>
+    <w:basedOn w:val="Normalny"/>
+    <w:link w:val="TekstprzypisukocowegoZnak"/>
+    <w:uiPriority w:val="99"/>
+    <w:semiHidden/>
+    <w:unhideWhenUsed/>
+    <w:rsid w:val="007A0F49"/>
+    <w:pPr>
+      <w:spacing w:after="0" w:line="240" w:lineRule="auto"/>
+    </w:pPr>
+    <w:rPr>
+      <w:sz w:val="20"/>
+      <w:szCs w:val="20"/>
+    </w:rPr>
+  </w:style>
+  <w:style w:type="character" w:customStyle="1" w:styleId="TekstprzypisukocowegoZnak">
+    <w:name w:val="Tekst przypisu końcowego Znak"/>
+    <w:basedOn w:val="Domylnaczcionkaakapitu"/>
+    <w:link w:val="Tekstprzypisukocowego"/>
+    <w:uiPriority w:val="99"/>
+    <w:semiHidden/>
+    <w:rsid w:val="007A0F49"/>
+    <w:rPr>
+      <w:sz w:val="20"/>
+      <w:szCs w:val="20"/>
+    </w:rPr>
+  </w:style>
+  <w:style w:type="character" w:styleId="Odwoanieprzypisukocowego">
+    <w:name w:val="endnote reference"/>
+    <w:basedOn w:val="Domylnaczcionkaakapitu"/>
+    <w:uiPriority w:val="99"/>
+    <w:semiHidden/>
+    <w:unhideWhenUsed/>
+    <w:rsid w:val="007A0F49"/>
+    <w:rPr>
+      <w:vertAlign w:val="superscript"/>
+    </w:rPr>
+  </w:style>
+</w:styles>
+</file>
+
+<file path=word/glossary/document.xml><?xml version="1.0" encoding="utf-8"?>
+<w:glossaryDocument xmlns:wpc="http://schemas.microsoft.com/office/word/2010/wordprocessingCanvas" xmlns:mc="http://schemas.openxmlformats.org/markup-compatibility/2006" xmlns:o="urn:schemas-microsoft-com:office:office" xmlns:r="http://schemas.openxmlformats.org/officeDocument/2006/relationships" xmlns:m="http://schemas.openxmlformats.org/officeDocument/2006/math" xmlns:v="urn:schemas-microsoft-com:vml" xmlns:wp14="http://schemas.microsoft.com/office/word/2010/wordprocessingDrawing" xmlns:wp="http://schemas.openxmlformats.org/drawingml/2006/wordprocessingDrawing" xmlns:w10="urn:schemas-microsoft-com:office:word" xmlns:w="http://schemas.openxmlformats.org/wordprocessingml/2006/main" xmlns:w14="http://schemas.microsoft.com/office/word/2010/wordml" xmlns:wpg="http://schemas.microsoft.com/office/word/2010/wordprocessingGroup" xmlns:wpi="http://schemas.microsoft.com/office/word/2010/wordprocessingInk" xmlns:wne="http://schemas.microsoft.com/office/word/2006/wordml" xmlns:wps="http://schemas.microsoft.com/office/word/2010/wordprocessingShape" mc:Ignorable="w14 wp14"/>
+</file>
+
+<file path=word/glossary/fontTable.xml><?xml version="1.0" encoding="utf-8"?>
+<w:fonts xmlns:mc="http://schemas.openxmlformats.org/markup-compatibility/2006" xmlns:r="http://schemas.openxmlformats.org/officeDocument/2006/relationships" xmlns:w="http://schemas.openxmlformats.org/wordprocessingml/2006/main" xmlns:w14="http://schemas.microsoft.com/office/word/2010/wordml" mc:Ignorable="w14">
+  <w:font w:name="Symbol">
+    <w:panose1 w:val="05050102010706020507"/>
+    <w:charset w:val="02"/>
+    <w:family w:val="roman"/>
+    <w:pitch w:val="variable"/>
+    <w:sig w:usb0="00000000" w:usb1="10000000" w:usb2="00000000" w:usb3="00000000" w:csb0="80000000" w:csb1="00000000"/>
+  </w:font>
+  <w:font w:name="Times New Roman">
+    <w:panose1 w:val="02020603050405020304"/>
+    <w:charset w:val="EE"/>
+    <w:family w:val="roman"/>
+    <w:pitch w:val="variable"/>
+    <w:sig w:usb0="E0002AFF" w:usb1="C0007841" w:usb2="00000009" w:usb3="00000000" w:csb0="000001FF" w:csb1="00000000"/>
+  </w:font>
+  <w:font w:name="Courier New">
+    <w:panose1 w:val="02070309020205020404"/>
+    <w:charset w:val="EE"/>
+    <w:family w:val="modern"/>
+    <w:pitch w:val="fixed"/>
+    <w:sig w:usb0="E0002AFF" w:usb1="C0007843" w:usb2="00000009" w:usb3="00000000" w:csb0="000001FF" w:csb1="00000000"/>
+  </w:font>
+  <w:font w:name="Wingdings">
+    <w:panose1 w:val="05000000000000000000"/>
+    <w:charset w:val="02"/>
+    <w:family w:val="auto"/>
+    <w:pitch w:val="variable"/>
+    <w:sig w:usb0="00000000" w:usb1="10000000" w:usb2="00000000" w:usb3="00000000" w:csb0="80000000" w:csb1="00000000"/>
+  </w:font>
+  <w:font w:name="Calibri">
+    <w:panose1 w:val="020F0502020204030204"/>
+    <w:charset w:val="EE"/>
+    <w:family w:val="swiss"/>
+    <w:pitch w:val="variable"/>
+    <w:sig w:usb0="E10002FF" w:usb1="4000ACFF" w:usb2="00000009" w:usb3="00000000" w:csb0="0000019F" w:csb1="00000000"/>
+  </w:font>
+  <w:font w:name="Cambria">
+    <w:panose1 w:val="02040503050406030204"/>
+    <w:charset w:val="EE"/>
+    <w:family w:val="roman"/>
+    <w:pitch w:val="variable"/>
+    <w:sig w:usb0="E00002FF" w:usb1="400004FF" w:usb2="00000000" w:usb3="00000000" w:csb0="0000019F" w:csb1="00000000"/>
+  </w:font>
+  <w:font w:name="Tahoma">
+    <w:panose1 w:val="020B0604030504040204"/>
+    <w:charset w:val="EE"/>
+    <w:family w:val="swiss"/>
+    <w:pitch w:val="variable"/>
+    <w:sig w:usb0="E1002EFF" w:usb1="C000605B" w:usb2="00000029" w:usb3="00000000" w:csb0="000101FF" w:csb1="00000000"/>
+  </w:font>
+</w:fonts>
+</file>
+
+<file path=word/glossary/settings.xml><?xml version="1.0" encoding="utf-8"?>
+<w:settings xmlns:mc="http://schemas.openxmlformats.org/markup-compatibility/2006" xmlns:o="urn:schemas-microsoft-com:office:office" xmlns:r="http://schemas.openxmlformats.org/officeDocument/2006/relationships" xmlns:m="http://schemas.openxmlformats.org/officeDocument/2006/math" xmlns:v="urn:schemas-microsoft-com:vml" xmlns:w10="urn:schemas-microsoft-com:office:word" xmlns:w="http://schemas.openxmlformats.org/wordprocessingml/2006/main" xmlns:w14="http://schemas.microsoft.com/office/word/2010/wordml" xmlns:sl="http://schemas.openxmlformats.org/schemaLibrary/2006/main" mc:Ignorable="w14">
+  <w:view w:val="normal"/>
+  <w:defaultTabStop w:val="708"/>
+  <w:hyphenationZone w:val="425"/>
+  <w:characterSpacingControl w:val="doNotCompress"/>
+  <w:compat>
+    <w:useFELayout/>
+    <w:compatSetting w:name="compatibilityMode" w:uri="http://schemas.microsoft.com/office/word" w:val="14"/>
+    <w:compatSetting w:name="overrideTableStyleFontSizeAndJustification" w:uri="http://schemas.microsoft.com/office/word" w:val="1"/>
+    <w:compatSetting w:name="enableOpenTypeFeatures" w:uri="http://schemas.microsoft.com/office/word" w:val="1"/>
+    <w:compatSetting w:name="doNotFlipMirrorIndents" w:uri="http://schemas.microsoft.com/office/word" w:val="1"/>
+  </w:compat>
+  <w:rsids>
+    <w:rsidRoot w:val="00B3632E"/>
+    <w:rsid w:val="00001AB7"/>
+    <w:rsid w:val="00B3632E"/>
+  </w:rsids>
+  <m:mathPr>
+    <m:mathFont m:val="Cambria Math"/>
+    <m:brkBin m:val="before"/>
+    <m:brkBinSub m:val="--"/>
+    <m:smallFrac m:val="0"/>
+    <m:dispDef/>
+    <m:lMargin m:val="0"/>
+    <m:rMargin m:val="0"/>
+    <m:defJc m:val="centerGroup"/>
+    <m:wrapIndent m:val="1440"/>
+    <m:intLim m:val="subSup"/>
+    <m:naryLim m:val="undOvr"/>
+  </m:mathPr>
+  <w:themeFontLang w:val="pl-PL"/>
+  <w:clrSchemeMapping w:bg1="light1" w:t1="dark1" w:bg2="light2" w:t2="dark2" w:accent1="accent1" w:accent2="accent2" w:accent3="accent3" w:accent4="accent4" w:accent5="accent5" w:accent6="accent6" w:hyperlink="hyperlink" w:followedHyperlink="followedHyperlink"/>
+  <w:decimalSymbol w:val=","/>
+  <w:listSeparator w:val=";"/>
+</w:settings>
+</file>
+
+<file path=word/glossary/styles.xml><?xml version="1.0" encoding="utf-8"?>
+<w:styles xmlns:mc="http://schemas.openxmlformats.org/markup-compatibility/2006" xmlns:r="http://schemas.openxmlformats.org/officeDocument/2006/relationships" xmlns:w="http://schemas.openxmlformats.org/wordprocessingml/2006/main" xmlns:w14="http://schemas.microsoft.com/office/word/2010/wordml" mc:Ignorable="w14">
+  <w:docDefaults>
+    <w:rPrDefault>
+      <w:rPr>
+        <w:rFonts w:asciiTheme="minorHAnsi" w:eastAsiaTheme="minorEastAsia" w:hAnsiTheme="minorHAnsi" w:cstheme="minorBidi"/>
+        <w:sz w:val="22"/>
+        <w:szCs w:val="22"/>
+        <w:lang w:val="pl-PL" w:eastAsia="pl-PL" w:bidi="ar-SA"/>
       </w:rPr>
     </w:rPrDefault>
     <w:pPrDefault>
@@ -2536,88 +5118,6 @@
   <w:style w:type="paragraph" w:default="1" w:styleId="Normalny">
     <w:name w:val="Normal"/>
     <w:qFormat/>
-    <w:rsid w:val="00DE7558"/>
-    <w:pPr>
-      <w:jc w:val="both"/>
-    </w:pPr>
-  </w:style>
-  <w:style w:type="paragraph" w:styleId="Nagwek1">
-    <w:name w:val="heading 1"/>
-    <w:basedOn w:val="Lista"/>
-    <w:next w:val="Normalny"/>
-    <w:link w:val="Nagwek1Znak"/>
-    <w:uiPriority w:val="9"/>
-    <w:qFormat/>
-    <w:rsid w:val="006E1498"/>
-    <w:pPr>
-      <w:keepNext/>
-      <w:keepLines/>
-      <w:pageBreakBefore/>
-      <w:numPr>
-        <w:numId w:val="6"/>
-      </w:numPr>
-      <w:spacing w:before="480" w:after="0"/>
-      <w:outlineLvl w:val="0"/>
-    </w:pPr>
-    <w:rPr>
-      <w:rFonts w:asciiTheme="majorHAnsi" w:eastAsiaTheme="majorEastAsia" w:hAnsiTheme="majorHAnsi" w:cstheme="majorBidi"/>
-      <w:b/>
-      <w:bCs/>
-      <w:sz w:val="28"/>
-      <w:szCs w:val="28"/>
-    </w:rPr>
-  </w:style>
-  <w:style w:type="paragraph" w:styleId="Nagwek2">
-    <w:name w:val="heading 2"/>
-    <w:basedOn w:val="Normalny"/>
-    <w:next w:val="Normalny"/>
-    <w:link w:val="Nagwek2Znak"/>
-    <w:uiPriority w:val="9"/>
-    <w:unhideWhenUsed/>
-    <w:qFormat/>
-    <w:rsid w:val="00D67888"/>
-    <w:pPr>
-      <w:keepNext/>
-      <w:keepLines/>
-      <w:numPr>
-        <w:ilvl w:val="1"/>
-        <w:numId w:val="6"/>
-      </w:numPr>
-      <w:spacing w:before="200" w:after="240"/>
-      <w:outlineLvl w:val="1"/>
-    </w:pPr>
-    <w:rPr>
-      <w:rFonts w:asciiTheme="majorHAnsi" w:eastAsiaTheme="majorEastAsia" w:hAnsiTheme="majorHAnsi" w:cstheme="majorBidi"/>
-      <w:b/>
-      <w:bCs/>
-      <w:sz w:val="26"/>
-      <w:szCs w:val="26"/>
-    </w:rPr>
-  </w:style>
-  <w:style w:type="paragraph" w:styleId="Nagwek3">
-    <w:name w:val="heading 3"/>
-    <w:basedOn w:val="Normalny"/>
-    <w:next w:val="Normalny"/>
-    <w:link w:val="Nagwek3Znak"/>
-    <w:uiPriority w:val="9"/>
-    <w:unhideWhenUsed/>
-    <w:qFormat/>
-    <w:rsid w:val="00687E64"/>
-    <w:pPr>
-      <w:keepNext/>
-      <w:keepLines/>
-      <w:numPr>
-        <w:ilvl w:val="2"/>
-        <w:numId w:val="6"/>
-      </w:numPr>
-      <w:spacing w:before="200" w:after="0"/>
-      <w:outlineLvl w:val="2"/>
-    </w:pPr>
-    <w:rPr>
-      <w:rFonts w:asciiTheme="majorHAnsi" w:eastAsiaTheme="majorEastAsia" w:hAnsiTheme="majorHAnsi" w:cstheme="majorBidi"/>
-      <w:b/>
-      <w:bCs/>
-    </w:rPr>
   </w:style>
   <w:style w:type="character" w:default="1" w:styleId="Domylnaczcionkaakapitu">
     <w:name w:val="Default Paragraph Font"/>
@@ -2646,198 +5146,30 @@
     <w:semiHidden/>
     <w:unhideWhenUsed/>
   </w:style>
-  <w:style w:type="character" w:styleId="Tytuksiki">
-    <w:name w:val="Book Title"/>
-    <w:basedOn w:val="Domylnaczcionkaakapitu"/>
-    <w:uiPriority w:val="33"/>
-    <w:qFormat/>
-    <w:rsid w:val="00781797"/>
-    <w:rPr>
-      <w:b/>
-      <w:bCs/>
-      <w:smallCaps/>
-      <w:spacing w:val="5"/>
-    </w:rPr>
-  </w:style>
-  <w:style w:type="character" w:styleId="Pogrubienie">
-    <w:name w:val="Strong"/>
-    <w:basedOn w:val="Domylnaczcionkaakapitu"/>
-    <w:uiPriority w:val="22"/>
-    <w:qFormat/>
-    <w:rsid w:val="00664C86"/>
-    <w:rPr>
-      <w:b/>
-      <w:bCs/>
-    </w:rPr>
-  </w:style>
-  <w:style w:type="paragraph" w:styleId="Nagwek">
-    <w:name w:val="header"/>
-    <w:basedOn w:val="Normalny"/>
-    <w:link w:val="NagwekZnak"/>
-    <w:uiPriority w:val="99"/>
-    <w:unhideWhenUsed/>
-    <w:rsid w:val="005C1F23"/>
-    <w:pPr>
-      <w:tabs>
-        <w:tab w:val="center" w:pos="4536"/>
-        <w:tab w:val="right" w:pos="9072"/>
-      </w:tabs>
-      <w:spacing w:after="0" w:line="240" w:lineRule="auto"/>
-    </w:pPr>
-  </w:style>
-  <w:style w:type="character" w:customStyle="1" w:styleId="NagwekZnak">
-    <w:name w:val="Nagłówek Znak"/>
-    <w:basedOn w:val="Domylnaczcionkaakapitu"/>
-    <w:link w:val="Nagwek"/>
-    <w:uiPriority w:val="99"/>
-    <w:rsid w:val="005C1F23"/>
-  </w:style>
-  <w:style w:type="paragraph" w:styleId="Stopka">
-    <w:name w:val="footer"/>
-    <w:basedOn w:val="Normalny"/>
-    <w:link w:val="StopkaZnak"/>
-    <w:uiPriority w:val="99"/>
-    <w:unhideWhenUsed/>
-    <w:rsid w:val="005C1F23"/>
-    <w:pPr>
-      <w:tabs>
-        <w:tab w:val="center" w:pos="4536"/>
-        <w:tab w:val="right" w:pos="9072"/>
-      </w:tabs>
-      <w:spacing w:after="0" w:line="240" w:lineRule="auto"/>
-    </w:pPr>
-  </w:style>
-  <w:style w:type="character" w:customStyle="1" w:styleId="StopkaZnak">
-    <w:name w:val="Stopka Znak"/>
-    <w:basedOn w:val="Domylnaczcionkaakapitu"/>
-    <w:link w:val="Stopka"/>
-    <w:uiPriority w:val="99"/>
-    <w:rsid w:val="005C1F23"/>
-  </w:style>
-  <w:style w:type="character" w:customStyle="1" w:styleId="Nagwek1Znak">
-    <w:name w:val="Nagłówek 1 Znak"/>
-    <w:basedOn w:val="Domylnaczcionkaakapitu"/>
-    <w:link w:val="Nagwek1"/>
-    <w:uiPriority w:val="9"/>
-    <w:rsid w:val="006E1498"/>
-    <w:rPr>
-      <w:rFonts w:asciiTheme="majorHAnsi" w:eastAsiaTheme="majorEastAsia" w:hAnsiTheme="majorHAnsi" w:cstheme="majorBidi"/>
-      <w:b/>
-      <w:bCs/>
-      <w:sz w:val="28"/>
-      <w:szCs w:val="28"/>
-    </w:rPr>
-  </w:style>
-  <w:style w:type="character" w:customStyle="1" w:styleId="Nagwek2Znak">
-    <w:name w:val="Nagłówek 2 Znak"/>
-    <w:basedOn w:val="Domylnaczcionkaakapitu"/>
-    <w:link w:val="Nagwek2"/>
-    <w:uiPriority w:val="9"/>
-    <w:rsid w:val="00D67888"/>
-    <w:rPr>
-      <w:rFonts w:asciiTheme="majorHAnsi" w:eastAsiaTheme="majorEastAsia" w:hAnsiTheme="majorHAnsi" w:cstheme="majorBidi"/>
-      <w:b/>
-      <w:bCs/>
-      <w:sz w:val="26"/>
-      <w:szCs w:val="26"/>
-    </w:rPr>
-  </w:style>
-  <w:style w:type="paragraph" w:styleId="Lista">
-    <w:name w:val="List"/>
-    <w:basedOn w:val="Normalny"/>
-    <w:uiPriority w:val="99"/>
-    <w:semiHidden/>
-    <w:unhideWhenUsed/>
-    <w:rsid w:val="00F62AE3"/>
-    <w:pPr>
-      <w:ind w:left="283" w:hanging="283"/>
-      <w:contextualSpacing/>
-    </w:pPr>
-  </w:style>
-  <w:style w:type="character" w:customStyle="1" w:styleId="Nagwek3Znak">
-    <w:name w:val="Nagłówek 3 Znak"/>
-    <w:basedOn w:val="Domylnaczcionkaakapitu"/>
-    <w:link w:val="Nagwek3"/>
-    <w:uiPriority w:val="9"/>
-    <w:rsid w:val="00687E64"/>
-    <w:rPr>
-      <w:rFonts w:asciiTheme="majorHAnsi" w:eastAsiaTheme="majorEastAsia" w:hAnsiTheme="majorHAnsi" w:cstheme="majorBidi"/>
-      <w:b/>
-      <w:bCs/>
-    </w:rPr>
-  </w:style>
-  <w:style w:type="paragraph" w:styleId="Tekstdymka">
-    <w:name w:val="Balloon Text"/>
-    <w:basedOn w:val="Normalny"/>
-    <w:link w:val="TekstdymkaZnak"/>
-    <w:uiPriority w:val="99"/>
-    <w:semiHidden/>
-    <w:unhideWhenUsed/>
-    <w:rsid w:val="007C2336"/>
-    <w:pPr>
-      <w:spacing w:after="0" w:line="240" w:lineRule="auto"/>
-    </w:pPr>
-    <w:rPr>
-      <w:rFonts w:ascii="Tahoma" w:hAnsi="Tahoma" w:cs="Tahoma"/>
-      <w:sz w:val="16"/>
-      <w:szCs w:val="16"/>
-    </w:rPr>
-  </w:style>
-  <w:style w:type="character" w:customStyle="1" w:styleId="TekstdymkaZnak">
-    <w:name w:val="Tekst dymka Znak"/>
-    <w:basedOn w:val="Domylnaczcionkaakapitu"/>
-    <w:link w:val="Tekstdymka"/>
-    <w:uiPriority w:val="99"/>
-    <w:semiHidden/>
-    <w:rsid w:val="007C2336"/>
-    <w:rPr>
-      <w:rFonts w:ascii="Tahoma" w:hAnsi="Tahoma" w:cs="Tahoma"/>
-      <w:sz w:val="16"/>
-      <w:szCs w:val="16"/>
-    </w:rPr>
-  </w:style>
-  <w:style w:type="paragraph" w:styleId="Legenda">
-    <w:name w:val="caption"/>
-    <w:basedOn w:val="Normalny"/>
-    <w:next w:val="Normalny"/>
-    <w:uiPriority w:val="35"/>
-    <w:unhideWhenUsed/>
-    <w:qFormat/>
-    <w:rsid w:val="00983220"/>
-    <w:pPr>
-      <w:spacing w:line="240" w:lineRule="auto"/>
-    </w:pPr>
-    <w:rPr>
-      <w:b/>
-      <w:bCs/>
-      <w:color w:val="DDDDDD" w:themeColor="accent1"/>
-      <w:sz w:val="18"/>
-      <w:szCs w:val="18"/>
-    </w:rPr>
-  </w:style>
-  <w:style w:type="paragraph" w:styleId="Akapitzlist">
-    <w:name w:val="List Paragraph"/>
-    <w:basedOn w:val="Normalny"/>
-    <w:uiPriority w:val="34"/>
-    <w:qFormat/>
-    <w:rsid w:val="00F229A8"/>
-    <w:pPr>
-      <w:ind w:left="720"/>
-      <w:contextualSpacing/>
-    </w:pPr>
+  <w:style w:type="paragraph" w:customStyle="1" w:styleId="235BB3A0B79E4C328833513BB8BEC53B">
+    <w:name w:val="235BB3A0B79E4C328833513BB8BEC53B"/>
+    <w:rsid w:val="00B3632E"/>
+  </w:style>
+  <w:style w:type="paragraph" w:customStyle="1" w:styleId="99598628342D4DD5AC426331773A9A50">
+    <w:name w:val="99598628342D4DD5AC426331773A9A50"/>
+    <w:rsid w:val="00B3632E"/>
+  </w:style>
+  <w:style w:type="paragraph" w:customStyle="1" w:styleId="95BBE18125664BABBAE9783FD9AE0E07">
+    <w:name w:val="95BBE18125664BABBAE9783FD9AE0E07"/>
+    <w:rsid w:val="00B3632E"/>
   </w:style>
 </w:styles>
 </file>
 
-<file path=word/stylesWithEffects.xml><?xml version="1.0" encoding="utf-8"?>
+<file path=word/glossary/stylesWithEffects.xml><?xml version="1.0" encoding="utf-8"?>
 <w:styles xmlns:wpc="http://schemas.microsoft.com/office/word/2010/wordprocessingCanvas" xmlns:mc="http://schemas.openxmlformats.org/markup-compatibility/2006" xmlns:o="urn:schemas-microsoft-com:office:office" xmlns:r="http://schemas.openxmlformats.org/officeDocument/2006/relationships" xmlns:m="http://schemas.openxmlformats.org/officeDocument/2006/math" xmlns:v="urn:schemas-microsoft-com:vml" xmlns:wp14="http://schemas.microsoft.com/office/word/2010/wordprocessingDrawing" xmlns:wp="http://schemas.openxmlformats.org/drawingml/2006/wordprocessingDrawing" xmlns:w10="urn:schemas-microsoft-com:office:word" xmlns:w="http://schemas.openxmlformats.org/wordprocessingml/2006/main" xmlns:w14="http://schemas.microsoft.com/office/word/2010/wordml" xmlns:wpg="http://schemas.microsoft.com/office/word/2010/wordprocessingGroup" xmlns:wpi="http://schemas.microsoft.com/office/word/2010/wordprocessingInk" xmlns:wne="http://schemas.microsoft.com/office/word/2006/wordml" xmlns:wps="http://schemas.microsoft.com/office/word/2010/wordprocessingShape" mc:Ignorable="w14 wp14">
   <w:docDefaults>
     <w:rPrDefault>
       <w:rPr>
-        <w:rFonts w:asciiTheme="minorHAnsi" w:eastAsiaTheme="minorHAnsi" w:hAnsiTheme="minorHAnsi" w:cstheme="minorBidi"/>
+        <w:rFonts w:asciiTheme="minorHAnsi" w:eastAsiaTheme="minorEastAsia" w:hAnsiTheme="minorHAnsi" w:cstheme="minorBidi"/>
         <w:sz w:val="22"/>
         <w:szCs w:val="22"/>
-        <w:lang w:val="pl-PL" w:eastAsia="en-US" w:bidi="ar-SA"/>
+        <w:lang w:val="pl-PL" w:eastAsia="pl-PL" w:bidi="ar-SA"/>
       </w:rPr>
     </w:rPrDefault>
     <w:pPrDefault>
@@ -2988,88 +5320,6 @@
   <w:style w:type="paragraph" w:default="1" w:styleId="Normalny">
     <w:name w:val="Normal"/>
     <w:qFormat/>
-    <w:rsid w:val="00DE7558"/>
-    <w:pPr>
-      <w:jc w:val="both"/>
-    </w:pPr>
-  </w:style>
-  <w:style w:type="paragraph" w:styleId="Nagwek1">
-    <w:name w:val="heading 1"/>
-    <w:basedOn w:val="Lista"/>
-    <w:next w:val="Normalny"/>
-    <w:link w:val="Nagwek1Znak"/>
-    <w:uiPriority w:val="9"/>
-    <w:qFormat/>
-    <w:rsid w:val="006E1498"/>
-    <w:pPr>
-      <w:keepNext/>
-      <w:keepLines/>
-      <w:pageBreakBefore/>
-      <w:numPr>
-        <w:numId w:val="6"/>
-      </w:numPr>
-      <w:spacing w:before="480" w:after="0"/>
-      <w:outlineLvl w:val="0"/>
-    </w:pPr>
-    <w:rPr>
-      <w:rFonts w:asciiTheme="majorHAnsi" w:eastAsiaTheme="majorEastAsia" w:hAnsiTheme="majorHAnsi" w:cstheme="majorBidi"/>
-      <w:b/>
-      <w:bCs/>
-      <w:sz w:val="28"/>
-      <w:szCs w:val="28"/>
-    </w:rPr>
-  </w:style>
-  <w:style w:type="paragraph" w:styleId="Nagwek2">
-    <w:name w:val="heading 2"/>
-    <w:basedOn w:val="Normalny"/>
-    <w:next w:val="Normalny"/>
-    <w:link w:val="Nagwek2Znak"/>
-    <w:uiPriority w:val="9"/>
-    <w:unhideWhenUsed/>
-    <w:qFormat/>
-    <w:rsid w:val="00D67888"/>
-    <w:pPr>
-      <w:keepNext/>
-      <w:keepLines/>
-      <w:numPr>
-        <w:ilvl w:val="1"/>
-        <w:numId w:val="6"/>
-      </w:numPr>
-      <w:spacing w:before="200" w:after="240"/>
-      <w:outlineLvl w:val="1"/>
-    </w:pPr>
-    <w:rPr>
-      <w:rFonts w:asciiTheme="majorHAnsi" w:eastAsiaTheme="majorEastAsia" w:hAnsiTheme="majorHAnsi" w:cstheme="majorBidi"/>
-      <w:b/>
-      <w:bCs/>
-      <w:sz w:val="26"/>
-      <w:szCs w:val="26"/>
-    </w:rPr>
-  </w:style>
-  <w:style w:type="paragraph" w:styleId="Nagwek3">
-    <w:name w:val="heading 3"/>
-    <w:basedOn w:val="Normalny"/>
-    <w:next w:val="Normalny"/>
-    <w:link w:val="Nagwek3Znak"/>
-    <w:uiPriority w:val="9"/>
-    <w:unhideWhenUsed/>
-    <w:qFormat/>
-    <w:rsid w:val="00687E64"/>
-    <w:pPr>
-      <w:keepNext/>
-      <w:keepLines/>
-      <w:numPr>
-        <w:ilvl w:val="2"/>
-        <w:numId w:val="6"/>
-      </w:numPr>
-      <w:spacing w:before="200" w:after="0"/>
-      <w:outlineLvl w:val="2"/>
-    </w:pPr>
-    <w:rPr>
-      <w:rFonts w:asciiTheme="majorHAnsi" w:eastAsiaTheme="majorEastAsia" w:hAnsiTheme="majorHAnsi" w:cstheme="majorBidi"/>
-      <w:b/>
-      <w:bCs/>
-    </w:rPr>
   </w:style>
   <w:style w:type="character" w:default="1" w:styleId="Domylnaczcionkaakapitu">
     <w:name w:val="Default Paragraph Font"/>
@@ -3098,187 +5348,26 @@
     <w:semiHidden/>
     <w:unhideWhenUsed/>
   </w:style>
-  <w:style w:type="character" w:styleId="Tytuksiki">
-    <w:name w:val="Book Title"/>
-    <w:basedOn w:val="Domylnaczcionkaakapitu"/>
-    <w:uiPriority w:val="33"/>
-    <w:qFormat/>
-    <w:rsid w:val="00781797"/>
-    <w:rPr>
-      <w:b/>
-      <w:bCs/>
-      <w:smallCaps/>
-      <w:spacing w:val="5"/>
-    </w:rPr>
-  </w:style>
-  <w:style w:type="character" w:styleId="Pogrubienie">
-    <w:name w:val="Strong"/>
-    <w:basedOn w:val="Domylnaczcionkaakapitu"/>
-    <w:uiPriority w:val="22"/>
-    <w:qFormat/>
-    <w:rsid w:val="00664C86"/>
-    <w:rPr>
-      <w:b/>
-      <w:bCs/>
-    </w:rPr>
-  </w:style>
-  <w:style w:type="paragraph" w:styleId="Nagwek">
-    <w:name w:val="header"/>
-    <w:basedOn w:val="Normalny"/>
-    <w:link w:val="NagwekZnak"/>
-    <w:uiPriority w:val="99"/>
-    <w:unhideWhenUsed/>
-    <w:rsid w:val="005C1F23"/>
-    <w:pPr>
-      <w:tabs>
-        <w:tab w:val="center" w:pos="4536"/>
-        <w:tab w:val="right" w:pos="9072"/>
-      </w:tabs>
-      <w:spacing w:after="0" w:line="240" w:lineRule="auto"/>
-    </w:pPr>
-  </w:style>
-  <w:style w:type="character" w:customStyle="1" w:styleId="NagwekZnak">
-    <w:name w:val="Nagłówek Znak"/>
-    <w:basedOn w:val="Domylnaczcionkaakapitu"/>
-    <w:link w:val="Nagwek"/>
-    <w:uiPriority w:val="99"/>
-    <w:rsid w:val="005C1F23"/>
-  </w:style>
-  <w:style w:type="paragraph" w:styleId="Stopka">
-    <w:name w:val="footer"/>
-    <w:basedOn w:val="Normalny"/>
-    <w:link w:val="StopkaZnak"/>
-    <w:uiPriority w:val="99"/>
-    <w:unhideWhenUsed/>
-    <w:rsid w:val="005C1F23"/>
-    <w:pPr>
-      <w:tabs>
-        <w:tab w:val="center" w:pos="4536"/>
-        <w:tab w:val="right" w:pos="9072"/>
-      </w:tabs>
-      <w:spacing w:after="0" w:line="240" w:lineRule="auto"/>
-    </w:pPr>
-  </w:style>
-  <w:style w:type="character" w:customStyle="1" w:styleId="StopkaZnak">
-    <w:name w:val="Stopka Znak"/>
-    <w:basedOn w:val="Domylnaczcionkaakapitu"/>
-    <w:link w:val="Stopka"/>
-    <w:uiPriority w:val="99"/>
-    <w:rsid w:val="005C1F23"/>
-  </w:style>
-  <w:style w:type="character" w:customStyle="1" w:styleId="Nagwek1Znak">
-    <w:name w:val="Nagłówek 1 Znak"/>
-    <w:basedOn w:val="Domylnaczcionkaakapitu"/>
-    <w:link w:val="Nagwek1"/>
-    <w:uiPriority w:val="9"/>
-    <w:rsid w:val="006E1498"/>
-    <w:rPr>
-      <w:rFonts w:asciiTheme="majorHAnsi" w:eastAsiaTheme="majorEastAsia" w:hAnsiTheme="majorHAnsi" w:cstheme="majorBidi"/>
-      <w:b/>
-      <w:bCs/>
-      <w:sz w:val="28"/>
-      <w:szCs w:val="28"/>
-    </w:rPr>
-  </w:style>
-  <w:style w:type="character" w:customStyle="1" w:styleId="Nagwek2Znak">
-    <w:name w:val="Nagłówek 2 Znak"/>
-    <w:basedOn w:val="Domylnaczcionkaakapitu"/>
-    <w:link w:val="Nagwek2"/>
-    <w:uiPriority w:val="9"/>
-    <w:rsid w:val="00D67888"/>
-    <w:rPr>
-      <w:rFonts w:asciiTheme="majorHAnsi" w:eastAsiaTheme="majorEastAsia" w:hAnsiTheme="majorHAnsi" w:cstheme="majorBidi"/>
-      <w:b/>
-      <w:bCs/>
-      <w:sz w:val="26"/>
-      <w:szCs w:val="26"/>
-    </w:rPr>
-  </w:style>
-  <w:style w:type="paragraph" w:styleId="Lista">
-    <w:name w:val="List"/>
-    <w:basedOn w:val="Normalny"/>
-    <w:uiPriority w:val="99"/>
-    <w:semiHidden/>
-    <w:unhideWhenUsed/>
-    <w:rsid w:val="00F62AE3"/>
-    <w:pPr>
-      <w:ind w:left="283" w:hanging="283"/>
-      <w:contextualSpacing/>
-    </w:pPr>
-  </w:style>
-  <w:style w:type="character" w:customStyle="1" w:styleId="Nagwek3Znak">
-    <w:name w:val="Nagłówek 3 Znak"/>
-    <w:basedOn w:val="Domylnaczcionkaakapitu"/>
-    <w:link w:val="Nagwek3"/>
-    <w:uiPriority w:val="9"/>
-    <w:rsid w:val="00687E64"/>
-    <w:rPr>
-      <w:rFonts w:asciiTheme="majorHAnsi" w:eastAsiaTheme="majorEastAsia" w:hAnsiTheme="majorHAnsi" w:cstheme="majorBidi"/>
-      <w:b/>
-      <w:bCs/>
-    </w:rPr>
-  </w:style>
-  <w:style w:type="paragraph" w:styleId="Tekstdymka">
-    <w:name w:val="Balloon Text"/>
-    <w:basedOn w:val="Normalny"/>
-    <w:link w:val="TekstdymkaZnak"/>
-    <w:uiPriority w:val="99"/>
-    <w:semiHidden/>
-    <w:unhideWhenUsed/>
-    <w:rsid w:val="007C2336"/>
-    <w:pPr>
-      <w:spacing w:after="0" w:line="240" w:lineRule="auto"/>
-    </w:pPr>
-    <w:rPr>
-      <w:rFonts w:ascii="Tahoma" w:hAnsi="Tahoma" w:cs="Tahoma"/>
-      <w:sz w:val="16"/>
-      <w:szCs w:val="16"/>
-    </w:rPr>
-  </w:style>
-  <w:style w:type="character" w:customStyle="1" w:styleId="TekstdymkaZnak">
-    <w:name w:val="Tekst dymka Znak"/>
-    <w:basedOn w:val="Domylnaczcionkaakapitu"/>
-    <w:link w:val="Tekstdymka"/>
-    <w:uiPriority w:val="99"/>
-    <w:semiHidden/>
-    <w:rsid w:val="007C2336"/>
-    <w:rPr>
-      <w:rFonts w:ascii="Tahoma" w:hAnsi="Tahoma" w:cs="Tahoma"/>
-      <w:sz w:val="16"/>
-      <w:szCs w:val="16"/>
-    </w:rPr>
-  </w:style>
-  <w:style w:type="paragraph" w:styleId="Legenda">
-    <w:name w:val="caption"/>
-    <w:basedOn w:val="Normalny"/>
-    <w:next w:val="Normalny"/>
-    <w:uiPriority w:val="35"/>
-    <w:unhideWhenUsed/>
-    <w:qFormat/>
-    <w:rsid w:val="00983220"/>
-    <w:pPr>
-      <w:spacing w:line="240" w:lineRule="auto"/>
-    </w:pPr>
-    <w:rPr>
-      <w:b/>
-      <w:bCs/>
-      <w:color w:val="DDDDDD" w:themeColor="accent1"/>
-      <w:sz w:val="18"/>
-      <w:szCs w:val="18"/>
-    </w:rPr>
-  </w:style>
-  <w:style w:type="paragraph" w:styleId="Akapitzlist">
-    <w:name w:val="List Paragraph"/>
-    <w:basedOn w:val="Normalny"/>
-    <w:uiPriority w:val="34"/>
-    <w:qFormat/>
-    <w:rsid w:val="00F229A8"/>
-    <w:pPr>
-      <w:ind w:left="720"/>
-      <w:contextualSpacing/>
-    </w:pPr>
+  <w:style w:type="paragraph" w:customStyle="1" w:styleId="235BB3A0B79E4C328833513BB8BEC53B">
+    <w:name w:val="235BB3A0B79E4C328833513BB8BEC53B"/>
+    <w:rsid w:val="00B3632E"/>
+  </w:style>
+  <w:style w:type="paragraph" w:customStyle="1" w:styleId="99598628342D4DD5AC426331773A9A50">
+    <w:name w:val="99598628342D4DD5AC426331773A9A50"/>
+    <w:rsid w:val="00B3632E"/>
+  </w:style>
+  <w:style w:type="paragraph" w:customStyle="1" w:styleId="95BBE18125664BABBAE9783FD9AE0E07">
+    <w:name w:val="95BBE18125664BABBAE9783FD9AE0E07"/>
+    <w:rsid w:val="00B3632E"/>
   </w:style>
 </w:styles>
+</file>
+
+<file path=word/glossary/webSettings.xml><?xml version="1.0" encoding="utf-8"?>
+<w:webSettings xmlns:mc="http://schemas.openxmlformats.org/markup-compatibility/2006" xmlns:r="http://schemas.openxmlformats.org/officeDocument/2006/relationships" xmlns:w="http://schemas.openxmlformats.org/wordprocessingml/2006/main" xmlns:w14="http://schemas.microsoft.com/office/word/2010/wordml" mc:Ignorable="w14">
+  <w:optimizeForBrowser/>
+  <w:allowPNG/>
+</w:webSettings>
 </file>
 
 <file path=word/theme/theme1.xml><?xml version="1.0" encoding="utf-8"?>
@@ -3564,4 +5653,16 @@
   <a:objectDefaults/>
   <a:extraClrSchemeLst/>
 </a:theme>
+</file>
+
+<file path=customXml/item1.xml><?xml version="1.0" encoding="utf-8"?>
+<b:Sources xmlns:b="http://schemas.openxmlformats.org/officeDocument/2006/bibliography" xmlns="http://schemas.openxmlformats.org/officeDocument/2006/bibliography" SelectedStyle="\APA.XSL" StyleName="APA"/>
+</file>
+
+<file path=customXml/itemProps1.xml><?xml version="1.0" encoding="utf-8"?>
+<ds:datastoreItem xmlns:ds="http://schemas.openxmlformats.org/officeDocument/2006/customXml" ds:itemID="{AC0FF3E3-543D-4D89-84C3-6B2BCCA37D55}">
+  <ds:schemaRefs>
+    <ds:schemaRef ds:uri="http://schemas.openxmlformats.org/officeDocument/2006/bibliography"/>
+  </ds:schemaRefs>
+</ds:datastoreItem>
 </file>
</xml_diff>

<commit_message>
poprawki, test float'a i dokumentacja
</commit_message>
<xml_diff>
--- a/doc/dokumentacja_koncowa.docx
+++ b/doc/dokumentacja_koncowa.docx
@@ -1,6 +1,6 @@
 
 <file path=word/document.xml><?xml version="1.0" encoding="utf-8"?>
-<w:document xmlns:wpc="http://schemas.microsoft.com/office/word/2010/wordprocessingCanvas" xmlns:mc="http://schemas.openxmlformats.org/markup-compatibility/2006" xmlns:o="urn:schemas-microsoft-com:office:office" xmlns:r="http://schemas.openxmlformats.org/officeDocument/2006/relationships" xmlns:m="http://schemas.openxmlformats.org/officeDocument/2006/math" xmlns:v="urn:schemas-microsoft-com:vml" xmlns:wp14="http://schemas.microsoft.com/office/word/2010/wordprocessingDrawing" xmlns:wp="http://schemas.openxmlformats.org/drawingml/2006/wordprocessingDrawing" xmlns:w10="urn:schemas-microsoft-com:office:word" xmlns:w="http://schemas.openxmlformats.org/wordprocessingml/2006/main" xmlns:w14="http://schemas.microsoft.com/office/word/2010/wordml" xmlns:wpg="http://schemas.microsoft.com/office/word/2010/wordprocessingGroup" xmlns:wpi="http://schemas.microsoft.com/office/word/2010/wordprocessingInk" xmlns:wne="http://schemas.microsoft.com/office/word/2006/wordml" xmlns:wps="http://schemas.microsoft.com/office/word/2010/wordprocessingShape" mc:Ignorable="w14 wp14">
+<w:document xmlns:ve="http://schemas.openxmlformats.org/markup-compatibility/2006" xmlns:o="urn:schemas-microsoft-com:office:office" xmlns:r="http://schemas.openxmlformats.org/officeDocument/2006/relationships" xmlns:m="http://schemas.openxmlformats.org/officeDocument/2006/math" xmlns:v="urn:schemas-microsoft-com:vml" xmlns:wp="http://schemas.openxmlformats.org/drawingml/2006/wordprocessingDrawing" xmlns:w10="urn:schemas-microsoft-com:office:word" xmlns:w="http://schemas.openxmlformats.org/wordprocessingml/2006/main" xmlns:wne="http://schemas.microsoft.com/office/word/2006/wordml">
   <w:body>
     <w:p>
       <w:pPr>
@@ -307,31 +307,25 @@
     <w:p>
       <w:pPr>
         <w:pStyle w:val="Nagwek1"/>
-        <w:spacing w:after="360"/>
-        <w:ind w:left="357" w:hanging="357"/>
         <w:rPr>
           <w:rStyle w:val="Tytuksiki"/>
+          <w:b/>
+          <w:bCs/>
           <w:smallCaps w:val="0"/>
           <w:spacing w:val="0"/>
         </w:rPr>
       </w:pPr>
-      <w:bookmarkStart w:id="0" w:name="_Toc294212189"/>
+      <w:bookmarkStart w:id="0" w:name="_Toc294303722"/>
       <w:r>
         <w:rPr>
           <w:rStyle w:val="Tytuksiki"/>
+          <w:b/>
+          <w:bCs/>
           <w:smallCaps w:val="0"/>
           <w:spacing w:val="0"/>
         </w:rPr>
         <w:lastRenderedPageBreak/>
-        <w:t>Opis</w:t>
-      </w:r>
-      <w:r>
-        <w:rPr>
-          <w:rStyle w:val="Tytuksiki"/>
-          <w:smallCaps w:val="0"/>
-          <w:spacing w:val="0"/>
-        </w:rPr>
-        <w:t xml:space="preserve"> graficznego interfejsu użytkownika</w:t>
+        <w:t>Opis graficznego interfejsu użytkownika</w:t>
       </w:r>
       <w:bookmarkEnd w:id="0"/>
     </w:p>
@@ -342,7 +336,7 @@
       <w:r>
         <w:t xml:space="preserve"> </w:t>
       </w:r>
-      <w:bookmarkStart w:id="1" w:name="_Toc294212190"/>
+      <w:bookmarkStart w:id="1" w:name="_Toc294303723"/>
       <w:r>
         <w:t>Elementy interfejsu</w:t>
       </w:r>
@@ -358,7 +352,7 @@
           <w:lang w:eastAsia="pl-PL"/>
         </w:rPr>
         <w:drawing>
-          <wp:inline distT="0" distB="0" distL="0" distR="0" wp14:anchorId="34F62574" wp14:editId="6207A99B">
+          <wp:inline distT="0" distB="0" distL="0" distR="0">
             <wp:extent cx="5760720" cy="5137150"/>
             <wp:effectExtent l="0" t="0" r="0" b="6350"/>
             <wp:docPr id="1" name="Obraz 1"/>
@@ -373,10 +367,10 @@
                     <pic:cNvPicPr/>
                   </pic:nvPicPr>
                   <pic:blipFill>
-                    <a:blip r:embed="rId9">
+                    <a:blip r:embed="rId8" cstate="print">
                       <a:extLst>
                         <a:ext uri="{28A0092B-C50C-407E-A947-70E740481C1C}">
-                          <a14:useLocalDpi xmlns:a14="http://schemas.microsoft.com/office/drawing/2010/main" val="0"/>
+                          <a14:useLocalDpi xmlns:a14="http://schemas.microsoft.com/office/drawing/2010/main" xmlns:wps="http://schemas.microsoft.com/office/word/2010/wordprocessingShape" xmlns:wpi="http://schemas.microsoft.com/office/word/2010/wordprocessingInk" xmlns:wpg="http://schemas.microsoft.com/office/word/2010/wordprocessingGroup" xmlns:w14="http://schemas.microsoft.com/office/word/2010/wordml" xmlns:w="http://schemas.openxmlformats.org/wordprocessingml/2006/main" xmlns:w10="urn:schemas-microsoft-com:office:word" xmlns:wp14="http://schemas.microsoft.com/office/word/2010/wordprocessingDrawing" xmlns:v="urn:schemas-microsoft-com:vml" xmlns:o="urn:schemas-microsoft-com:office:office" xmlns:mc="http://schemas.openxmlformats.org/markup-compatibility/2006" xmlns:wpc="http://schemas.microsoft.com/office/word/2010/wordprocessingCanvas" xmlns="" val="0"/>
                         </a:ext>
                       </a:extLst>
                     </a:blip>
@@ -597,7 +591,13 @@
       </w:pPr>
       <w:r>
         <w:lastRenderedPageBreak/>
-        <w:t>Płotno obrazujące wprowadzone</w:t>
+        <w:t>Pł</w:t>
+      </w:r>
+      <w:r>
+        <w:t>ó</w:t>
+      </w:r>
+      <w:r>
+        <w:t>tno obrazujące wprowadzone</w:t>
       </w:r>
       <w:r>
         <w:t xml:space="preserve"> współrzędne miast. Po i w trakcie działania algorytmu, obrazuje również ścieżki między miastami wraz z zaznaczonym kierunkiem. </w:t>
@@ -610,7 +610,7 @@
       <w:pPr>
         <w:pStyle w:val="Nagwek2"/>
       </w:pPr>
-      <w:bookmarkStart w:id="2" w:name="_Toc294212191"/>
+      <w:bookmarkStart w:id="2" w:name="_Toc294303724"/>
       <w:r>
         <w:t>Wykonanie programu</w:t>
       </w:r>
@@ -740,14 +740,18 @@
         <w:pStyle w:val="Nagwek1"/>
         <w:rPr>
           <w:rStyle w:val="Tytuksiki"/>
+          <w:b/>
+          <w:bCs/>
           <w:smallCaps w:val="0"/>
           <w:spacing w:val="0"/>
         </w:rPr>
       </w:pPr>
-      <w:bookmarkStart w:id="3" w:name="_Toc294212192"/>
+      <w:bookmarkStart w:id="3" w:name="_Toc294303725"/>
       <w:r>
         <w:rPr>
           <w:rStyle w:val="Tytuksiki"/>
+          <w:b/>
+          <w:bCs/>
           <w:smallCaps w:val="0"/>
           <w:spacing w:val="0"/>
         </w:rPr>
@@ -760,7 +764,7 @@
       <w:pPr>
         <w:pStyle w:val="Nagwek2"/>
       </w:pPr>
-      <w:bookmarkStart w:id="4" w:name="_Toc294212193"/>
+      <w:bookmarkStart w:id="4" w:name="_Toc294303726"/>
       <w:r>
         <w:t>Architektura programu</w:t>
       </w:r>
@@ -931,7 +935,7 @@
       <w:pPr>
         <w:pStyle w:val="Nagwek2"/>
       </w:pPr>
-      <w:bookmarkStart w:id="5" w:name="_Toc294212194"/>
+      <w:bookmarkStart w:id="5" w:name="_Toc294303727"/>
       <w:r>
         <w:t>Opis algorytmów obliczających trasę.</w:t>
       </w:r>
@@ -941,7 +945,7 @@
       <w:pPr>
         <w:pStyle w:val="Nagwek3"/>
       </w:pPr>
-      <w:bookmarkStart w:id="6" w:name="_Toc294212195"/>
+      <w:bookmarkStart w:id="6" w:name="_Toc294303728"/>
       <w:r>
         <w:t>Dane wstępne</w:t>
       </w:r>
@@ -1000,7 +1004,19 @@
         </w:numPr>
       </w:pPr>
       <w:r>
-        <w:t>Końcowa temperatura.</w:t>
+        <w:t>Końcow</w:t>
+      </w:r>
+      <w:r>
+        <w:t>ą</w:t>
+      </w:r>
+      <w:r>
+        <w:t xml:space="preserve"> temperatur</w:t>
+      </w:r>
+      <w:r>
+        <w:t>ę</w:t>
+      </w:r>
+      <w:r>
+        <w:t>.</w:t>
       </w:r>
     </w:p>
     <w:p>
@@ -1012,14 +1028,14 @@
         </w:numPr>
       </w:pPr>
       <w:r>
-        <w:t xml:space="preserve">Stopień wyżarzania. </w:t>
+        <w:t>Stopień wyżarzania.</w:t>
       </w:r>
     </w:p>
     <w:p>
       <w:pPr>
         <w:pStyle w:val="Nagwek3"/>
       </w:pPr>
-      <w:bookmarkStart w:id="7" w:name="_Toc294212196"/>
+      <w:bookmarkStart w:id="7" w:name="_Toc294303729"/>
       <w:r>
         <w:t>Generacja trasy początkowej</w:t>
       </w:r>
@@ -1169,7 +1185,7 @@
       <w:pPr>
         <w:pStyle w:val="Nagwek3"/>
       </w:pPr>
-      <w:bookmarkStart w:id="8" w:name="_Toc294212197"/>
+      <w:bookmarkStart w:id="8" w:name="_Toc294303730"/>
       <w:r>
         <w:t>Generacja sąsiedztwa</w:t>
       </w:r>
@@ -1180,17 +1196,140 @@
     </w:p>
     <w:p>
       <w:r>
-        <w:t xml:space="preserve">Mati działaj </w:t>
-      </w:r>
-      <w:r>
-        <w:sym w:font="Wingdings" w:char="F04A"/>
+        <w:t>W projekcie do generowania sąsiedztwa, czyli tras alternatywnych, został użyty algorytm 2-opt.</w:t>
+      </w:r>
+      <w:r>
+        <w:t xml:space="preserve"> Kolejne jego kroki przedstawiają się następująco:</w:t>
+      </w:r>
+    </w:p>
+    <w:p>
+      <w:pPr>
+        <w:pStyle w:val="Akapitzlist"/>
+        <w:numPr>
+          <w:ilvl w:val="0"/>
+          <w:numId w:val="13"/>
+        </w:numPr>
+      </w:pPr>
+      <w:r>
+        <w:t>Losowane są 2 krawędzie nie sąsiadujące ze sobą (wyznaczają one zatem 4 wierzchołki)</w:t>
+      </w:r>
+    </w:p>
+    <w:p>
+      <w:pPr>
+        <w:pStyle w:val="Akapitzlist"/>
+        <w:numPr>
+          <w:ilvl w:val="0"/>
+          <w:numId w:val="13"/>
+        </w:numPr>
+      </w:pPr>
+      <w:r>
+        <w:t>Następuje zamiana krawędzi zgodnie z algorytmem 2-opt co przedstawia poniższy</w:t>
+      </w:r>
+      <w:r>
+        <w:t xml:space="preserve"> </w:t>
+      </w:r>
+      <w:r>
+        <w:t>rysunek</w:t>
+      </w:r>
+      <w:r>
+        <w:t xml:space="preserve"> [2]</w:t>
+      </w:r>
+      <w:r>
+        <w:t xml:space="preserve"> </w:t>
+      </w:r>
+      <w:r>
+        <w:br/>
+      </w:r>
+      <w:r>
+        <w:rPr>
+          <w:noProof/>
+          <w:lang w:eastAsia="pl-PL"/>
+        </w:rPr>
+        <w:drawing>
+          <wp:inline distT="0" distB="0" distL="0" distR="0">
+            <wp:extent cx="3639408" cy="1908313"/>
+            <wp:effectExtent l="19050" t="0" r="0" b="0"/>
+            <wp:docPr id="2" name="Obraz 1"/>
+            <wp:cNvGraphicFramePr>
+              <a:graphicFrameLocks xmlns:a="http://schemas.openxmlformats.org/drawingml/2006/main" noChangeAspect="1"/>
+            </wp:cNvGraphicFramePr>
+            <a:graphic xmlns:a="http://schemas.openxmlformats.org/drawingml/2006/main">
+              <a:graphicData uri="http://schemas.openxmlformats.org/drawingml/2006/picture">
+                <pic:pic xmlns:pic="http://schemas.openxmlformats.org/drawingml/2006/picture">
+                  <pic:nvPicPr>
+                    <pic:cNvPr id="0" name="Picture 1"/>
+                    <pic:cNvPicPr>
+                      <a:picLocks noChangeAspect="1" noChangeArrowheads="1"/>
+                    </pic:cNvPicPr>
+                  </pic:nvPicPr>
+                  <pic:blipFill>
+                    <a:blip r:embed="rId9" cstate="print"/>
+                    <a:srcRect/>
+                    <a:stretch>
+                      <a:fillRect/>
+                    </a:stretch>
+                  </pic:blipFill>
+                  <pic:spPr bwMode="auto">
+                    <a:xfrm>
+                      <a:off x="0" y="0"/>
+                      <a:ext cx="3641419" cy="1909368"/>
+                    </a:xfrm>
+                    <a:prstGeom prst="rect">
+                      <a:avLst/>
+                    </a:prstGeom>
+                    <a:noFill/>
+                    <a:ln w="9525">
+                      <a:noFill/>
+                      <a:miter lim="800000"/>
+                      <a:headEnd/>
+                      <a:tailEnd/>
+                    </a:ln>
+                  </pic:spPr>
+                </pic:pic>
+              </a:graphicData>
+            </a:graphic>
+          </wp:inline>
+        </w:drawing>
+      </w:r>
+    </w:p>
+    <w:p>
+      <w:pPr>
+        <w:ind w:left="1560"/>
+        <w:rPr>
+          <w:b/>
+          <w:sz w:val="18"/>
+        </w:rPr>
+      </w:pPr>
+      <w:r>
+        <w:rPr>
+          <w:b/>
+          <w:sz w:val="18"/>
+        </w:rPr>
+        <w:t>Ilustracja 2: prezentacja działania algorytmu 2-opt</w:t>
+      </w:r>
+    </w:p>
+    <w:p>
+      <w:pPr>
+        <w:pStyle w:val="Akapitzlist"/>
+        <w:numPr>
+          <w:ilvl w:val="0"/>
+          <w:numId w:val="13"/>
+        </w:numPr>
+      </w:pPr>
+      <w:r>
+        <w:t>Nowo stworzona ścieżka jest sprawdzana pod kątem sąsiadujących duplikatów i jeśli takie istnieją zostają usunięte</w:t>
+      </w:r>
+    </w:p>
+    <w:p>
+      <w:r>
+        <w:t>Zasadą działania tego algorytmu jest tworzenie ścieżek różniących się nieznacznie jednak umożliwiających dojście do lepszych rozwiązań.</w:t>
       </w:r>
     </w:p>
     <w:p>
       <w:pPr>
         <w:pStyle w:val="Nagwek3"/>
       </w:pPr>
-      <w:bookmarkStart w:id="9" w:name="_Toc294212198"/>
+      <w:bookmarkStart w:id="9" w:name="_Toc294303731"/>
       <w:r>
         <w:t>Symulowanie wyżarzanie.</w:t>
       </w:r>
@@ -1201,7 +1340,229 @@
     </w:p>
     <w:p>
       <w:r>
-        <w:t>Mati działaj!</w:t>
+        <w:t>Jest to główny algorytm projektu. Jego działanie polega na poszukiwaniu rozwiązań w sąsiedztwie aktualnego rozwiązania. Dodatkowo wprowadzone jest pojęcie kroku w dół (czyli podążanie algorytmu za lepszym rozwiązaniem), które wykonywany jest zawsze w przypadku jego wystąpienia, oraz pojęcie kroku w górę (czyli przyjęcie gorszego rozwiązania), które jednak może wystąpić tylko z określonym przez algorytm prawdopodobieństwem określanym przez aktualną temperaturę.</w:t>
+      </w:r>
+      <w:r>
+        <w:t xml:space="preserve"> Działanie algorytmu można opisać następującymi krokami:</w:t>
+      </w:r>
+    </w:p>
+    <w:p>
+      <w:pPr>
+        <w:pStyle w:val="Akapitzlist"/>
+        <w:numPr>
+          <w:ilvl w:val="0"/>
+          <w:numId w:val="14"/>
+        </w:numPr>
+      </w:pPr>
+      <w:r>
+        <w:t>Pobranie temperatury początkowej, końcowej, skoku temperatury, oraz ilości powtórzeń wewnętrznej pętli</w:t>
+      </w:r>
+    </w:p>
+    <w:p>
+      <w:pPr>
+        <w:pStyle w:val="Akapitzlist"/>
+        <w:numPr>
+          <w:ilvl w:val="0"/>
+          <w:numId w:val="14"/>
+        </w:numPr>
+      </w:pPr>
+      <w:r>
+        <w:lastRenderedPageBreak/>
+        <w:t>Wygenerowanie trasy początkowej</w:t>
+      </w:r>
+    </w:p>
+    <w:p>
+      <w:pPr>
+        <w:pStyle w:val="Akapitzlist"/>
+        <w:numPr>
+          <w:ilvl w:val="0"/>
+          <w:numId w:val="14"/>
+        </w:numPr>
+      </w:pPr>
+      <w:r>
+        <w:t>Dopóki aktualna temperatura jest większa od temperatury końcowej</w:t>
+      </w:r>
+    </w:p>
+    <w:p>
+      <w:pPr>
+        <w:pStyle w:val="Akapitzlist"/>
+        <w:numPr>
+          <w:ilvl w:val="1"/>
+          <w:numId w:val="14"/>
+        </w:numPr>
+      </w:pPr>
+      <w:r>
+        <w:t>Powtórz poniższe kroki zadaną ilość razy (powtórzenia pętli wewnętrznej</w:t>
+      </w:r>
+    </w:p>
+    <w:p>
+      <w:pPr>
+        <w:pStyle w:val="Akapitzlist"/>
+        <w:numPr>
+          <w:ilvl w:val="2"/>
+          <w:numId w:val="14"/>
+        </w:numPr>
+      </w:pPr>
+      <w:r>
+        <w:t>Stwórz sąsiedztwo aktualnego rozwiązania korzystając z metody 2-opt</w:t>
+      </w:r>
+    </w:p>
+    <w:p>
+      <w:pPr>
+        <w:pStyle w:val="Akapitzlist"/>
+        <w:numPr>
+          <w:ilvl w:val="2"/>
+          <w:numId w:val="14"/>
+        </w:numPr>
+      </w:pPr>
+      <w:r>
+        <w:t>Określ różnicę odległości między starą a nową trasą</w:t>
+      </w:r>
+      <w:r>
+        <w:t xml:space="preserve"> i oznacz przez </w:t>
+      </w:r>
+      <m:oMath>
+        <m:r>
+          <w:rPr>
+            <w:rFonts w:ascii="Cambria Math" w:hAnsi="Cambria Math"/>
+          </w:rPr>
+          <m:t>∆</m:t>
+        </m:r>
+      </m:oMath>
+    </w:p>
+    <w:p>
+      <w:pPr>
+        <w:pStyle w:val="Akapitzlist"/>
+        <w:numPr>
+          <w:ilvl w:val="2"/>
+          <w:numId w:val="14"/>
+        </w:numPr>
+      </w:pPr>
+      <w:r>
+        <w:t>Jeśli nowa trasa jest krótsza lub tej samej długości co stara, to ustal za aktualną nową trasę</w:t>
+      </w:r>
+    </w:p>
+    <w:p>
+      <w:pPr>
+        <w:pStyle w:val="Akapitzlist"/>
+        <w:numPr>
+          <w:ilvl w:val="2"/>
+          <w:numId w:val="14"/>
+        </w:numPr>
+      </w:pPr>
+      <w:r>
+        <w:t>Jeśli nowa trasa jest krótsza od najkrótszej, zapisz ją jako nową najkrótszą</w:t>
+      </w:r>
+    </w:p>
+    <w:p>
+      <w:pPr>
+        <w:pStyle w:val="Akapitzlist"/>
+        <w:numPr>
+          <w:ilvl w:val="2"/>
+          <w:numId w:val="14"/>
+        </w:numPr>
+      </w:pPr>
+      <w:r>
+        <w:t xml:space="preserve">Jeśli nowa trasa jest dłuższa od aktualnej to wybierz losową liczbę r w przedziale [0,1] a następnie w przypadku gdy </w:t>
+      </w:r>
+      <m:oMath>
+        <m:r>
+          <w:rPr>
+            <w:rFonts w:ascii="Cambria Math" w:hAnsi="Cambria Math"/>
+          </w:rPr>
+          <m:t>r &lt;</m:t>
+        </m:r>
+        <m:sSup>
+          <m:sSupPr>
+            <m:ctrlPr>
+              <w:rPr>
+                <w:rFonts w:ascii="Cambria Math" w:hAnsi="Cambria Math"/>
+                <w:i/>
+              </w:rPr>
+            </m:ctrlPr>
+          </m:sSupPr>
+          <m:e>
+            <m:r>
+              <w:rPr>
+                <w:rFonts w:ascii="Cambria Math" w:hAnsi="Cambria Math"/>
+              </w:rPr>
+              <m:t>e</m:t>
+            </m:r>
+          </m:e>
+          <m:sup>
+            <m:r>
+              <w:rPr>
+                <w:rFonts w:ascii="Cambria Math" w:hAnsi="Cambria Math"/>
+              </w:rPr>
+              <m:t>-∆/T</m:t>
+            </m:r>
+          </m:sup>
+        </m:sSup>
+      </m:oMath>
+      <w:r>
+        <w:t>ustaw jako aktualną nową trasę</w:t>
+      </w:r>
+    </w:p>
+    <w:p>
+      <w:pPr>
+        <w:pStyle w:val="Akapitzlist"/>
+        <w:numPr>
+          <w:ilvl w:val="2"/>
+          <w:numId w:val="14"/>
+        </w:numPr>
+      </w:pPr>
+      <w:r>
+        <w:t>Koniec pętli z kroku 3.1.</w:t>
+      </w:r>
+    </w:p>
+    <w:p>
+      <w:pPr>
+        <w:pStyle w:val="Akapitzlist"/>
+        <w:numPr>
+          <w:ilvl w:val="1"/>
+          <w:numId w:val="14"/>
+        </w:numPr>
+      </w:pPr>
+      <w:r>
+        <w:t>Oblicz nową temperaturę ze wzoru: nowa temperatura = stara temperatura * skok temperaturowy</w:t>
+      </w:r>
+    </w:p>
+    <w:p>
+      <w:pPr>
+        <w:pStyle w:val="Akapitzlist"/>
+        <w:numPr>
+          <w:ilvl w:val="1"/>
+          <w:numId w:val="14"/>
+        </w:numPr>
+      </w:pPr>
+      <w:r>
+        <w:t>Koniec pętli z kroku 3.</w:t>
+      </w:r>
+    </w:p>
+    <w:p>
+      <w:pPr>
+        <w:pStyle w:val="Akapitzlist"/>
+        <w:numPr>
+          <w:ilvl w:val="0"/>
+          <w:numId w:val="14"/>
+        </w:numPr>
+      </w:pPr>
+      <w:r>
+        <w:t>Zwrócenie najlepszego uzyskanego wyniku</w:t>
+      </w:r>
+    </w:p>
+    <w:p>
+      <w:pPr>
+        <w:pStyle w:val="Akapitzlist"/>
+        <w:ind w:left="360"/>
+      </w:pPr>
+    </w:p>
+    <w:p>
+      <w:r>
+        <w:t xml:space="preserve">Algorytm ten używa temperatury do określenie prawdopodobieństwa wybrania gorszej trasy. Celem działania tego mechanizmu jest niwelowanie lokalnych minimum a zarazem możliwość znalezienia minimum globalnego. Wraz z obniżaniem temperatury algorytm dąży do </w:t>
+      </w:r>
+      <w:r>
+        <w:t>uzyskania najmniejszego wyniku z badanego aktualnie minimum.</w:t>
       </w:r>
     </w:p>
     <w:p/>
@@ -1209,7 +1570,7 @@
       <w:pPr>
         <w:pStyle w:val="Nagwek1"/>
       </w:pPr>
-      <w:bookmarkStart w:id="10" w:name="_Toc294212199"/>
+      <w:bookmarkStart w:id="10" w:name="_Toc294303732"/>
       <w:r>
         <w:lastRenderedPageBreak/>
         <w:t>Opis danych wejściowych i wyjściowych</w:t>
@@ -1221,9 +1582,11 @@
         <w:pStyle w:val="Nagwek2"/>
         <w:jc w:val="left"/>
       </w:pPr>
+      <w:bookmarkStart w:id="11" w:name="_Toc294303733"/>
       <w:r>
         <w:t>Generacja danych testowych</w:t>
       </w:r>
+      <w:bookmarkEnd w:id="11"/>
     </w:p>
     <w:p>
       <w:r>
@@ -1322,50 +1685,299 @@
       <w:pPr>
         <w:pStyle w:val="Nagwek2"/>
       </w:pPr>
+      <w:bookmarkStart w:id="12" w:name="_Toc294303734"/>
       <w:r>
         <w:t>Wyjście</w:t>
       </w:r>
+      <w:bookmarkEnd w:id="12"/>
     </w:p>
     <w:p>
       <w:r>
         <w:t xml:space="preserve">Program po wykonaniu obliczeń prezentuje graficzną reprezentacje znalezionej trasy odmalowaną na płótnie oraz jedną liczbę, sumę wag krawędzi. </w:t>
       </w:r>
-      <w:bookmarkStart w:id="11" w:name="_GoBack"/>
-      <w:bookmarkEnd w:id="11"/>
+      <w:bookmarkStart w:id="13" w:name="_GoBack"/>
+      <w:bookmarkEnd w:id="13"/>
     </w:p>
     <w:p>
       <w:pPr>
         <w:pStyle w:val="Nagwek1"/>
         <w:rPr>
           <w:rStyle w:val="Tytuksiki"/>
+          <w:b/>
+          <w:bCs/>
           <w:smallCaps w:val="0"/>
           <w:spacing w:val="0"/>
         </w:rPr>
       </w:pPr>
-      <w:bookmarkStart w:id="12" w:name="_Toc294212200"/>
+      <w:bookmarkStart w:id="14" w:name="_Toc294303735"/>
       <w:r>
         <w:rPr>
           <w:rStyle w:val="Tytuksiki"/>
+          <w:b/>
+          <w:bCs/>
           <w:smallCaps w:val="0"/>
           <w:spacing w:val="0"/>
         </w:rPr>
         <w:lastRenderedPageBreak/>
         <w:t>Analiza działania programu</w:t>
       </w:r>
-      <w:bookmarkEnd w:id="12"/>
-    </w:p>
-    <w:p>
-      <w:r>
-        <w:t xml:space="preserve">Działaj </w:t>
-      </w:r>
-      <w:r>
-        <w:sym w:font="Wingdings" w:char="F04A"/>
-      </w:r>
+      <w:bookmarkEnd w:id="14"/>
     </w:p>
     <w:p>
       <w:pPr>
         <w:jc w:val="left"/>
       </w:pPr>
+      <w:r>
+        <w:t>Skuteczność działania programu można określić w różny sposób. Zależy to przede wszystkim od wymagań stawianych programowi, czy to czasowych czy też jakościowych.</w:t>
+      </w:r>
+    </w:p>
+    <w:p>
+      <w:pPr>
+        <w:pStyle w:val="Nagwek2"/>
+      </w:pPr>
+      <w:bookmarkStart w:id="15" w:name="_Toc294303736"/>
+      <w:r>
+        <w:t>Czasowa analiza działania programu</w:t>
+      </w:r>
+      <w:bookmarkEnd w:id="15"/>
+    </w:p>
+    <w:p>
+      <w:pPr>
+        <w:jc w:val="left"/>
+      </w:pPr>
+      <w:r>
+        <w:t>Poniżej przedstawiam wykres</w:t>
+      </w:r>
+      <w:r>
+        <w:t xml:space="preserve"> [1]</w:t>
+      </w:r>
+      <w:r>
+        <w:t xml:space="preserve"> prezentujący czasy wykonania programu dla następujących parametrów:</w:t>
+      </w:r>
+    </w:p>
+    <w:p>
+      <w:pPr>
+        <w:jc w:val="left"/>
+      </w:pPr>
+      <w:r>
+        <w:t>- liczba wierzchołków</w:t>
+      </w:r>
+      <w:r>
+        <w:t>:</w:t>
+      </w:r>
+      <w:r>
+        <w:t xml:space="preserve"> 200</w:t>
+      </w:r>
+    </w:p>
+    <w:p>
+      <w:pPr>
+        <w:jc w:val="left"/>
+      </w:pPr>
+      <w:r>
+        <w:t>- temperatura początkowa</w:t>
+      </w:r>
+      <w:r>
+        <w:t>:</w:t>
+      </w:r>
+      <w:r>
+        <w:t xml:space="preserve"> 25</w:t>
+      </w:r>
+    </w:p>
+    <w:p>
+      <w:pPr>
+        <w:jc w:val="left"/>
+      </w:pPr>
+      <w:r>
+        <w:t>- temperatura końcowa</w:t>
+      </w:r>
+      <w:r>
+        <w:t>:</w:t>
+      </w:r>
+      <w:r>
+        <w:t xml:space="preserve"> 0,001</w:t>
+      </w:r>
+    </w:p>
+    <w:p>
+      <w:pPr>
+        <w:jc w:val="left"/>
+      </w:pPr>
+      <w:r>
+        <w:rPr>
+          <w:noProof/>
+          <w:lang w:eastAsia="pl-PL"/>
+        </w:rPr>
+        <w:drawing>
+          <wp:inline distT="0" distB="0" distL="0" distR="0">
+            <wp:extent cx="5486400" cy="3200400"/>
+            <wp:effectExtent l="19050" t="0" r="19050" b="0"/>
+            <wp:docPr id="5" name="Wykres 5"/>
+            <wp:cNvGraphicFramePr/>
+            <a:graphic xmlns:a="http://schemas.openxmlformats.org/drawingml/2006/main">
+              <a:graphicData uri="http://schemas.openxmlformats.org/drawingml/2006/chart">
+                <c:chart xmlns:c="http://schemas.openxmlformats.org/drawingml/2006/chart" xmlns:r="http://schemas.openxmlformats.org/officeDocument/2006/relationships" r:id="rId10"/>
+              </a:graphicData>
+            </a:graphic>
+          </wp:inline>
+        </w:drawing>
+      </w:r>
+    </w:p>
+    <w:p>
+      <w:pPr>
+        <w:ind w:left="1701"/>
+        <w:jc w:val="left"/>
+        <w:rPr>
+          <w:b/>
+          <w:sz w:val="18"/>
+        </w:rPr>
+      </w:pPr>
+      <w:r>
+        <w:rPr>
+          <w:b/>
+          <w:sz w:val="18"/>
+        </w:rPr>
+        <w:t>Wykres 1: prezentacja czasu wykonania w zależności od przyjętych argumentów</w:t>
+      </w:r>
+    </w:p>
+    <w:p>
+      <w:pPr>
+        <w:jc w:val="left"/>
+      </w:pPr>
+    </w:p>
+    <w:p>
+      <w:pPr>
+        <w:pStyle w:val="Nagwek2"/>
+      </w:pPr>
+      <w:bookmarkStart w:id="16" w:name="_Toc294303737"/>
+      <w:r>
+        <w:lastRenderedPageBreak/>
+        <w:t>Jakościowa analiza działania programu</w:t>
+      </w:r>
+      <w:bookmarkEnd w:id="16"/>
+    </w:p>
+    <w:p>
+      <w:pPr>
+        <w:jc w:val="left"/>
+      </w:pPr>
+      <w:r>
+        <w:rPr>
+          <w:noProof/>
+          <w:lang w:eastAsia="pl-PL"/>
+        </w:rPr>
+        <w:drawing>
+          <wp:inline distT="0" distB="0" distL="0" distR="0">
+            <wp:extent cx="6039844" cy="3204376"/>
+            <wp:effectExtent l="19050" t="0" r="18056" b="0"/>
+            <wp:docPr id="4" name="Wykres 4"/>
+            <wp:cNvGraphicFramePr/>
+            <a:graphic xmlns:a="http://schemas.openxmlformats.org/drawingml/2006/main">
+              <a:graphicData uri="http://schemas.openxmlformats.org/drawingml/2006/chart">
+                <c:chart xmlns:c="http://schemas.openxmlformats.org/drawingml/2006/chart" xmlns:r="http://schemas.openxmlformats.org/officeDocument/2006/relationships" r:id="rId11"/>
+              </a:graphicData>
+            </a:graphic>
+          </wp:inline>
+        </w:drawing>
+      </w:r>
+    </w:p>
+    <w:p>
+      <w:pPr>
+        <w:ind w:left="1701"/>
+        <w:jc w:val="left"/>
+        <w:rPr>
+          <w:b/>
+          <w:sz w:val="18"/>
+        </w:rPr>
+      </w:pPr>
+      <w:r>
+        <w:rPr>
+          <w:b/>
+          <w:sz w:val="18"/>
+        </w:rPr>
+        <w:t>Wykres 2: prezentacja uzyskanego wyniku w zależności od ustawień algorytmu</w:t>
+      </w:r>
+    </w:p>
+    <w:p>
+      <w:pPr>
+        <w:jc w:val="left"/>
+      </w:pPr>
+      <w:r>
+        <w:t>Badano również skuteczność algorytmu d</w:t>
+      </w:r>
+      <w:r>
+        <w:t>la danych wygenerowanych losowo, które były użyte do testów czasowych.</w:t>
+      </w:r>
+      <w:r>
+        <w:t xml:space="preserve"> Wyniki tych badań przedstawia powyższy wykres [2].</w:t>
+      </w:r>
+      <w:r>
+        <w:t xml:space="preserve"> Można z nich wywnioskować, że zarówno samo stosowanie minimalnego wyżarzania (0,999) jak i stosowanie ogromnej liczby powtórzeń (1000) kosztem stopnia wyżarzania (0,8) nie przynosi dobrych rezultatów. Obie te wartości powinny być ze sobą zgrane. Przykładowo rozpoczynając próby przy stopniu wyżarzania 0,9 i liczbie powtórzeń 10, w celu poszukiwania lepszych rozwiązań należy zarówno zwiększyć stopień wyżarzania (np. do 0,95) ale także zwiększyć liczbę powtórzeń (np. do 30). Zaniechanie którejś z tych części może prowadzić do błędnego działania programu.</w:t>
+      </w:r>
+    </w:p>
+    <w:p>
+      <w:pPr>
+        <w:jc w:val="left"/>
+      </w:pPr>
+      <w:r>
+        <w:t>Należy jednak pamiętać o losowym charakterze działania algorytmu co ma niewątpliwie duży wpływ na uzyskiwane przez niego wyniki.</w:t>
+      </w:r>
+    </w:p>
+    <w:p>
+      <w:pPr>
+        <w:jc w:val="left"/>
+      </w:pPr>
+      <w:r>
+        <w:br w:type="page"/>
+      </w:r>
+    </w:p>
+    <w:p>
+      <w:pPr>
+        <w:pStyle w:val="Nagwek1"/>
+      </w:pPr>
+      <w:bookmarkStart w:id="17" w:name="_Toc294303738"/>
+      <w:r>
+        <w:lastRenderedPageBreak/>
+        <w:t>Załącznik</w:t>
+      </w:r>
+      <w:bookmarkEnd w:id="17"/>
+    </w:p>
+    <w:p>
+      <w:pPr>
+        <w:jc w:val="left"/>
+      </w:pPr>
+      <w:r>
+        <w:t>Zamieszczony poniżej plik zawiera pliki źródłowe stworzonego programu.</w:t>
+      </w:r>
+    </w:p>
+    <w:p>
+      <w:pPr>
+        <w:jc w:val="left"/>
+      </w:pPr>
+      <w:r>
+        <w:object w:dxaOrig="1425" w:dyaOrig="811">
+          <v:shapetype id="_x0000_t75" coordsize="21600,21600" o:spt="75" o:preferrelative="t" path="m@4@5l@4@11@9@11@9@5xe" filled="f" stroked="f">
+            <v:stroke joinstyle="miter"/>
+            <v:formulas>
+              <v:f eqn="if lineDrawn pixelLineWidth 0"/>
+              <v:f eqn="sum @0 1 0"/>
+              <v:f eqn="sum 0 0 @1"/>
+              <v:f eqn="prod @2 1 2"/>
+              <v:f eqn="prod @3 21600 pixelWidth"/>
+              <v:f eqn="prod @3 21600 pixelHeight"/>
+              <v:f eqn="sum @0 0 1"/>
+              <v:f eqn="prod @6 1 2"/>
+              <v:f eqn="prod @7 21600 pixelWidth"/>
+              <v:f eqn="sum @8 21600 0"/>
+              <v:f eqn="prod @7 21600 pixelHeight"/>
+              <v:f eqn="sum @10 21600 0"/>
+            </v:formulas>
+            <v:path o:extrusionok="f" gradientshapeok="t" o:connecttype="rect"/>
+            <o:lock v:ext="edit" aspectratio="t"/>
+          </v:shapetype>
+          <v:shape id="_x0000_i1025" type="#_x0000_t75" style="width:71.35pt;height:40.7pt" o:ole="">
+            <v:imagedata r:id="rId12" o:title=""/>
+          </v:shape>
+          <o:OLEObject Type="Embed" ProgID="Package" ShapeID="_x0000_i1025" DrawAspect="Content" ObjectID="_1368045647" r:id="rId13"/>
+        </w:object>
+      </w:r>
       <w:r>
         <w:br w:type="page"/>
       </w:r>
@@ -1396,7 +2008,7 @@
       <w:r>
         <w:fldChar w:fldCharType="separate"/>
       </w:r>
-      <w:hyperlink w:anchor="_Toc294212189" w:history="1">
+      <w:hyperlink w:anchor="_Toc294303722" w:history="1">
         <w:r>
           <w:rPr>
             <w:rStyle w:val="Hipercze"/>
@@ -1436,7 +2048,7 @@
             <w:noProof/>
             <w:webHidden/>
           </w:rPr>
-          <w:instrText xml:space="preserve"> PAGEREF _Toc294212189 \h </w:instrText>
+          <w:instrText xml:space="preserve"> PAGEREF _Toc294303722 \h </w:instrText>
         </w:r>
         <w:r>
           <w:rPr>
@@ -1478,7 +2090,7 @@
           <w:noProof/>
         </w:rPr>
       </w:pPr>
-      <w:hyperlink w:anchor="_Toc294212190" w:history="1">
+      <w:hyperlink w:anchor="_Toc294303723" w:history="1">
         <w:r>
           <w:rPr>
             <w:rStyle w:val="Hipercze"/>
@@ -1518,7 +2130,7 @@
             <w:noProof/>
             <w:webHidden/>
           </w:rPr>
-          <w:instrText xml:space="preserve"> PAGEREF _Toc294212190 \h </w:instrText>
+          <w:instrText xml:space="preserve"> PAGEREF _Toc294303723 \h </w:instrText>
         </w:r>
         <w:r>
           <w:rPr>
@@ -1560,7 +2172,7 @@
           <w:noProof/>
         </w:rPr>
       </w:pPr>
-      <w:hyperlink w:anchor="_Toc294212191" w:history="1">
+      <w:hyperlink w:anchor="_Toc294303724" w:history="1">
         <w:r>
           <w:rPr>
             <w:rStyle w:val="Hipercze"/>
@@ -1600,7 +2212,7 @@
             <w:noProof/>
             <w:webHidden/>
           </w:rPr>
-          <w:instrText xml:space="preserve"> PAGEREF _Toc294212191 \h </w:instrText>
+          <w:instrText xml:space="preserve"> PAGEREF _Toc294303724 \h </w:instrText>
         </w:r>
         <w:r>
           <w:rPr>
@@ -1642,7 +2254,7 @@
           <w:noProof/>
         </w:rPr>
       </w:pPr>
-      <w:hyperlink w:anchor="_Toc294212192" w:history="1">
+      <w:hyperlink w:anchor="_Toc294303725" w:history="1">
         <w:r>
           <w:rPr>
             <w:rStyle w:val="Hipercze"/>
@@ -1682,7 +2294,7 @@
             <w:noProof/>
             <w:webHidden/>
           </w:rPr>
-          <w:instrText xml:space="preserve"> PAGEREF _Toc294212192 \h </w:instrText>
+          <w:instrText xml:space="preserve"> PAGEREF _Toc294303725 \h </w:instrText>
         </w:r>
         <w:r>
           <w:rPr>
@@ -1724,7 +2336,7 @@
           <w:noProof/>
         </w:rPr>
       </w:pPr>
-      <w:hyperlink w:anchor="_Toc294212193" w:history="1">
+      <w:hyperlink w:anchor="_Toc294303726" w:history="1">
         <w:r>
           <w:rPr>
             <w:rStyle w:val="Hipercze"/>
@@ -1764,7 +2376,7 @@
             <w:noProof/>
             <w:webHidden/>
           </w:rPr>
-          <w:instrText xml:space="preserve"> PAGEREF _Toc294212193 \h </w:instrText>
+          <w:instrText xml:space="preserve"> PAGEREF _Toc294303726 \h </w:instrText>
         </w:r>
         <w:r>
           <w:rPr>
@@ -1806,7 +2418,7 @@
           <w:noProof/>
         </w:rPr>
       </w:pPr>
-      <w:hyperlink w:anchor="_Toc294212194" w:history="1">
+      <w:hyperlink w:anchor="_Toc294303727" w:history="1">
         <w:r>
           <w:rPr>
             <w:rStyle w:val="Hipercze"/>
@@ -1846,7 +2458,7 @@
             <w:noProof/>
             <w:webHidden/>
           </w:rPr>
-          <w:instrText xml:space="preserve"> PAGEREF _Toc294212194 \h </w:instrText>
+          <w:instrText xml:space="preserve"> PAGEREF _Toc294303727 \h </w:instrText>
         </w:r>
         <w:r>
           <w:rPr>
@@ -1888,7 +2500,7 @@
           <w:noProof/>
         </w:rPr>
       </w:pPr>
-      <w:hyperlink w:anchor="_Toc294212195" w:history="1">
+      <w:hyperlink w:anchor="_Toc294303728" w:history="1">
         <w:r>
           <w:rPr>
             <w:rStyle w:val="Hipercze"/>
@@ -1928,7 +2540,7 @@
             <w:noProof/>
             <w:webHidden/>
           </w:rPr>
-          <w:instrText xml:space="preserve"> PAGEREF _Toc294212195 \h </w:instrText>
+          <w:instrText xml:space="preserve"> PAGEREF _Toc294303728 \h </w:instrText>
         </w:r>
         <w:r>
           <w:rPr>
@@ -1970,7 +2582,7 @@
           <w:noProof/>
         </w:rPr>
       </w:pPr>
-      <w:hyperlink w:anchor="_Toc294212196" w:history="1">
+      <w:hyperlink w:anchor="_Toc294303729" w:history="1">
         <w:r>
           <w:rPr>
             <w:rStyle w:val="Hipercze"/>
@@ -2010,7 +2622,7 @@
             <w:noProof/>
             <w:webHidden/>
           </w:rPr>
-          <w:instrText xml:space="preserve"> PAGEREF _Toc294212196 \h </w:instrText>
+          <w:instrText xml:space="preserve"> PAGEREF _Toc294303729 \h </w:instrText>
         </w:r>
         <w:r>
           <w:rPr>
@@ -2052,7 +2664,7 @@
           <w:noProof/>
         </w:rPr>
       </w:pPr>
-      <w:hyperlink w:anchor="_Toc294212197" w:history="1">
+      <w:hyperlink w:anchor="_Toc294303730" w:history="1">
         <w:r>
           <w:rPr>
             <w:rStyle w:val="Hipercze"/>
@@ -2092,7 +2704,7 @@
             <w:noProof/>
             <w:webHidden/>
           </w:rPr>
-          <w:instrText xml:space="preserve"> PAGEREF _Toc294212197 \h </w:instrText>
+          <w:instrText xml:space="preserve"> PAGEREF _Toc294303730 \h </w:instrText>
         </w:r>
         <w:r>
           <w:rPr>
@@ -2134,7 +2746,7 @@
           <w:noProof/>
         </w:rPr>
       </w:pPr>
-      <w:hyperlink w:anchor="_Toc294212198" w:history="1">
+      <w:hyperlink w:anchor="_Toc294303731" w:history="1">
         <w:r>
           <w:rPr>
             <w:rStyle w:val="Hipercze"/>
@@ -2174,7 +2786,7 @@
             <w:noProof/>
             <w:webHidden/>
           </w:rPr>
-          <w:instrText xml:space="preserve"> PAGEREF _Toc294212198 \h </w:instrText>
+          <w:instrText xml:space="preserve"> PAGEREF _Toc294303731 \h </w:instrText>
         </w:r>
         <w:r>
           <w:rPr>
@@ -2216,7 +2828,7 @@
           <w:noProof/>
         </w:rPr>
       </w:pPr>
-      <w:hyperlink w:anchor="_Toc294212199" w:history="1">
+      <w:hyperlink w:anchor="_Toc294303732" w:history="1">
         <w:r>
           <w:rPr>
             <w:rStyle w:val="Hipercze"/>
@@ -2256,7 +2868,7 @@
             <w:noProof/>
             <w:webHidden/>
           </w:rPr>
-          <w:instrText xml:space="preserve"> PAGEREF _Toc294212199 \h </w:instrText>
+          <w:instrText xml:space="preserve"> PAGEREF _Toc294303732 \h </w:instrText>
         </w:r>
         <w:r>
           <w:rPr>
@@ -2276,7 +2888,171 @@
             <w:noProof/>
             <w:webHidden/>
           </w:rPr>
-          <w:t>6</w:t>
+          <w:t>7</w:t>
+        </w:r>
+        <w:r>
+          <w:rPr>
+            <w:noProof/>
+            <w:webHidden/>
+          </w:rPr>
+          <w:fldChar w:fldCharType="end"/>
+        </w:r>
+      </w:hyperlink>
+    </w:p>
+    <w:p>
+      <w:pPr>
+        <w:pStyle w:val="Spistreci2"/>
+        <w:tabs>
+          <w:tab w:val="left" w:pos="880"/>
+          <w:tab w:val="right" w:leader="dot" w:pos="9062"/>
+        </w:tabs>
+        <w:rPr>
+          <w:noProof/>
+        </w:rPr>
+      </w:pPr>
+      <w:hyperlink w:anchor="_Toc294303733" w:history="1">
+        <w:r>
+          <w:rPr>
+            <w:rStyle w:val="Hipercze"/>
+            <w:noProof/>
+          </w:rPr>
+          <w:t>3.1.</w:t>
+        </w:r>
+        <w:r>
+          <w:rPr>
+            <w:noProof/>
+          </w:rPr>
+          <w:tab/>
+        </w:r>
+        <w:r>
+          <w:rPr>
+            <w:rStyle w:val="Hipercze"/>
+            <w:noProof/>
+          </w:rPr>
+          <w:t>Generacja danych testowych</w:t>
+        </w:r>
+        <w:r>
+          <w:rPr>
+            <w:noProof/>
+            <w:webHidden/>
+          </w:rPr>
+          <w:tab/>
+        </w:r>
+        <w:r>
+          <w:rPr>
+            <w:noProof/>
+            <w:webHidden/>
+          </w:rPr>
+          <w:fldChar w:fldCharType="begin"/>
+        </w:r>
+        <w:r>
+          <w:rPr>
+            <w:noProof/>
+            <w:webHidden/>
+          </w:rPr>
+          <w:instrText xml:space="preserve"> PAGEREF _Toc294303733 \h </w:instrText>
+        </w:r>
+        <w:r>
+          <w:rPr>
+            <w:noProof/>
+            <w:webHidden/>
+          </w:rPr>
+        </w:r>
+        <w:r>
+          <w:rPr>
+            <w:noProof/>
+            <w:webHidden/>
+          </w:rPr>
+          <w:fldChar w:fldCharType="separate"/>
+        </w:r>
+        <w:r>
+          <w:rPr>
+            <w:noProof/>
+            <w:webHidden/>
+          </w:rPr>
+          <w:t>7</w:t>
+        </w:r>
+        <w:r>
+          <w:rPr>
+            <w:noProof/>
+            <w:webHidden/>
+          </w:rPr>
+          <w:fldChar w:fldCharType="end"/>
+        </w:r>
+      </w:hyperlink>
+    </w:p>
+    <w:p>
+      <w:pPr>
+        <w:pStyle w:val="Spistreci2"/>
+        <w:tabs>
+          <w:tab w:val="left" w:pos="880"/>
+          <w:tab w:val="right" w:leader="dot" w:pos="9062"/>
+        </w:tabs>
+        <w:rPr>
+          <w:noProof/>
+        </w:rPr>
+      </w:pPr>
+      <w:hyperlink w:anchor="_Toc294303734" w:history="1">
+        <w:r>
+          <w:rPr>
+            <w:rStyle w:val="Hipercze"/>
+            <w:noProof/>
+          </w:rPr>
+          <w:t>3.2.</w:t>
+        </w:r>
+        <w:r>
+          <w:rPr>
+            <w:noProof/>
+          </w:rPr>
+          <w:tab/>
+        </w:r>
+        <w:r>
+          <w:rPr>
+            <w:rStyle w:val="Hipercze"/>
+            <w:noProof/>
+          </w:rPr>
+          <w:t>Wyjście</w:t>
+        </w:r>
+        <w:r>
+          <w:rPr>
+            <w:noProof/>
+            <w:webHidden/>
+          </w:rPr>
+          <w:tab/>
+        </w:r>
+        <w:r>
+          <w:rPr>
+            <w:noProof/>
+            <w:webHidden/>
+          </w:rPr>
+          <w:fldChar w:fldCharType="begin"/>
+        </w:r>
+        <w:r>
+          <w:rPr>
+            <w:noProof/>
+            <w:webHidden/>
+          </w:rPr>
+          <w:instrText xml:space="preserve"> PAGEREF _Toc294303734 \h </w:instrText>
+        </w:r>
+        <w:r>
+          <w:rPr>
+            <w:noProof/>
+            <w:webHidden/>
+          </w:rPr>
+        </w:r>
+        <w:r>
+          <w:rPr>
+            <w:noProof/>
+            <w:webHidden/>
+          </w:rPr>
+          <w:fldChar w:fldCharType="separate"/>
+        </w:r>
+        <w:r>
+          <w:rPr>
+            <w:noProof/>
+            <w:webHidden/>
+          </w:rPr>
+          <w:t>7</w:t>
         </w:r>
         <w:r>
           <w:rPr>
@@ -2298,7 +3074,7 @@
           <w:noProof/>
         </w:rPr>
       </w:pPr>
-      <w:hyperlink w:anchor="_Toc294212200" w:history="1">
+      <w:hyperlink w:anchor="_Toc294303735" w:history="1">
         <w:r>
           <w:rPr>
             <w:rStyle w:val="Hipercze"/>
@@ -2338,7 +3114,7 @@
             <w:noProof/>
             <w:webHidden/>
           </w:rPr>
-          <w:instrText xml:space="preserve"> PAGEREF _Toc294212200 \h </w:instrText>
+          <w:instrText xml:space="preserve"> PAGEREF _Toc294303735 \h </w:instrText>
         </w:r>
         <w:r>
           <w:rPr>
@@ -2358,7 +3134,7 @@
             <w:noProof/>
             <w:webHidden/>
           </w:rPr>
-          <w:t>7</w:t>
+          <w:t>8</w:t>
         </w:r>
         <w:r>
           <w:rPr>
@@ -2370,12 +3146,258 @@
       </w:hyperlink>
     </w:p>
     <w:p>
+      <w:pPr>
+        <w:pStyle w:val="Spistreci2"/>
+        <w:tabs>
+          <w:tab w:val="left" w:pos="880"/>
+          <w:tab w:val="right" w:leader="dot" w:pos="9062"/>
+        </w:tabs>
+        <w:rPr>
+          <w:noProof/>
+        </w:rPr>
+      </w:pPr>
+      <w:hyperlink w:anchor="_Toc294303736" w:history="1">
+        <w:r>
+          <w:rPr>
+            <w:rStyle w:val="Hipercze"/>
+            <w:noProof/>
+          </w:rPr>
+          <w:t>4.1.</w:t>
+        </w:r>
+        <w:r>
+          <w:rPr>
+            <w:noProof/>
+          </w:rPr>
+          <w:tab/>
+        </w:r>
+        <w:r>
+          <w:rPr>
+            <w:rStyle w:val="Hipercze"/>
+            <w:noProof/>
+          </w:rPr>
+          <w:t>Czasowa analiza działania programu</w:t>
+        </w:r>
+        <w:r>
+          <w:rPr>
+            <w:noProof/>
+            <w:webHidden/>
+          </w:rPr>
+          <w:tab/>
+        </w:r>
+        <w:r>
+          <w:rPr>
+            <w:noProof/>
+            <w:webHidden/>
+          </w:rPr>
+          <w:fldChar w:fldCharType="begin"/>
+        </w:r>
+        <w:r>
+          <w:rPr>
+            <w:noProof/>
+            <w:webHidden/>
+          </w:rPr>
+          <w:instrText xml:space="preserve"> PAGEREF _Toc294303736 \h </w:instrText>
+        </w:r>
+        <w:r>
+          <w:rPr>
+            <w:noProof/>
+            <w:webHidden/>
+          </w:rPr>
+        </w:r>
+        <w:r>
+          <w:rPr>
+            <w:noProof/>
+            <w:webHidden/>
+          </w:rPr>
+          <w:fldChar w:fldCharType="separate"/>
+        </w:r>
+        <w:r>
+          <w:rPr>
+            <w:noProof/>
+            <w:webHidden/>
+          </w:rPr>
+          <w:t>8</w:t>
+        </w:r>
+        <w:r>
+          <w:rPr>
+            <w:noProof/>
+            <w:webHidden/>
+          </w:rPr>
+          <w:fldChar w:fldCharType="end"/>
+        </w:r>
+      </w:hyperlink>
+    </w:p>
+    <w:p>
+      <w:pPr>
+        <w:pStyle w:val="Spistreci2"/>
+        <w:tabs>
+          <w:tab w:val="left" w:pos="880"/>
+          <w:tab w:val="right" w:leader="dot" w:pos="9062"/>
+        </w:tabs>
+        <w:rPr>
+          <w:noProof/>
+        </w:rPr>
+      </w:pPr>
+      <w:hyperlink w:anchor="_Toc294303737" w:history="1">
+        <w:r>
+          <w:rPr>
+            <w:rStyle w:val="Hipercze"/>
+            <w:noProof/>
+          </w:rPr>
+          <w:t>4.2.</w:t>
+        </w:r>
+        <w:r>
+          <w:rPr>
+            <w:noProof/>
+          </w:rPr>
+          <w:tab/>
+        </w:r>
+        <w:r>
+          <w:rPr>
+            <w:rStyle w:val="Hipercze"/>
+            <w:noProof/>
+          </w:rPr>
+          <w:t>Jakościowa analiza działania programu</w:t>
+        </w:r>
+        <w:r>
+          <w:rPr>
+            <w:noProof/>
+            <w:webHidden/>
+          </w:rPr>
+          <w:tab/>
+        </w:r>
+        <w:r>
+          <w:rPr>
+            <w:noProof/>
+            <w:webHidden/>
+          </w:rPr>
+          <w:fldChar w:fldCharType="begin"/>
+        </w:r>
+        <w:r>
+          <w:rPr>
+            <w:noProof/>
+            <w:webHidden/>
+          </w:rPr>
+          <w:instrText xml:space="preserve"> PAGEREF _Toc294303737 \h </w:instrText>
+        </w:r>
+        <w:r>
+          <w:rPr>
+            <w:noProof/>
+            <w:webHidden/>
+          </w:rPr>
+        </w:r>
+        <w:r>
+          <w:rPr>
+            <w:noProof/>
+            <w:webHidden/>
+          </w:rPr>
+          <w:fldChar w:fldCharType="separate"/>
+        </w:r>
+        <w:r>
+          <w:rPr>
+            <w:noProof/>
+            <w:webHidden/>
+          </w:rPr>
+          <w:t>9</w:t>
+        </w:r>
+        <w:r>
+          <w:rPr>
+            <w:noProof/>
+            <w:webHidden/>
+          </w:rPr>
+          <w:fldChar w:fldCharType="end"/>
+        </w:r>
+      </w:hyperlink>
+    </w:p>
+    <w:p>
+      <w:pPr>
+        <w:pStyle w:val="Spistreci1"/>
+        <w:tabs>
+          <w:tab w:val="left" w:pos="440"/>
+          <w:tab w:val="right" w:leader="dot" w:pos="9062"/>
+        </w:tabs>
+        <w:rPr>
+          <w:noProof/>
+        </w:rPr>
+      </w:pPr>
+      <w:hyperlink w:anchor="_Toc294303738" w:history="1">
+        <w:r>
+          <w:rPr>
+            <w:rStyle w:val="Hipercze"/>
+            <w:noProof/>
+          </w:rPr>
+          <w:t>5.</w:t>
+        </w:r>
+        <w:r>
+          <w:rPr>
+            <w:noProof/>
+          </w:rPr>
+          <w:tab/>
+        </w:r>
+        <w:r>
+          <w:rPr>
+            <w:rStyle w:val="Hipercze"/>
+            <w:noProof/>
+          </w:rPr>
+          <w:t>Załącznik</w:t>
+        </w:r>
+        <w:r>
+          <w:rPr>
+            <w:noProof/>
+            <w:webHidden/>
+          </w:rPr>
+          <w:tab/>
+        </w:r>
+        <w:r>
+          <w:rPr>
+            <w:noProof/>
+            <w:webHidden/>
+          </w:rPr>
+          <w:fldChar w:fldCharType="begin"/>
+        </w:r>
+        <w:r>
+          <w:rPr>
+            <w:noProof/>
+            <w:webHidden/>
+          </w:rPr>
+          <w:instrText xml:space="preserve"> PAGEREF _Toc294303738 \h </w:instrText>
+        </w:r>
+        <w:r>
+          <w:rPr>
+            <w:noProof/>
+            <w:webHidden/>
+          </w:rPr>
+        </w:r>
+        <w:r>
+          <w:rPr>
+            <w:noProof/>
+            <w:webHidden/>
+          </w:rPr>
+          <w:fldChar w:fldCharType="separate"/>
+        </w:r>
+        <w:r>
+          <w:rPr>
+            <w:noProof/>
+            <w:webHidden/>
+          </w:rPr>
+          <w:t>10</w:t>
+        </w:r>
+        <w:r>
+          <w:rPr>
+            <w:noProof/>
+            <w:webHidden/>
+          </w:rPr>
+          <w:fldChar w:fldCharType="end"/>
+        </w:r>
+      </w:hyperlink>
+    </w:p>
+    <w:p>
       <w:r>
         <w:fldChar w:fldCharType="end"/>
       </w:r>
     </w:p>
     <w:sectPr>
-      <w:headerReference w:type="default" r:id="rId10"/>
+      <w:headerReference w:type="default" r:id="rId14"/>
       <w:pgSz w:w="11906" w:h="16838"/>
       <w:pgMar w:top="1417" w:right="1417" w:bottom="1417" w:left="1417" w:header="708" w:footer="708" w:gutter="0"/>
       <w:cols w:space="708"/>
@@ -2386,7 +3408,7 @@
 </file>
 
 <file path=word/endnotes.xml><?xml version="1.0" encoding="utf-8"?>
-<w:endnotes xmlns:wpc="http://schemas.microsoft.com/office/word/2010/wordprocessingCanvas" xmlns:mc="http://schemas.openxmlformats.org/markup-compatibility/2006" xmlns:o="urn:schemas-microsoft-com:office:office" xmlns:r="http://schemas.openxmlformats.org/officeDocument/2006/relationships" xmlns:m="http://schemas.openxmlformats.org/officeDocument/2006/math" xmlns:v="urn:schemas-microsoft-com:vml" xmlns:wp14="http://schemas.microsoft.com/office/word/2010/wordprocessingDrawing" xmlns:wp="http://schemas.openxmlformats.org/drawingml/2006/wordprocessingDrawing" xmlns:w10="urn:schemas-microsoft-com:office:word" xmlns:w="http://schemas.openxmlformats.org/wordprocessingml/2006/main" xmlns:w14="http://schemas.microsoft.com/office/word/2010/wordml" xmlns:wpg="http://schemas.microsoft.com/office/word/2010/wordprocessingGroup" xmlns:wpi="http://schemas.microsoft.com/office/word/2010/wordprocessingInk" xmlns:wne="http://schemas.microsoft.com/office/word/2006/wordml" xmlns:wps="http://schemas.microsoft.com/office/word/2010/wordprocessingShape" mc:Ignorable="w14 wp14">
+<w:endnotes xmlns:ve="http://schemas.openxmlformats.org/markup-compatibility/2006" xmlns:o="urn:schemas-microsoft-com:office:office" xmlns:r="http://schemas.openxmlformats.org/officeDocument/2006/relationships" xmlns:m="http://schemas.openxmlformats.org/officeDocument/2006/math" xmlns:v="urn:schemas-microsoft-com:vml" xmlns:wp="http://schemas.openxmlformats.org/drawingml/2006/wordprocessingDrawing" xmlns:w10="urn:schemas-microsoft-com:office:word" xmlns:w="http://schemas.openxmlformats.org/wordprocessingml/2006/main" xmlns:wne="http://schemas.microsoft.com/office/word/2006/wordml">
   <w:endnote w:type="separator" w:id="-1">
     <w:p>
       <w:pPr>
@@ -2411,7 +3433,7 @@
 </file>
 
 <file path=word/footnotes.xml><?xml version="1.0" encoding="utf-8"?>
-<w:footnotes xmlns:wpc="http://schemas.microsoft.com/office/word/2010/wordprocessingCanvas" xmlns:mc="http://schemas.openxmlformats.org/markup-compatibility/2006" xmlns:o="urn:schemas-microsoft-com:office:office" xmlns:r="http://schemas.openxmlformats.org/officeDocument/2006/relationships" xmlns:m="http://schemas.openxmlformats.org/officeDocument/2006/math" xmlns:v="urn:schemas-microsoft-com:vml" xmlns:wp14="http://schemas.microsoft.com/office/word/2010/wordprocessingDrawing" xmlns:wp="http://schemas.openxmlformats.org/drawingml/2006/wordprocessingDrawing" xmlns:w10="urn:schemas-microsoft-com:office:word" xmlns:w="http://schemas.openxmlformats.org/wordprocessingml/2006/main" xmlns:w14="http://schemas.microsoft.com/office/word/2010/wordml" xmlns:wpg="http://schemas.microsoft.com/office/word/2010/wordprocessingGroup" xmlns:wpi="http://schemas.microsoft.com/office/word/2010/wordprocessingInk" xmlns:wne="http://schemas.microsoft.com/office/word/2006/wordml" xmlns:wps="http://schemas.microsoft.com/office/word/2010/wordprocessingShape" mc:Ignorable="w14 wp14">
+<w:footnotes xmlns:ve="http://schemas.openxmlformats.org/markup-compatibility/2006" xmlns:o="urn:schemas-microsoft-com:office:office" xmlns:r="http://schemas.openxmlformats.org/officeDocument/2006/relationships" xmlns:m="http://schemas.openxmlformats.org/officeDocument/2006/math" xmlns:v="urn:schemas-microsoft-com:vml" xmlns:wp="http://schemas.openxmlformats.org/drawingml/2006/wordprocessingDrawing" xmlns:w10="urn:schemas-microsoft-com:office:word" xmlns:w="http://schemas.openxmlformats.org/wordprocessingml/2006/main" xmlns:wne="http://schemas.microsoft.com/office/word/2006/wordml">
   <w:footnote w:type="separator" w:id="-1">
     <w:p>
       <w:pPr>
@@ -2436,7 +3458,7 @@
 </file>
 
 <file path=word/header1.xml><?xml version="1.0" encoding="utf-8"?>
-<w:hdr xmlns:wpc="http://schemas.microsoft.com/office/word/2010/wordprocessingCanvas" xmlns:mc="http://schemas.openxmlformats.org/markup-compatibility/2006" xmlns:o="urn:schemas-microsoft-com:office:office" xmlns:r="http://schemas.openxmlformats.org/officeDocument/2006/relationships" xmlns:m="http://schemas.openxmlformats.org/officeDocument/2006/math" xmlns:v="urn:schemas-microsoft-com:vml" xmlns:wp14="http://schemas.microsoft.com/office/word/2010/wordprocessingDrawing" xmlns:wp="http://schemas.openxmlformats.org/drawingml/2006/wordprocessingDrawing" xmlns:w10="urn:schemas-microsoft-com:office:word" xmlns:w="http://schemas.openxmlformats.org/wordprocessingml/2006/main" xmlns:w14="http://schemas.microsoft.com/office/word/2010/wordml" xmlns:wpg="http://schemas.microsoft.com/office/word/2010/wordprocessingGroup" xmlns:wpi="http://schemas.microsoft.com/office/word/2010/wordprocessingInk" xmlns:wne="http://schemas.microsoft.com/office/word/2006/wordml" xmlns:wps="http://schemas.microsoft.com/office/word/2010/wordprocessingShape" mc:Ignorable="w14 wp14">
+<w:hdr xmlns:ve="http://schemas.openxmlformats.org/markup-compatibility/2006" xmlns:o="urn:schemas-microsoft-com:office:office" xmlns:r="http://schemas.openxmlformats.org/officeDocument/2006/relationships" xmlns:m="http://schemas.openxmlformats.org/officeDocument/2006/math" xmlns:v="urn:schemas-microsoft-com:vml" xmlns:wp="http://schemas.openxmlformats.org/drawingml/2006/wordprocessingDrawing" xmlns:w10="urn:schemas-microsoft-com:office:word" xmlns:w="http://schemas.openxmlformats.org/wordprocessingml/2006/main" xmlns:wne="http://schemas.microsoft.com/office/word/2006/wordml">
   <w:sdt>
     <w:sdtPr>
       <w:rPr>
@@ -2516,7 +3538,7 @@
             <w:sz w:val="28"/>
             <w:szCs w:val="28"/>
           </w:rPr>
-          <w:t>6</w:t>
+          <w:t>1</w:t>
         </w:r>
         <w:r>
           <w:rPr>
@@ -2546,8 +3568,94 @@
 </file>
 
 <file path=word/numbering.xml><?xml version="1.0" encoding="utf-8"?>
-<w:numbering xmlns:wpc="http://schemas.microsoft.com/office/word/2010/wordprocessingCanvas" xmlns:mc="http://schemas.openxmlformats.org/markup-compatibility/2006" xmlns:o="urn:schemas-microsoft-com:office:office" xmlns:r="http://schemas.openxmlformats.org/officeDocument/2006/relationships" xmlns:m="http://schemas.openxmlformats.org/officeDocument/2006/math" xmlns:v="urn:schemas-microsoft-com:vml" xmlns:wp14="http://schemas.microsoft.com/office/word/2010/wordprocessingDrawing" xmlns:wp="http://schemas.openxmlformats.org/drawingml/2006/wordprocessingDrawing" xmlns:w10="urn:schemas-microsoft-com:office:word" xmlns:w="http://schemas.openxmlformats.org/wordprocessingml/2006/main" xmlns:w14="http://schemas.microsoft.com/office/word/2010/wordml" xmlns:wpg="http://schemas.microsoft.com/office/word/2010/wordprocessingGroup" xmlns:wpi="http://schemas.microsoft.com/office/word/2010/wordprocessingInk" xmlns:wne="http://schemas.microsoft.com/office/word/2006/wordml" xmlns:wps="http://schemas.microsoft.com/office/word/2010/wordprocessingShape" mc:Ignorable="w14 wp14">
+<w:numbering xmlns:ve="http://schemas.openxmlformats.org/markup-compatibility/2006" xmlns:o="urn:schemas-microsoft-com:office:office" xmlns:r="http://schemas.openxmlformats.org/officeDocument/2006/relationships" xmlns:m="http://schemas.openxmlformats.org/officeDocument/2006/math" xmlns:v="urn:schemas-microsoft-com:vml" xmlns:wp="http://schemas.openxmlformats.org/drawingml/2006/wordprocessingDrawing" xmlns:w10="urn:schemas-microsoft-com:office:word" xmlns:w="http://schemas.openxmlformats.org/wordprocessingml/2006/main" xmlns:wne="http://schemas.microsoft.com/office/word/2006/wordml">
   <w:abstractNum w:abstractNumId="0">
+    <w:nsid w:val="0A2D16AE"/>
+    <w:multiLevelType w:val="multilevel"/>
+    <w:tmpl w:val="0415001F"/>
+    <w:lvl w:ilvl="0">
+      <w:start w:val="1"/>
+      <w:numFmt w:val="decimal"/>
+      <w:lvlText w:val="%1."/>
+      <w:lvlJc w:val="left"/>
+      <w:pPr>
+        <w:ind w:left="360" w:hanging="360"/>
+      </w:pPr>
+    </w:lvl>
+    <w:lvl w:ilvl="1">
+      <w:start w:val="1"/>
+      <w:numFmt w:val="decimal"/>
+      <w:lvlText w:val="%1.%2."/>
+      <w:lvlJc w:val="left"/>
+      <w:pPr>
+        <w:ind w:left="792" w:hanging="432"/>
+      </w:pPr>
+    </w:lvl>
+    <w:lvl w:ilvl="2">
+      <w:start w:val="1"/>
+      <w:numFmt w:val="decimal"/>
+      <w:lvlText w:val="%1.%2.%3."/>
+      <w:lvlJc w:val="left"/>
+      <w:pPr>
+        <w:ind w:left="1224" w:hanging="504"/>
+      </w:pPr>
+    </w:lvl>
+    <w:lvl w:ilvl="3">
+      <w:start w:val="1"/>
+      <w:numFmt w:val="decimal"/>
+      <w:lvlText w:val="%1.%2.%3.%4."/>
+      <w:lvlJc w:val="left"/>
+      <w:pPr>
+        <w:ind w:left="1728" w:hanging="648"/>
+      </w:pPr>
+    </w:lvl>
+    <w:lvl w:ilvl="4">
+      <w:start w:val="1"/>
+      <w:numFmt w:val="decimal"/>
+      <w:lvlText w:val="%1.%2.%3.%4.%5."/>
+      <w:lvlJc w:val="left"/>
+      <w:pPr>
+        <w:ind w:left="2232" w:hanging="792"/>
+      </w:pPr>
+    </w:lvl>
+    <w:lvl w:ilvl="5">
+      <w:start w:val="1"/>
+      <w:numFmt w:val="decimal"/>
+      <w:lvlText w:val="%1.%2.%3.%4.%5.%6."/>
+      <w:lvlJc w:val="left"/>
+      <w:pPr>
+        <w:ind w:left="2736" w:hanging="936"/>
+      </w:pPr>
+    </w:lvl>
+    <w:lvl w:ilvl="6">
+      <w:start w:val="1"/>
+      <w:numFmt w:val="decimal"/>
+      <w:lvlText w:val="%1.%2.%3.%4.%5.%6.%7."/>
+      <w:lvlJc w:val="left"/>
+      <w:pPr>
+        <w:ind w:left="3240" w:hanging="1080"/>
+      </w:pPr>
+    </w:lvl>
+    <w:lvl w:ilvl="7">
+      <w:start w:val="1"/>
+      <w:numFmt w:val="decimal"/>
+      <w:lvlText w:val="%1.%2.%3.%4.%5.%6.%7.%8."/>
+      <w:lvlJc w:val="left"/>
+      <w:pPr>
+        <w:ind w:left="3744" w:hanging="1224"/>
+      </w:pPr>
+    </w:lvl>
+    <w:lvl w:ilvl="8">
+      <w:start w:val="1"/>
+      <w:numFmt w:val="decimal"/>
+      <w:lvlText w:val="%1.%2.%3.%4.%5.%6.%7.%8.%9."/>
+      <w:lvlJc w:val="left"/>
+      <w:pPr>
+        <w:ind w:left="4320" w:hanging="1440"/>
+      </w:pPr>
+    </w:lvl>
+  </w:abstractNum>
+  <w:abstractNum w:abstractNumId="1">
     <w:nsid w:val="0BF30922"/>
     <w:multiLevelType w:val="hybridMultilevel"/>
     <w:tmpl w:val="2914707E"/>
@@ -2660,7 +3768,7 @@
       </w:rPr>
     </w:lvl>
   </w:abstractNum>
-  <w:abstractNum w:abstractNumId="1">
+  <w:abstractNum w:abstractNumId="2">
     <w:nsid w:val="166A19E9"/>
     <w:multiLevelType w:val="multilevel"/>
     <w:tmpl w:val="FC1096B8"/>
@@ -2776,7 +3884,7 @@
       </w:rPr>
     </w:lvl>
   </w:abstractNum>
-  <w:abstractNum w:abstractNumId="2">
+  <w:abstractNum w:abstractNumId="3">
     <w:nsid w:val="1DA56D85"/>
     <w:multiLevelType w:val="hybridMultilevel"/>
     <w:tmpl w:val="B30443EA"/>
@@ -2865,7 +3973,7 @@
       </w:pPr>
     </w:lvl>
   </w:abstractNum>
-  <w:abstractNum w:abstractNumId="3">
+  <w:abstractNum w:abstractNumId="4">
     <w:nsid w:val="34B000EF"/>
     <w:multiLevelType w:val="multilevel"/>
     <w:tmpl w:val="0415001F"/>
@@ -2951,7 +4059,120 @@
       </w:pPr>
     </w:lvl>
   </w:abstractNum>
-  <w:abstractNum w:abstractNumId="4">
+  <w:abstractNum w:abstractNumId="5">
+    <w:nsid w:val="39DB5577"/>
+    <w:multiLevelType w:val="hybridMultilevel"/>
+    <w:tmpl w:val="D5FA93AA"/>
+    <w:lvl w:ilvl="0" w:tplc="04150001">
+      <w:start w:val="1"/>
+      <w:numFmt w:val="bullet"/>
+      <w:lvlText w:val=""/>
+      <w:lvlJc w:val="left"/>
+      <w:pPr>
+        <w:ind w:left="720" w:hanging="360"/>
+      </w:pPr>
+      <w:rPr>
+        <w:rFonts w:ascii="Symbol" w:hAnsi="Symbol" w:hint="default"/>
+      </w:rPr>
+    </w:lvl>
+    <w:lvl w:ilvl="1" w:tplc="04150003" w:tentative="1">
+      <w:start w:val="1"/>
+      <w:numFmt w:val="bullet"/>
+      <w:lvlText w:val="o"/>
+      <w:lvlJc w:val="left"/>
+      <w:pPr>
+        <w:ind w:left="1440" w:hanging="360"/>
+      </w:pPr>
+      <w:rPr>
+        <w:rFonts w:ascii="Courier New" w:hAnsi="Courier New" w:cs="Courier New" w:hint="default"/>
+      </w:rPr>
+    </w:lvl>
+    <w:lvl w:ilvl="2" w:tplc="04150005" w:tentative="1">
+      <w:start w:val="1"/>
+      <w:numFmt w:val="bullet"/>
+      <w:lvlText w:val=""/>
+      <w:lvlJc w:val="left"/>
+      <w:pPr>
+        <w:ind w:left="2160" w:hanging="360"/>
+      </w:pPr>
+      <w:rPr>
+        <w:rFonts w:ascii="Wingdings" w:hAnsi="Wingdings" w:hint="default"/>
+      </w:rPr>
+    </w:lvl>
+    <w:lvl w:ilvl="3" w:tplc="04150001" w:tentative="1">
+      <w:start w:val="1"/>
+      <w:numFmt w:val="bullet"/>
+      <w:lvlText w:val=""/>
+      <w:lvlJc w:val="left"/>
+      <w:pPr>
+        <w:ind w:left="2880" w:hanging="360"/>
+      </w:pPr>
+      <w:rPr>
+        <w:rFonts w:ascii="Symbol" w:hAnsi="Symbol" w:hint="default"/>
+      </w:rPr>
+    </w:lvl>
+    <w:lvl w:ilvl="4" w:tplc="04150003" w:tentative="1">
+      <w:start w:val="1"/>
+      <w:numFmt w:val="bullet"/>
+      <w:lvlText w:val="o"/>
+      <w:lvlJc w:val="left"/>
+      <w:pPr>
+        <w:ind w:left="3600" w:hanging="360"/>
+      </w:pPr>
+      <w:rPr>
+        <w:rFonts w:ascii="Courier New" w:hAnsi="Courier New" w:cs="Courier New" w:hint="default"/>
+      </w:rPr>
+    </w:lvl>
+    <w:lvl w:ilvl="5" w:tplc="04150005" w:tentative="1">
+      <w:start w:val="1"/>
+      <w:numFmt w:val="bullet"/>
+      <w:lvlText w:val=""/>
+      <w:lvlJc w:val="left"/>
+      <w:pPr>
+        <w:ind w:left="4320" w:hanging="360"/>
+      </w:pPr>
+      <w:rPr>
+        <w:rFonts w:ascii="Wingdings" w:hAnsi="Wingdings" w:hint="default"/>
+      </w:rPr>
+    </w:lvl>
+    <w:lvl w:ilvl="6" w:tplc="04150001" w:tentative="1">
+      <w:start w:val="1"/>
+      <w:numFmt w:val="bullet"/>
+      <w:lvlText w:val=""/>
+      <w:lvlJc w:val="left"/>
+      <w:pPr>
+        <w:ind w:left="5040" w:hanging="360"/>
+      </w:pPr>
+      <w:rPr>
+        <w:rFonts w:ascii="Symbol" w:hAnsi="Symbol" w:hint="default"/>
+      </w:rPr>
+    </w:lvl>
+    <w:lvl w:ilvl="7" w:tplc="04150003" w:tentative="1">
+      <w:start w:val="1"/>
+      <w:numFmt w:val="bullet"/>
+      <w:lvlText w:val="o"/>
+      <w:lvlJc w:val="left"/>
+      <w:pPr>
+        <w:ind w:left="5760" w:hanging="360"/>
+      </w:pPr>
+      <w:rPr>
+        <w:rFonts w:ascii="Courier New" w:hAnsi="Courier New" w:cs="Courier New" w:hint="default"/>
+      </w:rPr>
+    </w:lvl>
+    <w:lvl w:ilvl="8" w:tplc="04150005" w:tentative="1">
+      <w:start w:val="1"/>
+      <w:numFmt w:val="bullet"/>
+      <w:lvlText w:val=""/>
+      <w:lvlJc w:val="left"/>
+      <w:pPr>
+        <w:ind w:left="6480" w:hanging="360"/>
+      </w:pPr>
+      <w:rPr>
+        <w:rFonts w:ascii="Wingdings" w:hAnsi="Wingdings" w:hint="default"/>
+      </w:rPr>
+    </w:lvl>
+  </w:abstractNum>
+  <w:abstractNum w:abstractNumId="6">
     <w:nsid w:val="3E9464E4"/>
     <w:multiLevelType w:val="hybridMultilevel"/>
     <w:tmpl w:val="B3CC4C7C"/>
@@ -3064,7 +4285,7 @@
       </w:rPr>
     </w:lvl>
   </w:abstractNum>
-  <w:abstractNum w:abstractNumId="5">
+  <w:abstractNum w:abstractNumId="7">
     <w:nsid w:val="3E9E723F"/>
     <w:multiLevelType w:val="multilevel"/>
     <w:tmpl w:val="0415001F"/>
@@ -3150,7 +4371,7 @@
       </w:pPr>
     </w:lvl>
   </w:abstractNum>
-  <w:abstractNum w:abstractNumId="6">
+  <w:abstractNum w:abstractNumId="8">
     <w:nsid w:val="49C1235C"/>
     <w:multiLevelType w:val="hybridMultilevel"/>
     <w:tmpl w:val="66E244AA"/>
@@ -3263,7 +4484,7 @@
       </w:rPr>
     </w:lvl>
   </w:abstractNum>
-  <w:abstractNum w:abstractNumId="7">
+  <w:abstractNum w:abstractNumId="9">
     <w:nsid w:val="4CDC527D"/>
     <w:multiLevelType w:val="hybridMultilevel"/>
     <w:tmpl w:val="8EA0F56E"/>
@@ -3376,7 +4597,93 @@
       </w:rPr>
     </w:lvl>
   </w:abstractNum>
-  <w:abstractNum w:abstractNumId="8">
+  <w:abstractNum w:abstractNumId="10">
+    <w:nsid w:val="59EE575B"/>
+    <w:multiLevelType w:val="multilevel"/>
+    <w:tmpl w:val="0415001F"/>
+    <w:lvl w:ilvl="0">
+      <w:start w:val="1"/>
+      <w:numFmt w:val="decimal"/>
+      <w:lvlText w:val="%1."/>
+      <w:lvlJc w:val="left"/>
+      <w:pPr>
+        <w:ind w:left="360" w:hanging="360"/>
+      </w:pPr>
+    </w:lvl>
+    <w:lvl w:ilvl="1">
+      <w:start w:val="1"/>
+      <w:numFmt w:val="decimal"/>
+      <w:lvlText w:val="%1.%2."/>
+      <w:lvlJc w:val="left"/>
+      <w:pPr>
+        <w:ind w:left="792" w:hanging="432"/>
+      </w:pPr>
+    </w:lvl>
+    <w:lvl w:ilvl="2">
+      <w:start w:val="1"/>
+      <w:numFmt w:val="decimal"/>
+      <w:lvlText w:val="%1.%2.%3."/>
+      <w:lvlJc w:val="left"/>
+      <w:pPr>
+        <w:ind w:left="1224" w:hanging="504"/>
+      </w:pPr>
+    </w:lvl>
+    <w:lvl w:ilvl="3">
+      <w:start w:val="1"/>
+      <w:numFmt w:val="decimal"/>
+      <w:lvlText w:val="%1.%2.%3.%4."/>
+      <w:lvlJc w:val="left"/>
+      <w:pPr>
+        <w:ind w:left="1728" w:hanging="648"/>
+      </w:pPr>
+    </w:lvl>
+    <w:lvl w:ilvl="4">
+      <w:start w:val="1"/>
+      <w:numFmt w:val="decimal"/>
+      <w:lvlText w:val="%1.%2.%3.%4.%5."/>
+      <w:lvlJc w:val="left"/>
+      <w:pPr>
+        <w:ind w:left="2232" w:hanging="792"/>
+      </w:pPr>
+    </w:lvl>
+    <w:lvl w:ilvl="5">
+      <w:start w:val="1"/>
+      <w:numFmt w:val="decimal"/>
+      <w:lvlText w:val="%1.%2.%3.%4.%5.%6."/>
+      <w:lvlJc w:val="left"/>
+      <w:pPr>
+        <w:ind w:left="2736" w:hanging="936"/>
+      </w:pPr>
+    </w:lvl>
+    <w:lvl w:ilvl="6">
+      <w:start w:val="1"/>
+      <w:numFmt w:val="decimal"/>
+      <w:lvlText w:val="%1.%2.%3.%4.%5.%6.%7."/>
+      <w:lvlJc w:val="left"/>
+      <w:pPr>
+        <w:ind w:left="3240" w:hanging="1080"/>
+      </w:pPr>
+    </w:lvl>
+    <w:lvl w:ilvl="7">
+      <w:start w:val="1"/>
+      <w:numFmt w:val="decimal"/>
+      <w:lvlText w:val="%1.%2.%3.%4.%5.%6.%7.%8."/>
+      <w:lvlJc w:val="left"/>
+      <w:pPr>
+        <w:ind w:left="3744" w:hanging="1224"/>
+      </w:pPr>
+    </w:lvl>
+    <w:lvl w:ilvl="8">
+      <w:start w:val="1"/>
+      <w:numFmt w:val="decimal"/>
+      <w:lvlText w:val="%1.%2.%3.%4.%5.%6.%7.%8.%9."/>
+      <w:lvlJc w:val="left"/>
+      <w:pPr>
+        <w:ind w:left="4320" w:hanging="1440"/>
+      </w:pPr>
+    </w:lvl>
+  </w:abstractNum>
+  <w:abstractNum w:abstractNumId="11">
     <w:nsid w:val="6533147B"/>
     <w:multiLevelType w:val="hybridMultilevel"/>
     <w:tmpl w:val="B8A65E4A"/>
@@ -3489,7 +4796,7 @@
       </w:rPr>
     </w:lvl>
   </w:abstractNum>
-  <w:abstractNum w:abstractNumId="9">
+  <w:abstractNum w:abstractNumId="12">
     <w:nsid w:val="6A837AC4"/>
     <w:multiLevelType w:val="multilevel"/>
     <w:tmpl w:val="0415001D"/>
@@ -3575,7 +4882,7 @@
       </w:pPr>
     </w:lvl>
   </w:abstractNum>
-  <w:abstractNum w:abstractNumId="10">
+  <w:abstractNum w:abstractNumId="13">
     <w:nsid w:val="6FA259BC"/>
     <w:multiLevelType w:val="hybridMultilevel"/>
     <w:tmpl w:val="B6BCF2E6"/>
@@ -3664,47 +4971,736 @@
       </w:pPr>
     </w:lvl>
   </w:abstractNum>
+  <w:abstractNum w:abstractNumId="14">
+    <w:nsid w:val="764D4090"/>
+    <w:multiLevelType w:val="multilevel"/>
+    <w:tmpl w:val="0415001F"/>
+    <w:lvl w:ilvl="0">
+      <w:start w:val="1"/>
+      <w:numFmt w:val="decimal"/>
+      <w:lvlText w:val="%1."/>
+      <w:lvlJc w:val="left"/>
+      <w:pPr>
+        <w:ind w:left="360" w:hanging="360"/>
+      </w:pPr>
+    </w:lvl>
+    <w:lvl w:ilvl="1">
+      <w:start w:val="1"/>
+      <w:numFmt w:val="decimal"/>
+      <w:lvlText w:val="%1.%2."/>
+      <w:lvlJc w:val="left"/>
+      <w:pPr>
+        <w:ind w:left="792" w:hanging="432"/>
+      </w:pPr>
+    </w:lvl>
+    <w:lvl w:ilvl="2">
+      <w:start w:val="1"/>
+      <w:numFmt w:val="decimal"/>
+      <w:lvlText w:val="%1.%2.%3."/>
+      <w:lvlJc w:val="left"/>
+      <w:pPr>
+        <w:ind w:left="1224" w:hanging="504"/>
+      </w:pPr>
+    </w:lvl>
+    <w:lvl w:ilvl="3">
+      <w:start w:val="1"/>
+      <w:numFmt w:val="decimal"/>
+      <w:lvlText w:val="%1.%2.%3.%4."/>
+      <w:lvlJc w:val="left"/>
+      <w:pPr>
+        <w:ind w:left="1728" w:hanging="648"/>
+      </w:pPr>
+    </w:lvl>
+    <w:lvl w:ilvl="4">
+      <w:start w:val="1"/>
+      <w:numFmt w:val="decimal"/>
+      <w:lvlText w:val="%1.%2.%3.%4.%5."/>
+      <w:lvlJc w:val="left"/>
+      <w:pPr>
+        <w:ind w:left="2232" w:hanging="792"/>
+      </w:pPr>
+    </w:lvl>
+    <w:lvl w:ilvl="5">
+      <w:start w:val="1"/>
+      <w:numFmt w:val="decimal"/>
+      <w:lvlText w:val="%1.%2.%3.%4.%5.%6."/>
+      <w:lvlJc w:val="left"/>
+      <w:pPr>
+        <w:ind w:left="2736" w:hanging="936"/>
+      </w:pPr>
+    </w:lvl>
+    <w:lvl w:ilvl="6">
+      <w:start w:val="1"/>
+      <w:numFmt w:val="decimal"/>
+      <w:lvlText w:val="%1.%2.%3.%4.%5.%6.%7."/>
+      <w:lvlJc w:val="left"/>
+      <w:pPr>
+        <w:ind w:left="3240" w:hanging="1080"/>
+      </w:pPr>
+    </w:lvl>
+    <w:lvl w:ilvl="7">
+      <w:start w:val="1"/>
+      <w:numFmt w:val="decimal"/>
+      <w:lvlText w:val="%1.%2.%3.%4.%5.%6.%7.%8."/>
+      <w:lvlJc w:val="left"/>
+      <w:pPr>
+        <w:ind w:left="3744" w:hanging="1224"/>
+      </w:pPr>
+    </w:lvl>
+    <w:lvl w:ilvl="8">
+      <w:start w:val="1"/>
+      <w:numFmt w:val="decimal"/>
+      <w:lvlText w:val="%1.%2.%3.%4.%5.%6.%7.%8.%9."/>
+      <w:lvlJc w:val="left"/>
+      <w:pPr>
+        <w:ind w:left="4320" w:hanging="1440"/>
+      </w:pPr>
+    </w:lvl>
+  </w:abstractNum>
   <w:num w:numId="1">
+    <w:abstractNumId w:val="2"/>
+  </w:num>
+  <w:num w:numId="2">
+    <w:abstractNumId w:val="4"/>
+  </w:num>
+  <w:num w:numId="3">
+    <w:abstractNumId w:val="13"/>
+  </w:num>
+  <w:num w:numId="4">
+    <w:abstractNumId w:val="7"/>
+  </w:num>
+  <w:num w:numId="5">
+    <w:abstractNumId w:val="12"/>
+  </w:num>
+  <w:num w:numId="6">
+    <w:abstractNumId w:val="2"/>
+  </w:num>
+  <w:num w:numId="7">
+    <w:abstractNumId w:val="3"/>
+  </w:num>
+  <w:num w:numId="8">
+    <w:abstractNumId w:val="6"/>
+  </w:num>
+  <w:num w:numId="9">
+    <w:abstractNumId w:val="8"/>
+  </w:num>
+  <w:num w:numId="10">
     <w:abstractNumId w:val="1"/>
   </w:num>
-  <w:num w:numId="2">
-    <w:abstractNumId w:val="3"/>
+  <w:num w:numId="11">
+    <w:abstractNumId w:val="9"/>
   </w:num>
-  <w:num w:numId="3">
+  <w:num w:numId="12">
+    <w:abstractNumId w:val="11"/>
+  </w:num>
+  <w:num w:numId="13">
+    <w:abstractNumId w:val="5"/>
+  </w:num>
+  <w:num w:numId="14">
     <w:abstractNumId w:val="10"/>
   </w:num>
-  <w:num w:numId="4">
-    <w:abstractNumId w:val="5"/>
-  </w:num>
-  <w:num w:numId="5">
-    <w:abstractNumId w:val="9"/>
-  </w:num>
-  <w:num w:numId="6">
-    <w:abstractNumId w:val="1"/>
-  </w:num>
-  <w:num w:numId="7">
-    <w:abstractNumId w:val="2"/>
-  </w:num>
-  <w:num w:numId="8">
-    <w:abstractNumId w:val="4"/>
-  </w:num>
-  <w:num w:numId="9">
-    <w:abstractNumId w:val="6"/>
-  </w:num>
-  <w:num w:numId="10">
+  <w:num w:numId="15">
     <w:abstractNumId w:val="0"/>
   </w:num>
-  <w:num w:numId="11">
-    <w:abstractNumId w:val="7"/>
-  </w:num>
-  <w:num w:numId="12">
-    <w:abstractNumId w:val="8"/>
+  <w:num w:numId="16">
+    <w:abstractNumId w:val="14"/>
   </w:num>
 </w:numbering>
 </file>
 
 <file path=word/styles.xml><?xml version="1.0" encoding="utf-8"?>
-<w:styles xmlns:mc="http://schemas.openxmlformats.org/markup-compatibility/2006" xmlns:r="http://schemas.openxmlformats.org/officeDocument/2006/relationships" xmlns:w="http://schemas.openxmlformats.org/wordprocessingml/2006/main" xmlns:w14="http://schemas.microsoft.com/office/word/2010/wordml" mc:Ignorable="w14">
+<w:styles xmlns:r="http://schemas.openxmlformats.org/officeDocument/2006/relationships" xmlns:w="http://schemas.openxmlformats.org/wordprocessingml/2006/main">
+  <w:docDefaults>
+    <w:rPrDefault>
+      <w:rPr>
+        <w:rFonts w:asciiTheme="minorHAnsi" w:eastAsiaTheme="minorHAnsi" w:hAnsiTheme="minorHAnsi" w:cstheme="minorBidi"/>
+        <w:sz w:val="22"/>
+        <w:szCs w:val="22"/>
+        <w:lang w:val="pl-PL" w:eastAsia="en-US" w:bidi="ar-SA"/>
+      </w:rPr>
+    </w:rPrDefault>
+    <w:pPrDefault>
+      <w:pPr>
+        <w:spacing w:after="200" w:line="276" w:lineRule="auto"/>
+      </w:pPr>
+    </w:pPrDefault>
+  </w:docDefaults>
+  <w:latentStyles w:defLockedState="0" w:defUIPriority="99" w:defSemiHidden="1" w:defUnhideWhenUsed="1" w:defQFormat="0" w:count="267">
+    <w:lsdException w:name="Normal" w:semiHidden="0" w:uiPriority="0" w:unhideWhenUsed="0" w:qFormat="1"/>
+    <w:lsdException w:name="heading 1" w:semiHidden="0" w:uiPriority="9" w:unhideWhenUsed="0" w:qFormat="1"/>
+    <w:lsdException w:name="heading 2" w:uiPriority="9" w:qFormat="1"/>
+    <w:lsdException w:name="heading 3" w:uiPriority="9" w:qFormat="1"/>
+    <w:lsdException w:name="heading 4" w:uiPriority="9" w:qFormat="1"/>
+    <w:lsdException w:name="heading 5" w:uiPriority="9" w:qFormat="1"/>
+    <w:lsdException w:name="heading 6" w:uiPriority="9" w:qFormat="1"/>
+    <w:lsdException w:name="heading 7" w:uiPriority="9" w:qFormat="1"/>
+    <w:lsdException w:name="heading 8" w:uiPriority="9" w:qFormat="1"/>
+    <w:lsdException w:name="heading 9" w:uiPriority="9" w:qFormat="1"/>
+    <w:lsdException w:name="toc 1" w:uiPriority="39" w:qFormat="1"/>
+    <w:lsdException w:name="toc 2" w:uiPriority="39" w:qFormat="1"/>
+    <w:lsdException w:name="toc 3" w:uiPriority="39" w:qFormat="1"/>
+    <w:lsdException w:name="toc 4" w:uiPriority="39"/>
+    <w:lsdException w:name="toc 5" w:uiPriority="39"/>
+    <w:lsdException w:name="toc 6" w:uiPriority="39"/>
+    <w:lsdException w:name="toc 7" w:uiPriority="39"/>
+    <w:lsdException w:name="toc 8" w:uiPriority="39"/>
+    <w:lsdException w:name="toc 9" w:uiPriority="39"/>
+    <w:lsdException w:name="caption" w:uiPriority="35" w:qFormat="1"/>
+    <w:lsdException w:name="Title" w:semiHidden="0" w:uiPriority="10" w:unhideWhenUsed="0" w:qFormat="1"/>
+    <w:lsdException w:name="Default Paragraph Font" w:uiPriority="1"/>
+    <w:lsdException w:name="Subtitle" w:semiHidden="0" w:uiPriority="11" w:unhideWhenUsed="0" w:qFormat="1"/>
+    <w:lsdException w:name="Strong" w:semiHidden="0" w:uiPriority="22" w:unhideWhenUsed="0" w:qFormat="1"/>
+    <w:lsdException w:name="Emphasis" w:semiHidden="0" w:uiPriority="20" w:unhideWhenUsed="0" w:qFormat="1"/>
+    <w:lsdException w:name="Table Grid" w:semiHidden="0" w:uiPriority="59" w:unhideWhenUsed="0"/>
+    <w:lsdException w:name="Placeholder Text" w:unhideWhenUsed="0"/>
+    <w:lsdException w:name="No Spacing" w:semiHidden="0" w:uiPriority="1" w:unhideWhenUsed="0" w:qFormat="1"/>
+    <w:lsdException w:name="Light Shading" w:semiHidden="0" w:uiPriority="60" w:unhideWhenUsed="0"/>
+    <w:lsdException w:name="Light List" w:semiHidden="0" w:uiPriority="61" w:unhideWhenUsed="0"/>
+    <w:lsdException w:name="Light Grid" w:semiHidden="0" w:uiPriority="62" w:unhideWhenUsed="0"/>
+    <w:lsdException w:name="Medium Shading 1" w:semiHidden="0" w:uiPriority="63" w:unhideWhenUsed="0"/>
+    <w:lsdException w:name="Medium Shading 2" w:semiHidden="0" w:uiPriority="64" w:unhideWhenUsed="0"/>
+    <w:lsdException w:name="Medium List 1" w:semiHidden="0" w:uiPriority="65" w:unhideWhenUsed="0"/>
+    <w:lsdException w:name="Medium List 2" w:semiHidden="0" w:uiPriority="66" w:unhideWhenUsed="0"/>
+    <w:lsdException w:name="Medium Grid 1" w:semiHidden="0" w:uiPriority="67" w:unhideWhenUsed="0"/>
+    <w:lsdException w:name="Medium Grid 2" w:semiHidden="0" w:uiPriority="68" w:unhideWhenUsed="0"/>
+    <w:lsdException w:name="Medium Grid 3" w:semiHidden="0" w:uiPriority="69" w:unhideWhenUsed="0"/>
+    <w:lsdException w:name="Dark List" w:semiHidden="0" w:uiPriority="70" w:unhideWhenUsed="0"/>
+    <w:lsdException w:name="Colorful Shading" w:semiHidden="0" w:uiPriority="71" w:unhideWhenUsed="0"/>
+    <w:lsdException w:name="Colorful List" w:semiHidden="0" w:uiPriority="72" w:unhideWhenUsed="0"/>
+    <w:lsdException w:name="Colorful Grid" w:semiHidden="0" w:uiPriority="73" w:unhideWhenUsed="0"/>
+    <w:lsdException w:name="Light Shading Accent 1" w:semiHidden="0" w:uiPriority="60" w:unhideWhenUsed="0"/>
+    <w:lsdException w:name="Light List Accent 1" w:semiHidden="0" w:uiPriority="61" w:unhideWhenUsed="0"/>
+    <w:lsdException w:name="Light Grid Accent 1" w:semiHidden="0" w:uiPriority="62" w:unhideWhenUsed="0"/>
+    <w:lsdException w:name="Medium Shading 1 Accent 1" w:semiHidden="0" w:uiPriority="63" w:unhideWhenUsed="0"/>
+    <w:lsdException w:name="Medium Shading 2 Accent 1" w:semiHidden="0" w:uiPriority="64" w:unhideWhenUsed="0"/>
+    <w:lsdException w:name="Medium List 1 Accent 1" w:semiHidden="0" w:uiPriority="65" w:unhideWhenUsed="0"/>
+    <w:lsdException w:name="Revision" w:unhideWhenUsed="0"/>
+    <w:lsdException w:name="List Paragraph" w:semiHidden="0" w:uiPriority="34" w:unhideWhenUsed="0" w:qFormat="1"/>
+    <w:lsdException w:name="Quote" w:semiHidden="0" w:uiPriority="29" w:unhideWhenUsed="0" w:qFormat="1"/>
+    <w:lsdException w:name="Intense Quote" w:semiHidden="0" w:uiPriority="30" w:unhideWhenUsed="0" w:qFormat="1"/>
+    <w:lsdException w:name="Medium List 2 Accent 1" w:semiHidden="0" w:uiPriority="66" w:unhideWhenUsed="0"/>
+    <w:lsdException w:name="Medium Grid 1 Accent 1" w:semiHidden="0" w:uiPriority="67" w:unhideWhenUsed="0"/>
+    <w:lsdException w:name="Medium Grid 2 Accent 1" w:semiHidden="0" w:uiPriority="68" w:unhideWhenUsed="0"/>
+    <w:lsdException w:name="Medium Grid 3 Accent 1" w:semiHidden="0" w:uiPriority="69" w:unhideWhenUsed="0"/>
+    <w:lsdException w:name="Dark List Accent 1" w:semiHidden="0" w:uiPriority="70" w:unhideWhenUsed="0"/>
+    <w:lsdException w:name="Colorful Shading Accent 1" w:semiHidden="0" w:uiPriority="71" w:unhideWhenUsed="0"/>
+    <w:lsdException w:name="Colorful List Accent 1" w:semiHidden="0" w:uiPriority="72" w:unhideWhenUsed="0"/>
+    <w:lsdException w:name="Colorful Grid Accent 1" w:semiHidden="0" w:uiPriority="73" w:unhideWhenUsed="0"/>
+    <w:lsdException w:name="Light Shading Accent 2" w:semiHidden="0" w:uiPriority="60" w:unhideWhenUsed="0"/>
+    <w:lsdException w:name="Light List Accent 2" w:semiHidden="0" w:uiPriority="61" w:unhideWhenUsed="0"/>
+    <w:lsdException w:name="Light Grid Accent 2" w:semiHidden="0" w:uiPriority="62" w:unhideWhenUsed="0"/>
+    <w:lsdException w:name="Medium Shading 1 Accent 2" w:semiHidden="0" w:uiPriority="63" w:unhideWhenUsed="0"/>
+    <w:lsdException w:name="Medium Shading 2 Accent 2" w:semiHidden="0" w:uiPriority="64" w:unhideWhenUsed="0"/>
+    <w:lsdException w:name="Medium List 1 Accent 2" w:semiHidden="0" w:uiPriority="65" w:unhideWhenUsed="0"/>
+    <w:lsdException w:name="Medium List 2 Accent 2" w:semiHidden="0" w:uiPriority="66" w:unhideWhenUsed="0"/>
+    <w:lsdException w:name="Medium Grid 1 Accent 2" w:semiHidden="0" w:uiPriority="67" w:unhideWhenUsed="0"/>
+    <w:lsdException w:name="Medium Grid 2 Accent 2" w:semiHidden="0" w:uiPriority="68" w:unhideWhenUsed="0"/>
+    <w:lsdException w:name="Medium Grid 3 Accent 2" w:semiHidden="0" w:uiPriority="69" w:unhideWhenUsed="0"/>
+    <w:lsdException w:name="Dark List Accent 2" w:semiHidden="0" w:uiPriority="70" w:unhideWhenUsed="0"/>
+    <w:lsdException w:name="Colorful Shading Accent 2" w:semiHidden="0" w:uiPriority="71" w:unhideWhenUsed="0"/>
+    <w:lsdException w:name="Colorful List Accent 2" w:semiHidden="0" w:uiPriority="72" w:unhideWhenUsed="0"/>
+    <w:lsdException w:name="Colorful Grid Accent 2" w:semiHidden="0" w:uiPriority="73" w:unhideWhenUsed="0"/>
+    <w:lsdException w:name="Light Shading Accent 3" w:semiHidden="0" w:uiPriority="60" w:unhideWhenUsed="0"/>
+    <w:lsdException w:name="Light List Accent 3" w:semiHidden="0" w:uiPriority="61" w:unhideWhenUsed="0"/>
+    <w:lsdException w:name="Light Grid Accent 3" w:semiHidden="0" w:uiPriority="62" w:unhideWhenUsed="0"/>
+    <w:lsdException w:name="Medium Shading 1 Accent 3" w:semiHidden="0" w:uiPriority="63" w:unhideWhenUsed="0"/>
+    <w:lsdException w:name="Medium Shading 2 Accent 3" w:semiHidden="0" w:uiPriority="64" w:unhideWhenUsed="0"/>
+    <w:lsdException w:name="Medium List 1 Accent 3" w:semiHidden="0" w:uiPriority="65" w:unhideWhenUsed="0"/>
+    <w:lsdException w:name="Medium List 2 Accent 3" w:semiHidden="0" w:uiPriority="66" w:unhideWhenUsed="0"/>
+    <w:lsdException w:name="Medium Grid 1 Accent 3" w:semiHidden="0" w:uiPriority="67" w:unhideWhenUsed="0"/>
+    <w:lsdException w:name="Medium Grid 2 Accent 3" w:semiHidden="0" w:uiPriority="68" w:unhideWhenUsed="0"/>
+    <w:lsdException w:name="Medium Grid 3 Accent 3" w:semiHidden="0" w:uiPriority="69" w:unhideWhenUsed="0"/>
+    <w:lsdException w:name="Dark List Accent 3" w:semiHidden="0" w:uiPriority="70" w:unhideWhenUsed="0"/>
+    <w:lsdException w:name="Colorful Shading Accent 3" w:semiHidden="0" w:uiPriority="71" w:unhideWhenUsed="0"/>
+    <w:lsdException w:name="Colorful List Accent 3" w:semiHidden="0" w:uiPriority="72" w:unhideWhenUsed="0"/>
+    <w:lsdException w:name="Colorful Grid Accent 3" w:semiHidden="0" w:uiPriority="73" w:unhideWhenUsed="0"/>
+    <w:lsdException w:name="Light Shading Accent 4" w:semiHidden="0" w:uiPriority="60" w:unhideWhenUsed="0"/>
+    <w:lsdException w:name="Light List Accent 4" w:semiHidden="0" w:uiPriority="61" w:unhideWhenUsed="0"/>
+    <w:lsdException w:name="Light Grid Accent 4" w:semiHidden="0" w:uiPriority="62" w:unhideWhenUsed="0"/>
+    <w:lsdException w:name="Medium Shading 1 Accent 4" w:semiHidden="0" w:uiPriority="63" w:unhideWhenUsed="0"/>
+    <w:lsdException w:name="Medium Shading 2 Accent 4" w:semiHidden="0" w:uiPriority="64" w:unhideWhenUsed="0"/>
+    <w:lsdException w:name="Medium List 1 Accent 4" w:semiHidden="0" w:uiPriority="65" w:unhideWhenUsed="0"/>
+    <w:lsdException w:name="Medium List 2 Accent 4" w:semiHidden="0" w:uiPriority="66" w:unhideWhenUsed="0"/>
+    <w:lsdException w:name="Medium Grid 1 Accent 4" w:semiHidden="0" w:uiPriority="67" w:unhideWhenUsed="0"/>
+    <w:lsdException w:name="Medium Grid 2 Accent 4" w:semiHidden="0" w:uiPriority="68" w:unhideWhenUsed="0"/>
+    <w:lsdException w:name="Medium Grid 3 Accent 4" w:semiHidden="0" w:uiPriority="69" w:unhideWhenUsed="0"/>
+    <w:lsdException w:name="Dark List Accent 4" w:semiHidden="0" w:uiPriority="70" w:unhideWhenUsed="0"/>
+    <w:lsdException w:name="Colorful Shading Accent 4" w:semiHidden="0" w:uiPriority="71" w:unhideWhenUsed="0"/>
+    <w:lsdException w:name="Colorful List Accent 4" w:semiHidden="0" w:uiPriority="72" w:unhideWhenUsed="0"/>
+    <w:lsdException w:name="Colorful Grid Accent 4" w:semiHidden="0" w:uiPriority="73" w:unhideWhenUsed="0"/>
+    <w:lsdException w:name="Light Shading Accent 5" w:semiHidden="0" w:uiPriority="60" w:unhideWhenUsed="0"/>
+    <w:lsdException w:name="Light List Accent 5" w:semiHidden="0" w:uiPriority="61" w:unhideWhenUsed="0"/>
+    <w:lsdException w:name="Light Grid Accent 5" w:semiHidden="0" w:uiPriority="62" w:unhideWhenUsed="0"/>
+    <w:lsdException w:name="Medium Shading 1 Accent 5" w:semiHidden="0" w:uiPriority="63" w:unhideWhenUsed="0"/>
+    <w:lsdException w:name="Medium Shading 2 Accent 5" w:semiHidden="0" w:uiPriority="64" w:unhideWhenUsed="0"/>
+    <w:lsdException w:name="Medium List 1 Accent 5" w:semiHidden="0" w:uiPriority="65" w:unhideWhenUsed="0"/>
+    <w:lsdException w:name="Medium List 2 Accent 5" w:semiHidden="0" w:uiPriority="66" w:unhideWhenUsed="0"/>
+    <w:lsdException w:name="Medium Grid 1 Accent 5" w:semiHidden="0" w:uiPriority="67" w:unhideWhenUsed="0"/>
+    <w:lsdException w:name="Medium Grid 2 Accent 5" w:semiHidden="0" w:uiPriority="68" w:unhideWhenUsed="0"/>
+    <w:lsdException w:name="Medium Grid 3 Accent 5" w:semiHidden="0" w:uiPriority="69" w:unhideWhenUsed="0"/>
+    <w:lsdException w:name="Dark List Accent 5" w:semiHidden="0" w:uiPriority="70" w:unhideWhenUsed="0"/>
+    <w:lsdException w:name="Colorful Shading Accent 5" w:semiHidden="0" w:uiPriority="71" w:unhideWhenUsed="0"/>
+    <w:lsdException w:name="Colorful List Accent 5" w:semiHidden="0" w:uiPriority="72" w:unhideWhenUsed="0"/>
+    <w:lsdException w:name="Colorful Grid Accent 5" w:semiHidden="0" w:uiPriority="73" w:unhideWhenUsed="0"/>
+    <w:lsdException w:name="Light Shading Accent 6" w:semiHidden="0" w:uiPriority="60" w:unhideWhenUsed="0"/>
+    <w:lsdException w:name="Light List Accent 6" w:semiHidden="0" w:uiPriority="61" w:unhideWhenUsed="0"/>
+    <w:lsdException w:name="Light Grid Accent 6" w:semiHidden="0" w:uiPriority="62" w:unhideWhenUsed="0"/>
+    <w:lsdException w:name="Medium Shading 1 Accent 6" w:semiHidden="0" w:uiPriority="63" w:unhideWhenUsed="0"/>
+    <w:lsdException w:name="Medium Shading 2 Accent 6" w:semiHidden="0" w:uiPriority="64" w:unhideWhenUsed="0"/>
+    <w:lsdException w:name="Medium List 1 Accent 6" w:semiHidden="0" w:uiPriority="65" w:unhideWhenUsed="0"/>
+    <w:lsdException w:name="Medium List 2 Accent 6" w:semiHidden="0" w:uiPriority="66" w:unhideWhenUsed="0"/>
+    <w:lsdException w:name="Medium Grid 1 Accent 6" w:semiHidden="0" w:uiPriority="67" w:unhideWhenUsed="0"/>
+    <w:lsdException w:name="Medium Grid 2 Accent 6" w:semiHidden="0" w:uiPriority="68" w:unhideWhenUsed="0"/>
+    <w:lsdException w:name="Medium Grid 3 Accent 6" w:semiHidden="0" w:uiPriority="69" w:unhideWhenUsed="0"/>
+    <w:lsdException w:name="Dark List Accent 6" w:semiHidden="0" w:uiPriority="70" w:unhideWhenUsed="0"/>
+    <w:lsdException w:name="Colorful Shading Accent 6" w:semiHidden="0" w:uiPriority="71" w:unhideWhenUsed="0"/>
+    <w:lsdException w:name="Colorful List Accent 6" w:semiHidden="0" w:uiPriority="72" w:unhideWhenUsed="0"/>
+    <w:lsdException w:name="Colorful Grid Accent 6" w:semiHidden="0" w:uiPriority="73" w:unhideWhenUsed="0"/>
+    <w:lsdException w:name="Subtle Emphasis" w:semiHidden="0" w:uiPriority="19" w:unhideWhenUsed="0" w:qFormat="1"/>
+    <w:lsdException w:name="Intense Emphasis" w:semiHidden="0" w:uiPriority="21" w:unhideWhenUsed="0" w:qFormat="1"/>
+    <w:lsdException w:name="Subtle Reference" w:semiHidden="0" w:uiPriority="31" w:unhideWhenUsed="0" w:qFormat="1"/>
+    <w:lsdException w:name="Intense Reference" w:semiHidden="0" w:uiPriority="32" w:unhideWhenUsed="0" w:qFormat="1"/>
+    <w:lsdException w:name="Book Title" w:semiHidden="0" w:uiPriority="33" w:unhideWhenUsed="0" w:qFormat="1"/>
+    <w:lsdException w:name="Bibliography" w:uiPriority="37"/>
+    <w:lsdException w:name="TOC Heading" w:uiPriority="39" w:qFormat="1"/>
+  </w:latentStyles>
+  <w:style w:type="paragraph" w:default="1" w:styleId="Normalny">
+    <w:name w:val="Normal"/>
+    <w:qFormat/>
+    <w:rsid w:val="00DE7558"/>
+    <w:pPr>
+      <w:jc w:val="both"/>
+    </w:pPr>
+  </w:style>
+  <w:style w:type="paragraph" w:styleId="Nagwek1">
+    <w:name w:val="heading 1"/>
+    <w:basedOn w:val="Lista"/>
+    <w:next w:val="Normalny"/>
+    <w:link w:val="Nagwek1Znak"/>
+    <w:uiPriority w:val="9"/>
+    <w:qFormat/>
+    <w:rsid w:val="006E1498"/>
+    <w:pPr>
+      <w:keepNext/>
+      <w:keepLines/>
+      <w:pageBreakBefore/>
+      <w:numPr>
+        <w:numId w:val="6"/>
+      </w:numPr>
+      <w:spacing w:before="480" w:after="0"/>
+      <w:outlineLvl w:val="0"/>
+    </w:pPr>
+    <w:rPr>
+      <w:rFonts w:asciiTheme="majorHAnsi" w:eastAsiaTheme="majorEastAsia" w:hAnsiTheme="majorHAnsi" w:cstheme="majorBidi"/>
+      <w:b/>
+      <w:bCs/>
+      <w:sz w:val="28"/>
+      <w:szCs w:val="28"/>
+    </w:rPr>
+  </w:style>
+  <w:style w:type="paragraph" w:styleId="Nagwek2">
+    <w:name w:val="heading 2"/>
+    <w:basedOn w:val="Normalny"/>
+    <w:next w:val="Normalny"/>
+    <w:link w:val="Nagwek2Znak"/>
+    <w:uiPriority w:val="9"/>
+    <w:unhideWhenUsed/>
+    <w:qFormat/>
+    <w:rsid w:val="00D67888"/>
+    <w:pPr>
+      <w:keepNext/>
+      <w:keepLines/>
+      <w:numPr>
+        <w:ilvl w:val="1"/>
+        <w:numId w:val="6"/>
+      </w:numPr>
+      <w:spacing w:before="200" w:after="240"/>
+      <w:outlineLvl w:val="1"/>
+    </w:pPr>
+    <w:rPr>
+      <w:rFonts w:asciiTheme="majorHAnsi" w:eastAsiaTheme="majorEastAsia" w:hAnsiTheme="majorHAnsi" w:cstheme="majorBidi"/>
+      <w:b/>
+      <w:bCs/>
+      <w:sz w:val="26"/>
+      <w:szCs w:val="26"/>
+    </w:rPr>
+  </w:style>
+  <w:style w:type="paragraph" w:styleId="Nagwek3">
+    <w:name w:val="heading 3"/>
+    <w:basedOn w:val="Normalny"/>
+    <w:next w:val="Normalny"/>
+    <w:link w:val="Nagwek3Znak"/>
+    <w:uiPriority w:val="9"/>
+    <w:unhideWhenUsed/>
+    <w:qFormat/>
+    <w:rsid w:val="00687E64"/>
+    <w:pPr>
+      <w:keepNext/>
+      <w:keepLines/>
+      <w:numPr>
+        <w:ilvl w:val="2"/>
+        <w:numId w:val="6"/>
+      </w:numPr>
+      <w:spacing w:before="200" w:after="0"/>
+      <w:outlineLvl w:val="2"/>
+    </w:pPr>
+    <w:rPr>
+      <w:rFonts w:asciiTheme="majorHAnsi" w:eastAsiaTheme="majorEastAsia" w:hAnsiTheme="majorHAnsi" w:cstheme="majorBidi"/>
+      <w:b/>
+      <w:bCs/>
+    </w:rPr>
+  </w:style>
+  <w:style w:type="character" w:default="1" w:styleId="Domylnaczcionkaakapitu">
+    <w:name w:val="Default Paragraph Font"/>
+    <w:uiPriority w:val="1"/>
+    <w:semiHidden/>
+    <w:unhideWhenUsed/>
+  </w:style>
+  <w:style w:type="table" w:default="1" w:styleId="Standardowy">
+    <w:name w:val="Normal Table"/>
+    <w:uiPriority w:val="99"/>
+    <w:semiHidden/>
+    <w:unhideWhenUsed/>
+    <w:qFormat/>
+    <w:tblPr>
+      <w:tblInd w:w="0" w:type="dxa"/>
+      <w:tblCellMar>
+        <w:top w:w="0" w:type="dxa"/>
+        <w:left w:w="108" w:type="dxa"/>
+        <w:bottom w:w="0" w:type="dxa"/>
+        <w:right w:w="108" w:type="dxa"/>
+      </w:tblCellMar>
+    </w:tblPr>
+  </w:style>
+  <w:style w:type="numbering" w:default="1" w:styleId="Bezlisty">
+    <w:name w:val="No List"/>
+    <w:uiPriority w:val="99"/>
+    <w:semiHidden/>
+    <w:unhideWhenUsed/>
+  </w:style>
+  <w:style w:type="character" w:styleId="Tytuksiki">
+    <w:name w:val="Book Title"/>
+    <w:basedOn w:val="Domylnaczcionkaakapitu"/>
+    <w:uiPriority w:val="33"/>
+    <w:qFormat/>
+    <w:rsid w:val="00781797"/>
+    <w:rPr>
+      <w:b/>
+      <w:bCs/>
+      <w:smallCaps/>
+      <w:spacing w:val="5"/>
+    </w:rPr>
+  </w:style>
+  <w:style w:type="character" w:styleId="Pogrubienie">
+    <w:name w:val="Strong"/>
+    <w:basedOn w:val="Domylnaczcionkaakapitu"/>
+    <w:uiPriority w:val="22"/>
+    <w:qFormat/>
+    <w:rsid w:val="00664C86"/>
+    <w:rPr>
+      <w:b/>
+      <w:bCs/>
+    </w:rPr>
+  </w:style>
+  <w:style w:type="paragraph" w:styleId="Nagwek">
+    <w:name w:val="header"/>
+    <w:basedOn w:val="Normalny"/>
+    <w:link w:val="NagwekZnak"/>
+    <w:uiPriority w:val="99"/>
+    <w:unhideWhenUsed/>
+    <w:rsid w:val="005C1F23"/>
+    <w:pPr>
+      <w:tabs>
+        <w:tab w:val="center" w:pos="4536"/>
+        <w:tab w:val="right" w:pos="9072"/>
+      </w:tabs>
+      <w:spacing w:after="0" w:line="240" w:lineRule="auto"/>
+    </w:pPr>
+  </w:style>
+  <w:style w:type="character" w:customStyle="1" w:styleId="NagwekZnak">
+    <w:name w:val="Nagłówek Znak"/>
+    <w:basedOn w:val="Domylnaczcionkaakapitu"/>
+    <w:link w:val="Nagwek"/>
+    <w:uiPriority w:val="99"/>
+    <w:rsid w:val="005C1F23"/>
+  </w:style>
+  <w:style w:type="paragraph" w:styleId="Stopka">
+    <w:name w:val="footer"/>
+    <w:basedOn w:val="Normalny"/>
+    <w:link w:val="StopkaZnak"/>
+    <w:uiPriority w:val="99"/>
+    <w:unhideWhenUsed/>
+    <w:rsid w:val="005C1F23"/>
+    <w:pPr>
+      <w:tabs>
+        <w:tab w:val="center" w:pos="4536"/>
+        <w:tab w:val="right" w:pos="9072"/>
+      </w:tabs>
+      <w:spacing w:after="0" w:line="240" w:lineRule="auto"/>
+    </w:pPr>
+  </w:style>
+  <w:style w:type="character" w:customStyle="1" w:styleId="StopkaZnak">
+    <w:name w:val="Stopka Znak"/>
+    <w:basedOn w:val="Domylnaczcionkaakapitu"/>
+    <w:link w:val="Stopka"/>
+    <w:uiPriority w:val="99"/>
+    <w:rsid w:val="005C1F23"/>
+  </w:style>
+  <w:style w:type="character" w:customStyle="1" w:styleId="Nagwek1Znak">
+    <w:name w:val="Nagłówek 1 Znak"/>
+    <w:basedOn w:val="Domylnaczcionkaakapitu"/>
+    <w:link w:val="Nagwek1"/>
+    <w:uiPriority w:val="9"/>
+    <w:rsid w:val="006E1498"/>
+    <w:rPr>
+      <w:rFonts w:asciiTheme="majorHAnsi" w:eastAsiaTheme="majorEastAsia" w:hAnsiTheme="majorHAnsi" w:cstheme="majorBidi"/>
+      <w:b/>
+      <w:bCs/>
+      <w:sz w:val="28"/>
+      <w:szCs w:val="28"/>
+    </w:rPr>
+  </w:style>
+  <w:style w:type="character" w:customStyle="1" w:styleId="Nagwek2Znak">
+    <w:name w:val="Nagłówek 2 Znak"/>
+    <w:basedOn w:val="Domylnaczcionkaakapitu"/>
+    <w:link w:val="Nagwek2"/>
+    <w:uiPriority w:val="9"/>
+    <w:rsid w:val="00D67888"/>
+    <w:rPr>
+      <w:rFonts w:asciiTheme="majorHAnsi" w:eastAsiaTheme="majorEastAsia" w:hAnsiTheme="majorHAnsi" w:cstheme="majorBidi"/>
+      <w:b/>
+      <w:bCs/>
+      <w:sz w:val="26"/>
+      <w:szCs w:val="26"/>
+    </w:rPr>
+  </w:style>
+  <w:style w:type="paragraph" w:styleId="Lista">
+    <w:name w:val="List"/>
+    <w:basedOn w:val="Normalny"/>
+    <w:uiPriority w:val="99"/>
+    <w:semiHidden/>
+    <w:unhideWhenUsed/>
+    <w:rsid w:val="00F62AE3"/>
+    <w:pPr>
+      <w:ind w:left="283" w:hanging="283"/>
+      <w:contextualSpacing/>
+    </w:pPr>
+  </w:style>
+  <w:style w:type="character" w:customStyle="1" w:styleId="Nagwek3Znak">
+    <w:name w:val="Nagłówek 3 Znak"/>
+    <w:basedOn w:val="Domylnaczcionkaakapitu"/>
+    <w:link w:val="Nagwek3"/>
+    <w:uiPriority w:val="9"/>
+    <w:rsid w:val="00687E64"/>
+    <w:rPr>
+      <w:rFonts w:asciiTheme="majorHAnsi" w:eastAsiaTheme="majorEastAsia" w:hAnsiTheme="majorHAnsi" w:cstheme="majorBidi"/>
+      <w:b/>
+      <w:bCs/>
+    </w:rPr>
+  </w:style>
+  <w:style w:type="paragraph" w:styleId="Tekstdymka">
+    <w:name w:val="Balloon Text"/>
+    <w:basedOn w:val="Normalny"/>
+    <w:link w:val="TekstdymkaZnak"/>
+    <w:uiPriority w:val="99"/>
+    <w:semiHidden/>
+    <w:unhideWhenUsed/>
+    <w:rsid w:val="007C2336"/>
+    <w:pPr>
+      <w:spacing w:after="0" w:line="240" w:lineRule="auto"/>
+    </w:pPr>
+    <w:rPr>
+      <w:rFonts w:ascii="Tahoma" w:hAnsi="Tahoma" w:cs="Tahoma"/>
+      <w:sz w:val="16"/>
+      <w:szCs w:val="16"/>
+    </w:rPr>
+  </w:style>
+  <w:style w:type="character" w:customStyle="1" w:styleId="TekstdymkaZnak">
+    <w:name w:val="Tekst dymka Znak"/>
+    <w:basedOn w:val="Domylnaczcionkaakapitu"/>
+    <w:link w:val="Tekstdymka"/>
+    <w:uiPriority w:val="99"/>
+    <w:semiHidden/>
+    <w:rsid w:val="007C2336"/>
+    <w:rPr>
+      <w:rFonts w:ascii="Tahoma" w:hAnsi="Tahoma" w:cs="Tahoma"/>
+      <w:sz w:val="16"/>
+      <w:szCs w:val="16"/>
+    </w:rPr>
+  </w:style>
+  <w:style w:type="paragraph" w:styleId="Legenda">
+    <w:name w:val="caption"/>
+    <w:basedOn w:val="Normalny"/>
+    <w:next w:val="Normalny"/>
+    <w:uiPriority w:val="35"/>
+    <w:unhideWhenUsed/>
+    <w:qFormat/>
+    <w:rsid w:val="00983220"/>
+    <w:pPr>
+      <w:spacing w:line="240" w:lineRule="auto"/>
+    </w:pPr>
+    <w:rPr>
+      <w:b/>
+      <w:bCs/>
+      <w:color w:val="DDDDDD" w:themeColor="accent1"/>
+      <w:sz w:val="18"/>
+      <w:szCs w:val="18"/>
+    </w:rPr>
+  </w:style>
+  <w:style w:type="paragraph" w:styleId="Akapitzlist">
+    <w:name w:val="List Paragraph"/>
+    <w:basedOn w:val="Normalny"/>
+    <w:uiPriority w:val="34"/>
+    <w:qFormat/>
+    <w:rsid w:val="00F229A8"/>
+    <w:pPr>
+      <w:ind w:left="720"/>
+      <w:contextualSpacing/>
+    </w:pPr>
+  </w:style>
+  <w:style w:type="paragraph" w:styleId="Nagwekspisutreci">
+    <w:name w:val="TOC Heading"/>
+    <w:basedOn w:val="Nagwek1"/>
+    <w:next w:val="Normalny"/>
+    <w:uiPriority w:val="39"/>
+    <w:unhideWhenUsed/>
+    <w:qFormat/>
+    <w:rsid w:val="00CB0DB0"/>
+    <w:pPr>
+      <w:pageBreakBefore w:val="0"/>
+      <w:numPr>
+        <w:numId w:val="0"/>
+      </w:numPr>
+      <w:contextualSpacing w:val="0"/>
+      <w:jc w:val="left"/>
+      <w:outlineLvl w:val="9"/>
+    </w:pPr>
+    <w:rPr>
+      <w:color w:val="A5A5A5" w:themeColor="accent1" w:themeShade="BF"/>
+      <w:lang w:eastAsia="pl-PL"/>
+    </w:rPr>
+  </w:style>
+  <w:style w:type="paragraph" w:styleId="Spistreci2">
+    <w:name w:val="toc 2"/>
+    <w:basedOn w:val="Normalny"/>
+    <w:next w:val="Normalny"/>
+    <w:autoRedefine/>
+    <w:uiPriority w:val="39"/>
+    <w:unhideWhenUsed/>
+    <w:qFormat/>
+    <w:rsid w:val="00CB0DB0"/>
+    <w:pPr>
+      <w:spacing w:after="100"/>
+      <w:ind w:left="220"/>
+      <w:jc w:val="left"/>
+    </w:pPr>
+    <w:rPr>
+      <w:rFonts w:eastAsiaTheme="minorEastAsia"/>
+      <w:lang w:eastAsia="pl-PL"/>
+    </w:rPr>
+  </w:style>
+  <w:style w:type="paragraph" w:styleId="Spistreci1">
+    <w:name w:val="toc 1"/>
+    <w:basedOn w:val="Normalny"/>
+    <w:next w:val="Normalny"/>
+    <w:autoRedefine/>
+    <w:uiPriority w:val="39"/>
+    <w:unhideWhenUsed/>
+    <w:qFormat/>
+    <w:rsid w:val="00CB0DB0"/>
+    <w:pPr>
+      <w:spacing w:after="100"/>
+      <w:jc w:val="left"/>
+    </w:pPr>
+    <w:rPr>
+      <w:rFonts w:eastAsiaTheme="minorEastAsia"/>
+      <w:lang w:eastAsia="pl-PL"/>
+    </w:rPr>
+  </w:style>
+  <w:style w:type="paragraph" w:styleId="Spistreci3">
+    <w:name w:val="toc 3"/>
+    <w:basedOn w:val="Normalny"/>
+    <w:next w:val="Normalny"/>
+    <w:autoRedefine/>
+    <w:uiPriority w:val="39"/>
+    <w:unhideWhenUsed/>
+    <w:qFormat/>
+    <w:rsid w:val="00CB0DB0"/>
+    <w:pPr>
+      <w:spacing w:after="100"/>
+      <w:ind w:left="440"/>
+      <w:jc w:val="left"/>
+    </w:pPr>
+    <w:rPr>
+      <w:rFonts w:eastAsiaTheme="minorEastAsia"/>
+      <w:lang w:eastAsia="pl-PL"/>
+    </w:rPr>
+  </w:style>
+  <w:style w:type="character" w:styleId="Hipercze">
+    <w:name w:val="Hyperlink"/>
+    <w:basedOn w:val="Domylnaczcionkaakapitu"/>
+    <w:uiPriority w:val="99"/>
+    <w:unhideWhenUsed/>
+    <w:rsid w:val="00CB0DB0"/>
+    <w:rPr>
+      <w:color w:val="5F5F5F" w:themeColor="hyperlink"/>
+      <w:u w:val="single"/>
+    </w:rPr>
+  </w:style>
+  <w:style w:type="paragraph" w:styleId="Tekstprzypisukocowego">
+    <w:name w:val="endnote text"/>
+    <w:basedOn w:val="Normalny"/>
+    <w:link w:val="TekstprzypisukocowegoZnak"/>
+    <w:uiPriority w:val="99"/>
+    <w:semiHidden/>
+    <w:unhideWhenUsed/>
+    <w:rsid w:val="007A0F49"/>
+    <w:pPr>
+      <w:spacing w:after="0" w:line="240" w:lineRule="auto"/>
+    </w:pPr>
+    <w:rPr>
+      <w:sz w:val="20"/>
+      <w:szCs w:val="20"/>
+    </w:rPr>
+  </w:style>
+  <w:style w:type="character" w:customStyle="1" w:styleId="TekstprzypisukocowegoZnak">
+    <w:name w:val="Tekst przypisu końcowego Znak"/>
+    <w:basedOn w:val="Domylnaczcionkaakapitu"/>
+    <w:link w:val="Tekstprzypisukocowego"/>
+    <w:uiPriority w:val="99"/>
+    <w:semiHidden/>
+    <w:rsid w:val="007A0F49"/>
+    <w:rPr>
+      <w:sz w:val="20"/>
+      <w:szCs w:val="20"/>
+    </w:rPr>
+  </w:style>
+  <w:style w:type="character" w:styleId="Odwoanieprzypisukocowego">
+    <w:name w:val="endnote reference"/>
+    <w:basedOn w:val="Domylnaczcionkaakapitu"/>
+    <w:uiPriority w:val="99"/>
+    <w:semiHidden/>
+    <w:unhideWhenUsed/>
+    <w:rsid w:val="007A0F49"/>
+    <w:rPr>
+      <w:vertAlign w:val="superscript"/>
+    </w:rPr>
+  </w:style>
+  <w:style w:type="character" w:styleId="Tekstzastpczy">
+    <w:name w:val="Placeholder Text"/>
+    <w:basedOn w:val="Domylnaczcionkaakapitu"/>
+    <w:uiPriority w:val="99"/>
+    <w:semiHidden/>
+    <w:rsid w:val="000528C8"/>
+    <w:rPr>
+      <w:color w:val="808080"/>
+    </w:rPr>
+  </w:style>
+</w:styles>
+</file>
+
+<file path=word/stylesWithEffects.xml><?xml version="1.0" encoding="utf-8"?>
+<w:styles xmlns:wpc="http://schemas.microsoft.com/office/word/2010/wordprocessingCanvas" xmlns:mc="http://schemas.openxmlformats.org/markup-compatibility/2006" xmlns:o="urn:schemas-microsoft-com:office:office" xmlns:r="http://schemas.openxmlformats.org/officeDocument/2006/relationships" xmlns:m="http://schemas.openxmlformats.org/officeDocument/2006/math" xmlns:v="urn:schemas-microsoft-com:vml" xmlns:wp14="http://schemas.microsoft.com/office/word/2010/wordprocessingDrawing" xmlns:wp="http://schemas.openxmlformats.org/drawingml/2006/wordprocessingDrawing" xmlns:w10="urn:schemas-microsoft-com:office:word" xmlns:w="http://schemas.openxmlformats.org/wordprocessingml/2006/main" xmlns:w14="http://schemas.microsoft.com/office/word/2010/wordml" xmlns:wpg="http://schemas.microsoft.com/office/word/2010/wordprocessingGroup" xmlns:wpi="http://schemas.microsoft.com/office/word/2010/wordprocessingInk" xmlns:wne="http://schemas.microsoft.com/office/word/2006/wordml" xmlns:wps="http://schemas.microsoft.com/office/word/2010/wordprocessingShape" mc:Ignorable="w14 wp14">
   <w:docDefaults>
     <w:rPrDefault>
       <w:rPr>
@@ -4283,605 +6279,818 @@
 </w:styles>
 </file>
 
-<file path=word/stylesWithEffects.xml><?xml version="1.0" encoding="utf-8"?>
-<w:styles xmlns:wpc="http://schemas.microsoft.com/office/word/2010/wordprocessingCanvas" xmlns:mc="http://schemas.openxmlformats.org/markup-compatibility/2006" xmlns:o="urn:schemas-microsoft-com:office:office" xmlns:r="http://schemas.openxmlformats.org/officeDocument/2006/relationships" xmlns:m="http://schemas.openxmlformats.org/officeDocument/2006/math" xmlns:v="urn:schemas-microsoft-com:vml" xmlns:wp14="http://schemas.microsoft.com/office/word/2010/wordprocessingDrawing" xmlns:wp="http://schemas.openxmlformats.org/drawingml/2006/wordprocessingDrawing" xmlns:w10="urn:schemas-microsoft-com:office:word" xmlns:w="http://schemas.openxmlformats.org/wordprocessingml/2006/main" xmlns:w14="http://schemas.microsoft.com/office/word/2010/wordml" xmlns:wpg="http://schemas.microsoft.com/office/word/2010/wordprocessingGroup" xmlns:wpi="http://schemas.microsoft.com/office/word/2010/wordprocessingInk" xmlns:wne="http://schemas.microsoft.com/office/word/2006/wordml" xmlns:wps="http://schemas.microsoft.com/office/word/2010/wordprocessingShape" mc:Ignorable="w14 wp14">
-  <w:docDefaults>
-    <w:rPrDefault>
-      <w:rPr>
-        <w:rFonts w:asciiTheme="minorHAnsi" w:eastAsiaTheme="minorHAnsi" w:hAnsiTheme="minorHAnsi" w:cstheme="minorBidi"/>
-        <w:sz w:val="22"/>
-        <w:szCs w:val="22"/>
-        <w:lang w:val="pl-PL" w:eastAsia="en-US" w:bidi="ar-SA"/>
-      </w:rPr>
-    </w:rPrDefault>
-    <w:pPrDefault>
-      <w:pPr>
-        <w:spacing w:after="200" w:line="276" w:lineRule="auto"/>
-      </w:pPr>
-    </w:pPrDefault>
-  </w:docDefaults>
-  <w:latentStyles w:defLockedState="0" w:defUIPriority="99" w:defSemiHidden="1" w:defUnhideWhenUsed="1" w:defQFormat="0" w:count="267">
-    <w:lsdException w:name="Normal" w:semiHidden="0" w:uiPriority="0" w:unhideWhenUsed="0" w:qFormat="1"/>
-    <w:lsdException w:name="heading 1" w:semiHidden="0" w:uiPriority="9" w:unhideWhenUsed="0" w:qFormat="1"/>
-    <w:lsdException w:name="heading 2" w:uiPriority="9" w:qFormat="1"/>
-    <w:lsdException w:name="heading 3" w:uiPriority="9" w:qFormat="1"/>
-    <w:lsdException w:name="heading 4" w:uiPriority="9" w:qFormat="1"/>
-    <w:lsdException w:name="heading 5" w:uiPriority="9" w:qFormat="1"/>
-    <w:lsdException w:name="heading 6" w:uiPriority="9" w:qFormat="1"/>
-    <w:lsdException w:name="heading 7" w:uiPriority="9" w:qFormat="1"/>
-    <w:lsdException w:name="heading 8" w:uiPriority="9" w:qFormat="1"/>
-    <w:lsdException w:name="heading 9" w:uiPriority="9" w:qFormat="1"/>
-    <w:lsdException w:name="toc 1" w:uiPriority="39" w:qFormat="1"/>
-    <w:lsdException w:name="toc 2" w:uiPriority="39" w:qFormat="1"/>
-    <w:lsdException w:name="toc 3" w:uiPriority="39" w:qFormat="1"/>
-    <w:lsdException w:name="toc 4" w:uiPriority="39"/>
-    <w:lsdException w:name="toc 5" w:uiPriority="39"/>
-    <w:lsdException w:name="toc 6" w:uiPriority="39"/>
-    <w:lsdException w:name="toc 7" w:uiPriority="39"/>
-    <w:lsdException w:name="toc 8" w:uiPriority="39"/>
-    <w:lsdException w:name="toc 9" w:uiPriority="39"/>
-    <w:lsdException w:name="caption" w:uiPriority="35" w:qFormat="1"/>
-    <w:lsdException w:name="Title" w:semiHidden="0" w:uiPriority="10" w:unhideWhenUsed="0" w:qFormat="1"/>
-    <w:lsdException w:name="Default Paragraph Font" w:uiPriority="1"/>
-    <w:lsdException w:name="Subtitle" w:semiHidden="0" w:uiPriority="11" w:unhideWhenUsed="0" w:qFormat="1"/>
-    <w:lsdException w:name="Strong" w:semiHidden="0" w:uiPriority="22" w:unhideWhenUsed="0" w:qFormat="1"/>
-    <w:lsdException w:name="Emphasis" w:semiHidden="0" w:uiPriority="20" w:unhideWhenUsed="0" w:qFormat="1"/>
-    <w:lsdException w:name="Table Grid" w:semiHidden="0" w:uiPriority="59" w:unhideWhenUsed="0"/>
-    <w:lsdException w:name="Placeholder Text" w:unhideWhenUsed="0"/>
-    <w:lsdException w:name="No Spacing" w:semiHidden="0" w:uiPriority="1" w:unhideWhenUsed="0" w:qFormat="1"/>
-    <w:lsdException w:name="Light Shading" w:semiHidden="0" w:uiPriority="60" w:unhideWhenUsed="0"/>
-    <w:lsdException w:name="Light List" w:semiHidden="0" w:uiPriority="61" w:unhideWhenUsed="0"/>
-    <w:lsdException w:name="Light Grid" w:semiHidden="0" w:uiPriority="62" w:unhideWhenUsed="0"/>
-    <w:lsdException w:name="Medium Shading 1" w:semiHidden="0" w:uiPriority="63" w:unhideWhenUsed="0"/>
-    <w:lsdException w:name="Medium Shading 2" w:semiHidden="0" w:uiPriority="64" w:unhideWhenUsed="0"/>
-    <w:lsdException w:name="Medium List 1" w:semiHidden="0" w:uiPriority="65" w:unhideWhenUsed="0"/>
-    <w:lsdException w:name="Medium List 2" w:semiHidden="0" w:uiPriority="66" w:unhideWhenUsed="0"/>
-    <w:lsdException w:name="Medium Grid 1" w:semiHidden="0" w:uiPriority="67" w:unhideWhenUsed="0"/>
-    <w:lsdException w:name="Medium Grid 2" w:semiHidden="0" w:uiPriority="68" w:unhideWhenUsed="0"/>
-    <w:lsdException w:name="Medium Grid 3" w:semiHidden="0" w:uiPriority="69" w:unhideWhenUsed="0"/>
-    <w:lsdException w:name="Dark List" w:semiHidden="0" w:uiPriority="70" w:unhideWhenUsed="0"/>
-    <w:lsdException w:name="Colorful Shading" w:semiHidden="0" w:uiPriority="71" w:unhideWhenUsed="0"/>
-    <w:lsdException w:name="Colorful List" w:semiHidden="0" w:uiPriority="72" w:unhideWhenUsed="0"/>
-    <w:lsdException w:name="Colorful Grid" w:semiHidden="0" w:uiPriority="73" w:unhideWhenUsed="0"/>
-    <w:lsdException w:name="Light Shading Accent 1" w:semiHidden="0" w:uiPriority="60" w:unhideWhenUsed="0"/>
-    <w:lsdException w:name="Light List Accent 1" w:semiHidden="0" w:uiPriority="61" w:unhideWhenUsed="0"/>
-    <w:lsdException w:name="Light Grid Accent 1" w:semiHidden="0" w:uiPriority="62" w:unhideWhenUsed="0"/>
-    <w:lsdException w:name="Medium Shading 1 Accent 1" w:semiHidden="0" w:uiPriority="63" w:unhideWhenUsed="0"/>
-    <w:lsdException w:name="Medium Shading 2 Accent 1" w:semiHidden="0" w:uiPriority="64" w:unhideWhenUsed="0"/>
-    <w:lsdException w:name="Medium List 1 Accent 1" w:semiHidden="0" w:uiPriority="65" w:unhideWhenUsed="0"/>
-    <w:lsdException w:name="Revision" w:unhideWhenUsed="0"/>
-    <w:lsdException w:name="List Paragraph" w:semiHidden="0" w:uiPriority="34" w:unhideWhenUsed="0" w:qFormat="1"/>
-    <w:lsdException w:name="Quote" w:semiHidden="0" w:uiPriority="29" w:unhideWhenUsed="0" w:qFormat="1"/>
-    <w:lsdException w:name="Intense Quote" w:semiHidden="0" w:uiPriority="30" w:unhideWhenUsed="0" w:qFormat="1"/>
-    <w:lsdException w:name="Medium List 2 Accent 1" w:semiHidden="0" w:uiPriority="66" w:unhideWhenUsed="0"/>
-    <w:lsdException w:name="Medium Grid 1 Accent 1" w:semiHidden="0" w:uiPriority="67" w:unhideWhenUsed="0"/>
-    <w:lsdException w:name="Medium Grid 2 Accent 1" w:semiHidden="0" w:uiPriority="68" w:unhideWhenUsed="0"/>
-    <w:lsdException w:name="Medium Grid 3 Accent 1" w:semiHidden="0" w:uiPriority="69" w:unhideWhenUsed="0"/>
-    <w:lsdException w:name="Dark List Accent 1" w:semiHidden="0" w:uiPriority="70" w:unhideWhenUsed="0"/>
-    <w:lsdException w:name="Colorful Shading Accent 1" w:semiHidden="0" w:uiPriority="71" w:unhideWhenUsed="0"/>
-    <w:lsdException w:name="Colorful List Accent 1" w:semiHidden="0" w:uiPriority="72" w:unhideWhenUsed="0"/>
-    <w:lsdException w:name="Colorful Grid Accent 1" w:semiHidden="0" w:uiPriority="73" w:unhideWhenUsed="0"/>
-    <w:lsdException w:name="Light Shading Accent 2" w:semiHidden="0" w:uiPriority="60" w:unhideWhenUsed="0"/>
-    <w:lsdException w:name="Light List Accent 2" w:semiHidden="0" w:uiPriority="61" w:unhideWhenUsed="0"/>
-    <w:lsdException w:name="Light Grid Accent 2" w:semiHidden="0" w:uiPriority="62" w:unhideWhenUsed="0"/>
-    <w:lsdException w:name="Medium Shading 1 Accent 2" w:semiHidden="0" w:uiPriority="63" w:unhideWhenUsed="0"/>
-    <w:lsdException w:name="Medium Shading 2 Accent 2" w:semiHidden="0" w:uiPriority="64" w:unhideWhenUsed="0"/>
-    <w:lsdException w:name="Medium List 1 Accent 2" w:semiHidden="0" w:uiPriority="65" w:unhideWhenUsed="0"/>
-    <w:lsdException w:name="Medium List 2 Accent 2" w:semiHidden="0" w:uiPriority="66" w:unhideWhenUsed="0"/>
-    <w:lsdException w:name="Medium Grid 1 Accent 2" w:semiHidden="0" w:uiPriority="67" w:unhideWhenUsed="0"/>
-    <w:lsdException w:name="Medium Grid 2 Accent 2" w:semiHidden="0" w:uiPriority="68" w:unhideWhenUsed="0"/>
-    <w:lsdException w:name="Medium Grid 3 Accent 2" w:semiHidden="0" w:uiPriority="69" w:unhideWhenUsed="0"/>
-    <w:lsdException w:name="Dark List Accent 2" w:semiHidden="0" w:uiPriority="70" w:unhideWhenUsed="0"/>
-    <w:lsdException w:name="Colorful Shading Accent 2" w:semiHidden="0" w:uiPriority="71" w:unhideWhenUsed="0"/>
-    <w:lsdException w:name="Colorful List Accent 2" w:semiHidden="0" w:uiPriority="72" w:unhideWhenUsed="0"/>
-    <w:lsdException w:name="Colorful Grid Accent 2" w:semiHidden="0" w:uiPriority="73" w:unhideWhenUsed="0"/>
-    <w:lsdException w:name="Light Shading Accent 3" w:semiHidden="0" w:uiPriority="60" w:unhideWhenUsed="0"/>
-    <w:lsdException w:name="Light List Accent 3" w:semiHidden="0" w:uiPriority="61" w:unhideWhenUsed="0"/>
-    <w:lsdException w:name="Light Grid Accent 3" w:semiHidden="0" w:uiPriority="62" w:unhideWhenUsed="0"/>
-    <w:lsdException w:name="Medium Shading 1 Accent 3" w:semiHidden="0" w:uiPriority="63" w:unhideWhenUsed="0"/>
-    <w:lsdException w:name="Medium Shading 2 Accent 3" w:semiHidden="0" w:uiPriority="64" w:unhideWhenUsed="0"/>
-    <w:lsdException w:name="Medium List 1 Accent 3" w:semiHidden="0" w:uiPriority="65" w:unhideWhenUsed="0"/>
-    <w:lsdException w:name="Medium List 2 Accent 3" w:semiHidden="0" w:uiPriority="66" w:unhideWhenUsed="0"/>
-    <w:lsdException w:name="Medium Grid 1 Accent 3" w:semiHidden="0" w:uiPriority="67" w:unhideWhenUsed="0"/>
-    <w:lsdException w:name="Medium Grid 2 Accent 3" w:semiHidden="0" w:uiPriority="68" w:unhideWhenUsed="0"/>
-    <w:lsdException w:name="Medium Grid 3 Accent 3" w:semiHidden="0" w:uiPriority="69" w:unhideWhenUsed="0"/>
-    <w:lsdException w:name="Dark List Accent 3" w:semiHidden="0" w:uiPriority="70" w:unhideWhenUsed="0"/>
-    <w:lsdException w:name="Colorful Shading Accent 3" w:semiHidden="0" w:uiPriority="71" w:unhideWhenUsed="0"/>
-    <w:lsdException w:name="Colorful List Accent 3" w:semiHidden="0" w:uiPriority="72" w:unhideWhenUsed="0"/>
-    <w:lsdException w:name="Colorful Grid Accent 3" w:semiHidden="0" w:uiPriority="73" w:unhideWhenUsed="0"/>
-    <w:lsdException w:name="Light Shading Accent 4" w:semiHidden="0" w:uiPriority="60" w:unhideWhenUsed="0"/>
-    <w:lsdException w:name="Light List Accent 4" w:semiHidden="0" w:uiPriority="61" w:unhideWhenUsed="0"/>
-    <w:lsdException w:name="Light Grid Accent 4" w:semiHidden="0" w:uiPriority="62" w:unhideWhenUsed="0"/>
-    <w:lsdException w:name="Medium Shading 1 Accent 4" w:semiHidden="0" w:uiPriority="63" w:unhideWhenUsed="0"/>
-    <w:lsdException w:name="Medium Shading 2 Accent 4" w:semiHidden="0" w:uiPriority="64" w:unhideWhenUsed="0"/>
-    <w:lsdException w:name="Medium List 1 Accent 4" w:semiHidden="0" w:uiPriority="65" w:unhideWhenUsed="0"/>
-    <w:lsdException w:name="Medium List 2 Accent 4" w:semiHidden="0" w:uiPriority="66" w:unhideWhenUsed="0"/>
-    <w:lsdException w:name="Medium Grid 1 Accent 4" w:semiHidden="0" w:uiPriority="67" w:unhideWhenUsed="0"/>
-    <w:lsdException w:name="Medium Grid 2 Accent 4" w:semiHidden="0" w:uiPriority="68" w:unhideWhenUsed="0"/>
-    <w:lsdException w:name="Medium Grid 3 Accent 4" w:semiHidden="0" w:uiPriority="69" w:unhideWhenUsed="0"/>
-    <w:lsdException w:name="Dark List Accent 4" w:semiHidden="0" w:uiPriority="70" w:unhideWhenUsed="0"/>
-    <w:lsdException w:name="Colorful Shading Accent 4" w:semiHidden="0" w:uiPriority="71" w:unhideWhenUsed="0"/>
-    <w:lsdException w:name="Colorful List Accent 4" w:semiHidden="0" w:uiPriority="72" w:unhideWhenUsed="0"/>
-    <w:lsdException w:name="Colorful Grid Accent 4" w:semiHidden="0" w:uiPriority="73" w:unhideWhenUsed="0"/>
-    <w:lsdException w:name="Light Shading Accent 5" w:semiHidden="0" w:uiPriority="60" w:unhideWhenUsed="0"/>
-    <w:lsdException w:name="Light List Accent 5" w:semiHidden="0" w:uiPriority="61" w:unhideWhenUsed="0"/>
-    <w:lsdException w:name="Light Grid Accent 5" w:semiHidden="0" w:uiPriority="62" w:unhideWhenUsed="0"/>
-    <w:lsdException w:name="Medium Shading 1 Accent 5" w:semiHidden="0" w:uiPriority="63" w:unhideWhenUsed="0"/>
-    <w:lsdException w:name="Medium Shading 2 Accent 5" w:semiHidden="0" w:uiPriority="64" w:unhideWhenUsed="0"/>
-    <w:lsdException w:name="Medium List 1 Accent 5" w:semiHidden="0" w:uiPriority="65" w:unhideWhenUsed="0"/>
-    <w:lsdException w:name="Medium List 2 Accent 5" w:semiHidden="0" w:uiPriority="66" w:unhideWhenUsed="0"/>
-    <w:lsdException w:name="Medium Grid 1 Accent 5" w:semiHidden="0" w:uiPriority="67" w:unhideWhenUsed="0"/>
-    <w:lsdException w:name="Medium Grid 2 Accent 5" w:semiHidden="0" w:uiPriority="68" w:unhideWhenUsed="0"/>
-    <w:lsdException w:name="Medium Grid 3 Accent 5" w:semiHidden="0" w:uiPriority="69" w:unhideWhenUsed="0"/>
-    <w:lsdException w:name="Dark List Accent 5" w:semiHidden="0" w:uiPriority="70" w:unhideWhenUsed="0"/>
-    <w:lsdException w:name="Colorful Shading Accent 5" w:semiHidden="0" w:uiPriority="71" w:unhideWhenUsed="0"/>
-    <w:lsdException w:name="Colorful List Accent 5" w:semiHidden="0" w:uiPriority="72" w:unhideWhenUsed="0"/>
-    <w:lsdException w:name="Colorful Grid Accent 5" w:semiHidden="0" w:uiPriority="73" w:unhideWhenUsed="0"/>
-    <w:lsdException w:name="Light Shading Accent 6" w:semiHidden="0" w:uiPriority="60" w:unhideWhenUsed="0"/>
-    <w:lsdException w:name="Light List Accent 6" w:semiHidden="0" w:uiPriority="61" w:unhideWhenUsed="0"/>
-    <w:lsdException w:name="Light Grid Accent 6" w:semiHidden="0" w:uiPriority="62" w:unhideWhenUsed="0"/>
-    <w:lsdException w:name="Medium Shading 1 Accent 6" w:semiHidden="0" w:uiPriority="63" w:unhideWhenUsed="0"/>
-    <w:lsdException w:name="Medium Shading 2 Accent 6" w:semiHidden="0" w:uiPriority="64" w:unhideWhenUsed="0"/>
-    <w:lsdException w:name="Medium List 1 Accent 6" w:semiHidden="0" w:uiPriority="65" w:unhideWhenUsed="0"/>
-    <w:lsdException w:name="Medium List 2 Accent 6" w:semiHidden="0" w:uiPriority="66" w:unhideWhenUsed="0"/>
-    <w:lsdException w:name="Medium Grid 1 Accent 6" w:semiHidden="0" w:uiPriority="67" w:unhideWhenUsed="0"/>
-    <w:lsdException w:name="Medium Grid 2 Accent 6" w:semiHidden="0" w:uiPriority="68" w:unhideWhenUsed="0"/>
-    <w:lsdException w:name="Medium Grid 3 Accent 6" w:semiHidden="0" w:uiPriority="69" w:unhideWhenUsed="0"/>
-    <w:lsdException w:name="Dark List Accent 6" w:semiHidden="0" w:uiPriority="70" w:unhideWhenUsed="0"/>
-    <w:lsdException w:name="Colorful Shading Accent 6" w:semiHidden="0" w:uiPriority="71" w:unhideWhenUsed="0"/>
-    <w:lsdException w:name="Colorful List Accent 6" w:semiHidden="0" w:uiPriority="72" w:unhideWhenUsed="0"/>
-    <w:lsdException w:name="Colorful Grid Accent 6" w:semiHidden="0" w:uiPriority="73" w:unhideWhenUsed="0"/>
-    <w:lsdException w:name="Subtle Emphasis" w:semiHidden="0" w:uiPriority="19" w:unhideWhenUsed="0" w:qFormat="1"/>
-    <w:lsdException w:name="Intense Emphasis" w:semiHidden="0" w:uiPriority="21" w:unhideWhenUsed="0" w:qFormat="1"/>
-    <w:lsdException w:name="Subtle Reference" w:semiHidden="0" w:uiPriority="31" w:unhideWhenUsed="0" w:qFormat="1"/>
-    <w:lsdException w:name="Intense Reference" w:semiHidden="0" w:uiPriority="32" w:unhideWhenUsed="0" w:qFormat="1"/>
-    <w:lsdException w:name="Book Title" w:semiHidden="0" w:uiPriority="33" w:unhideWhenUsed="0" w:qFormat="1"/>
-    <w:lsdException w:name="Bibliography" w:uiPriority="37"/>
-    <w:lsdException w:name="TOC Heading" w:uiPriority="39" w:qFormat="1"/>
-  </w:latentStyles>
-  <w:style w:type="paragraph" w:default="1" w:styleId="Normalny">
-    <w:name w:val="Normal"/>
-    <w:qFormat/>
-    <w:rsid w:val="00DE7558"/>
-    <w:pPr>
-      <w:jc w:val="both"/>
-    </w:pPr>
-  </w:style>
-  <w:style w:type="paragraph" w:styleId="Nagwek1">
-    <w:name w:val="heading 1"/>
-    <w:basedOn w:val="Lista"/>
-    <w:next w:val="Normalny"/>
-    <w:link w:val="Nagwek1Znak"/>
-    <w:uiPriority w:val="9"/>
-    <w:qFormat/>
-    <w:rsid w:val="006E1498"/>
-    <w:pPr>
-      <w:keepNext/>
-      <w:keepLines/>
-      <w:pageBreakBefore/>
-      <w:numPr>
-        <w:numId w:val="6"/>
-      </w:numPr>
-      <w:spacing w:before="480" w:after="0"/>
-      <w:outlineLvl w:val="0"/>
-    </w:pPr>
-    <w:rPr>
-      <w:rFonts w:asciiTheme="majorHAnsi" w:eastAsiaTheme="majorEastAsia" w:hAnsiTheme="majorHAnsi" w:cstheme="majorBidi"/>
-      <w:b/>
-      <w:bCs/>
-      <w:sz w:val="28"/>
-      <w:szCs w:val="28"/>
-    </w:rPr>
-  </w:style>
-  <w:style w:type="paragraph" w:styleId="Nagwek2">
-    <w:name w:val="heading 2"/>
-    <w:basedOn w:val="Normalny"/>
-    <w:next w:val="Normalny"/>
-    <w:link w:val="Nagwek2Znak"/>
-    <w:uiPriority w:val="9"/>
-    <w:unhideWhenUsed/>
-    <w:qFormat/>
-    <w:rsid w:val="00D67888"/>
-    <w:pPr>
-      <w:keepNext/>
-      <w:keepLines/>
-      <w:numPr>
-        <w:ilvl w:val="1"/>
-        <w:numId w:val="6"/>
-      </w:numPr>
-      <w:spacing w:before="200" w:after="240"/>
-      <w:outlineLvl w:val="1"/>
-    </w:pPr>
-    <w:rPr>
-      <w:rFonts w:asciiTheme="majorHAnsi" w:eastAsiaTheme="majorEastAsia" w:hAnsiTheme="majorHAnsi" w:cstheme="majorBidi"/>
-      <w:b/>
-      <w:bCs/>
-      <w:sz w:val="26"/>
-      <w:szCs w:val="26"/>
-    </w:rPr>
-  </w:style>
-  <w:style w:type="paragraph" w:styleId="Nagwek3">
-    <w:name w:val="heading 3"/>
-    <w:basedOn w:val="Normalny"/>
-    <w:next w:val="Normalny"/>
-    <w:link w:val="Nagwek3Znak"/>
-    <w:uiPriority w:val="9"/>
-    <w:unhideWhenUsed/>
-    <w:qFormat/>
-    <w:rsid w:val="00687E64"/>
-    <w:pPr>
-      <w:keepNext/>
-      <w:keepLines/>
-      <w:numPr>
-        <w:ilvl w:val="2"/>
-        <w:numId w:val="6"/>
-      </w:numPr>
-      <w:spacing w:before="200" w:after="0"/>
-      <w:outlineLvl w:val="2"/>
-    </w:pPr>
-    <w:rPr>
-      <w:rFonts w:asciiTheme="majorHAnsi" w:eastAsiaTheme="majorEastAsia" w:hAnsiTheme="majorHAnsi" w:cstheme="majorBidi"/>
-      <w:b/>
-      <w:bCs/>
-    </w:rPr>
-  </w:style>
-  <w:style w:type="character" w:default="1" w:styleId="Domylnaczcionkaakapitu">
-    <w:name w:val="Default Paragraph Font"/>
-    <w:uiPriority w:val="1"/>
-    <w:semiHidden/>
-    <w:unhideWhenUsed/>
-  </w:style>
-  <w:style w:type="table" w:default="1" w:styleId="Standardowy">
-    <w:name w:val="Normal Table"/>
-    <w:uiPriority w:val="99"/>
-    <w:semiHidden/>
-    <w:unhideWhenUsed/>
-    <w:tblPr>
-      <w:tblInd w:w="0" w:type="dxa"/>
-      <w:tblCellMar>
-        <w:top w:w="0" w:type="dxa"/>
-        <w:left w:w="108" w:type="dxa"/>
-        <w:bottom w:w="0" w:type="dxa"/>
-        <w:right w:w="108" w:type="dxa"/>
-      </w:tblCellMar>
-    </w:tblPr>
-  </w:style>
-  <w:style w:type="numbering" w:default="1" w:styleId="Bezlisty">
-    <w:name w:val="No List"/>
-    <w:uiPriority w:val="99"/>
-    <w:semiHidden/>
-    <w:unhideWhenUsed/>
-  </w:style>
-  <w:style w:type="character" w:styleId="Tytuksiki">
-    <w:name w:val="Book Title"/>
-    <w:basedOn w:val="Domylnaczcionkaakapitu"/>
-    <w:uiPriority w:val="33"/>
-    <w:qFormat/>
-    <w:rsid w:val="00781797"/>
-    <w:rPr>
-      <w:b/>
-      <w:bCs/>
-      <w:smallCaps/>
-      <w:spacing w:val="5"/>
-    </w:rPr>
-  </w:style>
-  <w:style w:type="character" w:styleId="Pogrubienie">
-    <w:name w:val="Strong"/>
-    <w:basedOn w:val="Domylnaczcionkaakapitu"/>
-    <w:uiPriority w:val="22"/>
-    <w:qFormat/>
-    <w:rsid w:val="00664C86"/>
-    <w:rPr>
-      <w:b/>
-      <w:bCs/>
-    </w:rPr>
-  </w:style>
-  <w:style w:type="paragraph" w:styleId="Nagwek">
-    <w:name w:val="header"/>
-    <w:basedOn w:val="Normalny"/>
-    <w:link w:val="NagwekZnak"/>
-    <w:uiPriority w:val="99"/>
-    <w:unhideWhenUsed/>
-    <w:rsid w:val="005C1F23"/>
-    <w:pPr>
-      <w:tabs>
-        <w:tab w:val="center" w:pos="4536"/>
-        <w:tab w:val="right" w:pos="9072"/>
-      </w:tabs>
-      <w:spacing w:after="0" w:line="240" w:lineRule="auto"/>
-    </w:pPr>
-  </w:style>
-  <w:style w:type="character" w:customStyle="1" w:styleId="NagwekZnak">
-    <w:name w:val="Nagłówek Znak"/>
-    <w:basedOn w:val="Domylnaczcionkaakapitu"/>
-    <w:link w:val="Nagwek"/>
-    <w:uiPriority w:val="99"/>
-    <w:rsid w:val="005C1F23"/>
-  </w:style>
-  <w:style w:type="paragraph" w:styleId="Stopka">
-    <w:name w:val="footer"/>
-    <w:basedOn w:val="Normalny"/>
-    <w:link w:val="StopkaZnak"/>
-    <w:uiPriority w:val="99"/>
-    <w:unhideWhenUsed/>
-    <w:rsid w:val="005C1F23"/>
-    <w:pPr>
-      <w:tabs>
-        <w:tab w:val="center" w:pos="4536"/>
-        <w:tab w:val="right" w:pos="9072"/>
-      </w:tabs>
-      <w:spacing w:after="0" w:line="240" w:lineRule="auto"/>
-    </w:pPr>
-  </w:style>
-  <w:style w:type="character" w:customStyle="1" w:styleId="StopkaZnak">
-    <w:name w:val="Stopka Znak"/>
-    <w:basedOn w:val="Domylnaczcionkaakapitu"/>
-    <w:link w:val="Stopka"/>
-    <w:uiPriority w:val="99"/>
-    <w:rsid w:val="005C1F23"/>
-  </w:style>
-  <w:style w:type="character" w:customStyle="1" w:styleId="Nagwek1Znak">
-    <w:name w:val="Nagłówek 1 Znak"/>
-    <w:basedOn w:val="Domylnaczcionkaakapitu"/>
-    <w:link w:val="Nagwek1"/>
-    <w:uiPriority w:val="9"/>
-    <w:rsid w:val="006E1498"/>
-    <w:rPr>
-      <w:rFonts w:asciiTheme="majorHAnsi" w:eastAsiaTheme="majorEastAsia" w:hAnsiTheme="majorHAnsi" w:cstheme="majorBidi"/>
-      <w:b/>
-      <w:bCs/>
-      <w:sz w:val="28"/>
-      <w:szCs w:val="28"/>
-    </w:rPr>
-  </w:style>
-  <w:style w:type="character" w:customStyle="1" w:styleId="Nagwek2Znak">
-    <w:name w:val="Nagłówek 2 Znak"/>
-    <w:basedOn w:val="Domylnaczcionkaakapitu"/>
-    <w:link w:val="Nagwek2"/>
-    <w:uiPriority w:val="9"/>
-    <w:rsid w:val="00D67888"/>
-    <w:rPr>
-      <w:rFonts w:asciiTheme="majorHAnsi" w:eastAsiaTheme="majorEastAsia" w:hAnsiTheme="majorHAnsi" w:cstheme="majorBidi"/>
-      <w:b/>
-      <w:bCs/>
-      <w:sz w:val="26"/>
-      <w:szCs w:val="26"/>
-    </w:rPr>
-  </w:style>
-  <w:style w:type="paragraph" w:styleId="Lista">
-    <w:name w:val="List"/>
-    <w:basedOn w:val="Normalny"/>
-    <w:uiPriority w:val="99"/>
-    <w:semiHidden/>
-    <w:unhideWhenUsed/>
-    <w:rsid w:val="00F62AE3"/>
-    <w:pPr>
-      <w:ind w:left="283" w:hanging="283"/>
-      <w:contextualSpacing/>
-    </w:pPr>
-  </w:style>
-  <w:style w:type="character" w:customStyle="1" w:styleId="Nagwek3Znak">
-    <w:name w:val="Nagłówek 3 Znak"/>
-    <w:basedOn w:val="Domylnaczcionkaakapitu"/>
-    <w:link w:val="Nagwek3"/>
-    <w:uiPriority w:val="9"/>
-    <w:rsid w:val="00687E64"/>
-    <w:rPr>
-      <w:rFonts w:asciiTheme="majorHAnsi" w:eastAsiaTheme="majorEastAsia" w:hAnsiTheme="majorHAnsi" w:cstheme="majorBidi"/>
-      <w:b/>
-      <w:bCs/>
-    </w:rPr>
-  </w:style>
-  <w:style w:type="paragraph" w:styleId="Tekstdymka">
-    <w:name w:val="Balloon Text"/>
-    <w:basedOn w:val="Normalny"/>
-    <w:link w:val="TekstdymkaZnak"/>
-    <w:uiPriority w:val="99"/>
-    <w:semiHidden/>
-    <w:unhideWhenUsed/>
-    <w:rsid w:val="007C2336"/>
-    <w:pPr>
-      <w:spacing w:after="0" w:line="240" w:lineRule="auto"/>
-    </w:pPr>
-    <w:rPr>
-      <w:rFonts w:ascii="Tahoma" w:hAnsi="Tahoma" w:cs="Tahoma"/>
-      <w:sz w:val="16"/>
-      <w:szCs w:val="16"/>
-    </w:rPr>
-  </w:style>
-  <w:style w:type="character" w:customStyle="1" w:styleId="TekstdymkaZnak">
-    <w:name w:val="Tekst dymka Znak"/>
-    <w:basedOn w:val="Domylnaczcionkaakapitu"/>
-    <w:link w:val="Tekstdymka"/>
-    <w:uiPriority w:val="99"/>
-    <w:semiHidden/>
-    <w:rsid w:val="007C2336"/>
-    <w:rPr>
-      <w:rFonts w:ascii="Tahoma" w:hAnsi="Tahoma" w:cs="Tahoma"/>
-      <w:sz w:val="16"/>
-      <w:szCs w:val="16"/>
-    </w:rPr>
-  </w:style>
-  <w:style w:type="paragraph" w:styleId="Legenda">
-    <w:name w:val="caption"/>
-    <w:basedOn w:val="Normalny"/>
-    <w:next w:val="Normalny"/>
-    <w:uiPriority w:val="35"/>
-    <w:unhideWhenUsed/>
-    <w:qFormat/>
-    <w:rsid w:val="00983220"/>
-    <w:pPr>
-      <w:spacing w:line="240" w:lineRule="auto"/>
-    </w:pPr>
-    <w:rPr>
-      <w:b/>
-      <w:bCs/>
-      <w:color w:val="DDDDDD" w:themeColor="accent1"/>
-      <w:sz w:val="18"/>
-      <w:szCs w:val="18"/>
-    </w:rPr>
-  </w:style>
-  <w:style w:type="paragraph" w:styleId="Akapitzlist">
-    <w:name w:val="List Paragraph"/>
-    <w:basedOn w:val="Normalny"/>
-    <w:uiPriority w:val="34"/>
-    <w:qFormat/>
-    <w:rsid w:val="00F229A8"/>
-    <w:pPr>
-      <w:ind w:left="720"/>
-      <w:contextualSpacing/>
-    </w:pPr>
-  </w:style>
-  <w:style w:type="paragraph" w:styleId="Nagwekspisutreci">
-    <w:name w:val="TOC Heading"/>
-    <w:basedOn w:val="Nagwek1"/>
-    <w:next w:val="Normalny"/>
-    <w:uiPriority w:val="39"/>
-    <w:unhideWhenUsed/>
-    <w:qFormat/>
-    <w:rsid w:val="00CB0DB0"/>
-    <w:pPr>
-      <w:pageBreakBefore w:val="0"/>
-      <w:numPr>
-        <w:numId w:val="0"/>
-      </w:numPr>
-      <w:contextualSpacing w:val="0"/>
-      <w:jc w:val="left"/>
-      <w:outlineLvl w:val="9"/>
-    </w:pPr>
-    <w:rPr>
-      <w:color w:val="A5A5A5" w:themeColor="accent1" w:themeShade="BF"/>
-      <w:lang w:eastAsia="pl-PL"/>
-    </w:rPr>
-  </w:style>
-  <w:style w:type="paragraph" w:styleId="Spistreci2">
-    <w:name w:val="toc 2"/>
-    <w:basedOn w:val="Normalny"/>
-    <w:next w:val="Normalny"/>
-    <w:autoRedefine/>
-    <w:uiPriority w:val="39"/>
-    <w:unhideWhenUsed/>
-    <w:qFormat/>
-    <w:rsid w:val="00CB0DB0"/>
-    <w:pPr>
-      <w:spacing w:after="100"/>
-      <w:ind w:left="220"/>
-      <w:jc w:val="left"/>
-    </w:pPr>
-    <w:rPr>
-      <w:rFonts w:eastAsiaTheme="minorEastAsia"/>
-      <w:lang w:eastAsia="pl-PL"/>
-    </w:rPr>
-  </w:style>
-  <w:style w:type="paragraph" w:styleId="Spistreci1">
-    <w:name w:val="toc 1"/>
-    <w:basedOn w:val="Normalny"/>
-    <w:next w:val="Normalny"/>
-    <w:autoRedefine/>
-    <w:uiPriority w:val="39"/>
-    <w:unhideWhenUsed/>
-    <w:qFormat/>
-    <w:rsid w:val="00CB0DB0"/>
-    <w:pPr>
-      <w:spacing w:after="100"/>
-      <w:jc w:val="left"/>
-    </w:pPr>
-    <w:rPr>
-      <w:rFonts w:eastAsiaTheme="minorEastAsia"/>
-      <w:lang w:eastAsia="pl-PL"/>
-    </w:rPr>
-  </w:style>
-  <w:style w:type="paragraph" w:styleId="Spistreci3">
-    <w:name w:val="toc 3"/>
-    <w:basedOn w:val="Normalny"/>
-    <w:next w:val="Normalny"/>
-    <w:autoRedefine/>
-    <w:uiPriority w:val="39"/>
-    <w:unhideWhenUsed/>
-    <w:qFormat/>
-    <w:rsid w:val="00CB0DB0"/>
-    <w:pPr>
-      <w:spacing w:after="100"/>
-      <w:ind w:left="440"/>
-      <w:jc w:val="left"/>
-    </w:pPr>
-    <w:rPr>
-      <w:rFonts w:eastAsiaTheme="minorEastAsia"/>
-      <w:lang w:eastAsia="pl-PL"/>
-    </w:rPr>
-  </w:style>
-  <w:style w:type="character" w:styleId="Hipercze">
-    <w:name w:val="Hyperlink"/>
-    <w:basedOn w:val="Domylnaczcionkaakapitu"/>
-    <w:uiPriority w:val="99"/>
-    <w:unhideWhenUsed/>
-    <w:rsid w:val="00CB0DB0"/>
-    <w:rPr>
-      <w:color w:val="5F5F5F" w:themeColor="hyperlink"/>
-      <w:u w:val="single"/>
-    </w:rPr>
-  </w:style>
-  <w:style w:type="paragraph" w:styleId="Tekstprzypisukocowego">
-    <w:name w:val="endnote text"/>
-    <w:basedOn w:val="Normalny"/>
-    <w:link w:val="TekstprzypisukocowegoZnak"/>
-    <w:uiPriority w:val="99"/>
-    <w:semiHidden/>
-    <w:unhideWhenUsed/>
-    <w:rsid w:val="007A0F49"/>
-    <w:pPr>
-      <w:spacing w:after="0" w:line="240" w:lineRule="auto"/>
-    </w:pPr>
-    <w:rPr>
-      <w:sz w:val="20"/>
-      <w:szCs w:val="20"/>
-    </w:rPr>
-  </w:style>
-  <w:style w:type="character" w:customStyle="1" w:styleId="TekstprzypisukocowegoZnak">
-    <w:name w:val="Tekst przypisu końcowego Znak"/>
-    <w:basedOn w:val="Domylnaczcionkaakapitu"/>
-    <w:link w:val="Tekstprzypisukocowego"/>
-    <w:uiPriority w:val="99"/>
-    <w:semiHidden/>
-    <w:rsid w:val="007A0F49"/>
-    <w:rPr>
-      <w:sz w:val="20"/>
-      <w:szCs w:val="20"/>
-    </w:rPr>
-  </w:style>
-  <w:style w:type="character" w:styleId="Odwoanieprzypisukocowego">
-    <w:name w:val="endnote reference"/>
-    <w:basedOn w:val="Domylnaczcionkaakapitu"/>
-    <w:uiPriority w:val="99"/>
-    <w:semiHidden/>
-    <w:unhideWhenUsed/>
-    <w:rsid w:val="007A0F49"/>
-    <w:rPr>
-      <w:vertAlign w:val="superscript"/>
-    </w:rPr>
-  </w:style>
-</w:styles>
+<file path=word/charts/chart1.xml><?xml version="1.0" encoding="utf-8"?>
+<c:chartSpace xmlns:c="http://schemas.openxmlformats.org/drawingml/2006/chart" xmlns:a="http://schemas.openxmlformats.org/drawingml/2006/main" xmlns:r="http://schemas.openxmlformats.org/officeDocument/2006/relationships">
+  <c:date1904 val="1"/>
+  <c:lang val="pl-PL"/>
+  <c:chart>
+    <c:plotArea>
+      <c:layout/>
+      <c:barChart>
+        <c:barDir val="col"/>
+        <c:grouping val="clustered"/>
+        <c:ser>
+          <c:idx val="0"/>
+          <c:order val="0"/>
+          <c:tx>
+            <c:strRef>
+              <c:f>Arkusz1!$B$1</c:f>
+              <c:strCache>
+                <c:ptCount val="1"/>
+                <c:pt idx="0">
+                  <c:v>St. wyżarzania 0,999 L. powtórzeń 100</c:v>
+                </c:pt>
+              </c:strCache>
+            </c:strRef>
+          </c:tx>
+          <c:cat>
+            <c:strRef>
+              <c:f>Arkusz1!$A$2</c:f>
+              <c:strCache>
+                <c:ptCount val="1"/>
+                <c:pt idx="0">
+                  <c:v>Czas wykonania algorytmu</c:v>
+                </c:pt>
+              </c:strCache>
+            </c:strRef>
+          </c:cat>
+          <c:val>
+            <c:numRef>
+              <c:f>Arkusz1!$B$2</c:f>
+              <c:numCache>
+                <c:formatCode>General</c:formatCode>
+                <c:ptCount val="1"/>
+                <c:pt idx="0">
+                  <c:v>350</c:v>
+                </c:pt>
+              </c:numCache>
+            </c:numRef>
+          </c:val>
+        </c:ser>
+        <c:ser>
+          <c:idx val="1"/>
+          <c:order val="1"/>
+          <c:tx>
+            <c:strRef>
+              <c:f>Arkusz1!$C$1</c:f>
+              <c:strCache>
+                <c:ptCount val="1"/>
+                <c:pt idx="0">
+                  <c:v>St. wyżarzania 0,999 L. powtórzeń 50</c:v>
+                </c:pt>
+              </c:strCache>
+            </c:strRef>
+          </c:tx>
+          <c:cat>
+            <c:strRef>
+              <c:f>Arkusz1!$A$2</c:f>
+              <c:strCache>
+                <c:ptCount val="1"/>
+                <c:pt idx="0">
+                  <c:v>Czas wykonania algorytmu</c:v>
+                </c:pt>
+              </c:strCache>
+            </c:strRef>
+          </c:cat>
+          <c:val>
+            <c:numRef>
+              <c:f>Arkusz1!$C$2</c:f>
+              <c:numCache>
+                <c:formatCode>General</c:formatCode>
+                <c:ptCount val="1"/>
+                <c:pt idx="0">
+                  <c:v>190</c:v>
+                </c:pt>
+              </c:numCache>
+            </c:numRef>
+          </c:val>
+        </c:ser>
+        <c:ser>
+          <c:idx val="2"/>
+          <c:order val="2"/>
+          <c:tx>
+            <c:strRef>
+              <c:f>Arkusz1!$D$1</c:f>
+              <c:strCache>
+                <c:ptCount val="1"/>
+                <c:pt idx="0">
+                  <c:v>St. wyżarzania 0,999 L. powtórzeń 20</c:v>
+                </c:pt>
+              </c:strCache>
+            </c:strRef>
+          </c:tx>
+          <c:cat>
+            <c:strRef>
+              <c:f>Arkusz1!$A$2</c:f>
+              <c:strCache>
+                <c:ptCount val="1"/>
+                <c:pt idx="0">
+                  <c:v>Czas wykonania algorytmu</c:v>
+                </c:pt>
+              </c:strCache>
+            </c:strRef>
+          </c:cat>
+          <c:val>
+            <c:numRef>
+              <c:f>Arkusz1!$D$2</c:f>
+              <c:numCache>
+                <c:formatCode>General</c:formatCode>
+                <c:ptCount val="1"/>
+                <c:pt idx="0">
+                  <c:v>75</c:v>
+                </c:pt>
+              </c:numCache>
+            </c:numRef>
+          </c:val>
+        </c:ser>
+        <c:ser>
+          <c:idx val="3"/>
+          <c:order val="3"/>
+          <c:tx>
+            <c:strRef>
+              <c:f>Arkusz1!$E$1</c:f>
+              <c:strCache>
+                <c:ptCount val="1"/>
+                <c:pt idx="0">
+                  <c:v>St. wyżarzania 0,999 L. powtórzeń 10</c:v>
+                </c:pt>
+              </c:strCache>
+            </c:strRef>
+          </c:tx>
+          <c:cat>
+            <c:strRef>
+              <c:f>Arkusz1!$A$2</c:f>
+              <c:strCache>
+                <c:ptCount val="1"/>
+                <c:pt idx="0">
+                  <c:v>Czas wykonania algorytmu</c:v>
+                </c:pt>
+              </c:strCache>
+            </c:strRef>
+          </c:cat>
+          <c:val>
+            <c:numRef>
+              <c:f>Arkusz1!$E$2</c:f>
+              <c:numCache>
+                <c:formatCode>General</c:formatCode>
+                <c:ptCount val="1"/>
+                <c:pt idx="0">
+                  <c:v>40</c:v>
+                </c:pt>
+              </c:numCache>
+            </c:numRef>
+          </c:val>
+        </c:ser>
+        <c:ser>
+          <c:idx val="4"/>
+          <c:order val="4"/>
+          <c:tx>
+            <c:strRef>
+              <c:f>Arkusz1!$F$1</c:f>
+              <c:strCache>
+                <c:ptCount val="1"/>
+                <c:pt idx="0">
+                  <c:v>St. wyżarzania 0,9 L. powtórzeń 1000</c:v>
+                </c:pt>
+              </c:strCache>
+            </c:strRef>
+          </c:tx>
+          <c:cat>
+            <c:strRef>
+              <c:f>Arkusz1!$A$2</c:f>
+              <c:strCache>
+                <c:ptCount val="1"/>
+                <c:pt idx="0">
+                  <c:v>Czas wykonania algorytmu</c:v>
+                </c:pt>
+              </c:strCache>
+            </c:strRef>
+          </c:cat>
+          <c:val>
+            <c:numRef>
+              <c:f>Arkusz1!$F$2</c:f>
+              <c:numCache>
+                <c:formatCode>General</c:formatCode>
+                <c:ptCount val="1"/>
+                <c:pt idx="0">
+                  <c:v>36</c:v>
+                </c:pt>
+              </c:numCache>
+            </c:numRef>
+          </c:val>
+        </c:ser>
+        <c:ser>
+          <c:idx val="5"/>
+          <c:order val="5"/>
+          <c:tx>
+            <c:strRef>
+              <c:f>Arkusz1!$G$1</c:f>
+              <c:strCache>
+                <c:ptCount val="1"/>
+                <c:pt idx="0">
+                  <c:v>St. wyżarzania 0,99 L. powtórzeń 100</c:v>
+                </c:pt>
+              </c:strCache>
+            </c:strRef>
+          </c:tx>
+          <c:cat>
+            <c:strRef>
+              <c:f>Arkusz1!$A$2</c:f>
+              <c:strCache>
+                <c:ptCount val="1"/>
+                <c:pt idx="0">
+                  <c:v>Czas wykonania algorytmu</c:v>
+                </c:pt>
+              </c:strCache>
+            </c:strRef>
+          </c:cat>
+          <c:val>
+            <c:numRef>
+              <c:f>Arkusz1!$G$2</c:f>
+              <c:numCache>
+                <c:formatCode>General</c:formatCode>
+                <c:ptCount val="1"/>
+                <c:pt idx="0">
+                  <c:v>35</c:v>
+                </c:pt>
+              </c:numCache>
+            </c:numRef>
+          </c:val>
+        </c:ser>
+        <c:ser>
+          <c:idx val="6"/>
+          <c:order val="6"/>
+          <c:tx>
+            <c:strRef>
+              <c:f>Arkusz1!$H$1</c:f>
+              <c:strCache>
+                <c:ptCount val="1"/>
+                <c:pt idx="0">
+                  <c:v>St. wyżarzania 0,8 L. powtórzeń 10002</c:v>
+                </c:pt>
+              </c:strCache>
+            </c:strRef>
+          </c:tx>
+          <c:cat>
+            <c:strRef>
+              <c:f>Arkusz1!$A$2</c:f>
+              <c:strCache>
+                <c:ptCount val="1"/>
+                <c:pt idx="0">
+                  <c:v>Czas wykonania algorytmu</c:v>
+                </c:pt>
+              </c:strCache>
+            </c:strRef>
+          </c:cat>
+          <c:val>
+            <c:numRef>
+              <c:f>Arkusz1!$H$2</c:f>
+              <c:numCache>
+                <c:formatCode>General</c:formatCode>
+                <c:ptCount val="1"/>
+                <c:pt idx="0">
+                  <c:v>16</c:v>
+                </c:pt>
+              </c:numCache>
+            </c:numRef>
+          </c:val>
+        </c:ser>
+        <c:ser>
+          <c:idx val="7"/>
+          <c:order val="7"/>
+          <c:tx>
+            <c:strRef>
+              <c:f>Arkusz1!$I$1</c:f>
+              <c:strCache>
+                <c:ptCount val="1"/>
+                <c:pt idx="0">
+                  <c:v>St. wyżarzania 0,95 L. powtórzeń 100</c:v>
+                </c:pt>
+              </c:strCache>
+            </c:strRef>
+          </c:tx>
+          <c:cat>
+            <c:strRef>
+              <c:f>Arkusz1!$A$2</c:f>
+              <c:strCache>
+                <c:ptCount val="1"/>
+                <c:pt idx="0">
+                  <c:v>Czas wykonania algorytmu</c:v>
+                </c:pt>
+              </c:strCache>
+            </c:strRef>
+          </c:cat>
+          <c:val>
+            <c:numRef>
+              <c:f>Arkusz1!$I$2</c:f>
+              <c:numCache>
+                <c:formatCode>General</c:formatCode>
+                <c:ptCount val="1"/>
+                <c:pt idx="0">
+                  <c:v>7</c:v>
+                </c:pt>
+              </c:numCache>
+            </c:numRef>
+          </c:val>
+        </c:ser>
+        <c:ser>
+          <c:idx val="8"/>
+          <c:order val="8"/>
+          <c:tx>
+            <c:strRef>
+              <c:f>Arkusz1!$J$1</c:f>
+              <c:strCache>
+                <c:ptCount val="1"/>
+                <c:pt idx="0">
+                  <c:v>St. wyżarzania 0,999 L. powtórzeń 1</c:v>
+                </c:pt>
+              </c:strCache>
+            </c:strRef>
+          </c:tx>
+          <c:cat>
+            <c:strRef>
+              <c:f>Arkusz1!$A$2</c:f>
+              <c:strCache>
+                <c:ptCount val="1"/>
+                <c:pt idx="0">
+                  <c:v>Czas wykonania algorytmu</c:v>
+                </c:pt>
+              </c:strCache>
+            </c:strRef>
+          </c:cat>
+          <c:val>
+            <c:numRef>
+              <c:f>Arkusz1!$J$2</c:f>
+              <c:numCache>
+                <c:formatCode>General</c:formatCode>
+                <c:ptCount val="1"/>
+                <c:pt idx="0">
+                  <c:v>6</c:v>
+                </c:pt>
+              </c:numCache>
+            </c:numRef>
+          </c:val>
+        </c:ser>
+        <c:axId val="99342592"/>
+        <c:axId val="99364864"/>
+      </c:barChart>
+      <c:catAx>
+        <c:axId val="99342592"/>
+        <c:scaling>
+          <c:orientation val="minMax"/>
+        </c:scaling>
+        <c:axPos val="b"/>
+        <c:tickLblPos val="nextTo"/>
+        <c:crossAx val="99364864"/>
+        <c:crosses val="autoZero"/>
+        <c:auto val="1"/>
+        <c:lblAlgn val="ctr"/>
+        <c:lblOffset val="100"/>
+      </c:catAx>
+      <c:valAx>
+        <c:axId val="99364864"/>
+        <c:scaling>
+          <c:orientation val="minMax"/>
+        </c:scaling>
+        <c:axPos val="l"/>
+        <c:majorGridlines/>
+        <c:numFmt formatCode="General" sourceLinked="1"/>
+        <c:tickLblPos val="nextTo"/>
+        <c:crossAx val="99342592"/>
+        <c:crosses val="autoZero"/>
+        <c:crossBetween val="between"/>
+      </c:valAx>
+    </c:plotArea>
+    <c:legend>
+      <c:legendPos val="r"/>
+    </c:legend>
+    <c:plotVisOnly val="1"/>
+  </c:chart>
+  <c:externalData r:id="rId1"/>
+</c:chartSpace>
+</file>
+
+<file path=word/charts/chart2.xml><?xml version="1.0" encoding="utf-8"?>
+<c:chartSpace xmlns:c="http://schemas.openxmlformats.org/drawingml/2006/chart" xmlns:a="http://schemas.openxmlformats.org/drawingml/2006/main" xmlns:r="http://schemas.openxmlformats.org/officeDocument/2006/relationships">
+  <c:lang val="pl-PL"/>
+  <c:chart>
+    <c:plotArea>
+      <c:layout/>
+      <c:barChart>
+        <c:barDir val="col"/>
+        <c:grouping val="clustered"/>
+        <c:ser>
+          <c:idx val="0"/>
+          <c:order val="0"/>
+          <c:tx>
+            <c:strRef>
+              <c:f>Arkusz1!$B$1</c:f>
+              <c:strCache>
+                <c:ptCount val="1"/>
+                <c:pt idx="0">
+                  <c:v>St. wyżarzania 0,999 L. powtórzeń 100</c:v>
+                </c:pt>
+              </c:strCache>
+            </c:strRef>
+          </c:tx>
+          <c:cat>
+            <c:strRef>
+              <c:f>Arkusz1!$A$2</c:f>
+              <c:strCache>
+                <c:ptCount val="1"/>
+                <c:pt idx="0">
+                  <c:v>Najlepszy uzyskany wynik</c:v>
+                </c:pt>
+              </c:strCache>
+            </c:strRef>
+          </c:cat>
+          <c:val>
+            <c:numRef>
+              <c:f>Arkusz1!$B$2</c:f>
+              <c:numCache>
+                <c:formatCode>General</c:formatCode>
+                <c:ptCount val="1"/>
+                <c:pt idx="0">
+                  <c:v>946</c:v>
+                </c:pt>
+              </c:numCache>
+            </c:numRef>
+          </c:val>
+        </c:ser>
+        <c:ser>
+          <c:idx val="1"/>
+          <c:order val="1"/>
+          <c:tx>
+            <c:strRef>
+              <c:f>Arkusz1!$C$1</c:f>
+              <c:strCache>
+                <c:ptCount val="1"/>
+                <c:pt idx="0">
+                  <c:v>St. wyżarzania 0,999 L. powtórzeń 50</c:v>
+                </c:pt>
+              </c:strCache>
+            </c:strRef>
+          </c:tx>
+          <c:cat>
+            <c:strRef>
+              <c:f>Arkusz1!$A$2</c:f>
+              <c:strCache>
+                <c:ptCount val="1"/>
+                <c:pt idx="0">
+                  <c:v>Najlepszy uzyskany wynik</c:v>
+                </c:pt>
+              </c:strCache>
+            </c:strRef>
+          </c:cat>
+          <c:val>
+            <c:numRef>
+              <c:f>Arkusz1!$C$2</c:f>
+              <c:numCache>
+                <c:formatCode>General</c:formatCode>
+                <c:ptCount val="1"/>
+                <c:pt idx="0">
+                  <c:v>940</c:v>
+                </c:pt>
+              </c:numCache>
+            </c:numRef>
+          </c:val>
+        </c:ser>
+        <c:ser>
+          <c:idx val="2"/>
+          <c:order val="2"/>
+          <c:tx>
+            <c:strRef>
+              <c:f>Arkusz1!$D$1</c:f>
+              <c:strCache>
+                <c:ptCount val="1"/>
+                <c:pt idx="0">
+                  <c:v>St. wyżarzania 0,999 L. powtórzeń 20</c:v>
+                </c:pt>
+              </c:strCache>
+            </c:strRef>
+          </c:tx>
+          <c:cat>
+            <c:strRef>
+              <c:f>Arkusz1!$A$2</c:f>
+              <c:strCache>
+                <c:ptCount val="1"/>
+                <c:pt idx="0">
+                  <c:v>Najlepszy uzyskany wynik</c:v>
+                </c:pt>
+              </c:strCache>
+            </c:strRef>
+          </c:cat>
+          <c:val>
+            <c:numRef>
+              <c:f>Arkusz1!$D$2</c:f>
+              <c:numCache>
+                <c:formatCode>General</c:formatCode>
+                <c:ptCount val="1"/>
+                <c:pt idx="0">
+                  <c:v>941</c:v>
+                </c:pt>
+              </c:numCache>
+            </c:numRef>
+          </c:val>
+        </c:ser>
+        <c:ser>
+          <c:idx val="3"/>
+          <c:order val="3"/>
+          <c:tx>
+            <c:strRef>
+              <c:f>Arkusz1!$E$1</c:f>
+              <c:strCache>
+                <c:ptCount val="1"/>
+                <c:pt idx="0">
+                  <c:v>St. wyżarzania 0,999 L. powtórzeń 10</c:v>
+                </c:pt>
+              </c:strCache>
+            </c:strRef>
+          </c:tx>
+          <c:cat>
+            <c:strRef>
+              <c:f>Arkusz1!$A$2</c:f>
+              <c:strCache>
+                <c:ptCount val="1"/>
+                <c:pt idx="0">
+                  <c:v>Najlepszy uzyskany wynik</c:v>
+                </c:pt>
+              </c:strCache>
+            </c:strRef>
+          </c:cat>
+          <c:val>
+            <c:numRef>
+              <c:f>Arkusz1!$E$2</c:f>
+              <c:numCache>
+                <c:formatCode>General</c:formatCode>
+                <c:ptCount val="1"/>
+                <c:pt idx="0">
+                  <c:v>949</c:v>
+                </c:pt>
+              </c:numCache>
+            </c:numRef>
+          </c:val>
+        </c:ser>
+        <c:ser>
+          <c:idx val="4"/>
+          <c:order val="4"/>
+          <c:tx>
+            <c:strRef>
+              <c:f>Arkusz1!$F$1</c:f>
+              <c:strCache>
+                <c:ptCount val="1"/>
+                <c:pt idx="0">
+                  <c:v>St. wyżarzania 0,9 L. powtórzeń 1000</c:v>
+                </c:pt>
+              </c:strCache>
+            </c:strRef>
+          </c:tx>
+          <c:cat>
+            <c:strRef>
+              <c:f>Arkusz1!$A$2</c:f>
+              <c:strCache>
+                <c:ptCount val="1"/>
+                <c:pt idx="0">
+                  <c:v>Najlepszy uzyskany wynik</c:v>
+                </c:pt>
+              </c:strCache>
+            </c:strRef>
+          </c:cat>
+          <c:val>
+            <c:numRef>
+              <c:f>Arkusz1!$F$2</c:f>
+              <c:numCache>
+                <c:formatCode>General</c:formatCode>
+                <c:ptCount val="1"/>
+                <c:pt idx="0">
+                  <c:v>966</c:v>
+                </c:pt>
+              </c:numCache>
+            </c:numRef>
+          </c:val>
+        </c:ser>
+        <c:ser>
+          <c:idx val="5"/>
+          <c:order val="5"/>
+          <c:tx>
+            <c:strRef>
+              <c:f>Arkusz1!$G$1</c:f>
+              <c:strCache>
+                <c:ptCount val="1"/>
+                <c:pt idx="0">
+                  <c:v>St. wyżarzania 0,99 L. powtórzeń 100</c:v>
+                </c:pt>
+              </c:strCache>
+            </c:strRef>
+          </c:tx>
+          <c:cat>
+            <c:strRef>
+              <c:f>Arkusz1!$A$2</c:f>
+              <c:strCache>
+                <c:ptCount val="1"/>
+                <c:pt idx="0">
+                  <c:v>Najlepszy uzyskany wynik</c:v>
+                </c:pt>
+              </c:strCache>
+            </c:strRef>
+          </c:cat>
+          <c:val>
+            <c:numRef>
+              <c:f>Arkusz1!$G$2</c:f>
+              <c:numCache>
+                <c:formatCode>General</c:formatCode>
+                <c:ptCount val="1"/>
+                <c:pt idx="0">
+                  <c:v>965</c:v>
+                </c:pt>
+              </c:numCache>
+            </c:numRef>
+          </c:val>
+        </c:ser>
+        <c:ser>
+          <c:idx val="6"/>
+          <c:order val="6"/>
+          <c:tx>
+            <c:strRef>
+              <c:f>Arkusz1!$H$1</c:f>
+              <c:strCache>
+                <c:ptCount val="1"/>
+                <c:pt idx="0">
+                  <c:v>St. wyżarzania 0,8 L. powtórzeń 1000</c:v>
+                </c:pt>
+              </c:strCache>
+            </c:strRef>
+          </c:tx>
+          <c:cat>
+            <c:strRef>
+              <c:f>Arkusz1!$A$2</c:f>
+              <c:strCache>
+                <c:ptCount val="1"/>
+                <c:pt idx="0">
+                  <c:v>Najlepszy uzyskany wynik</c:v>
+                </c:pt>
+              </c:strCache>
+            </c:strRef>
+          </c:cat>
+          <c:val>
+            <c:numRef>
+              <c:f>Arkusz1!$H$2</c:f>
+              <c:numCache>
+                <c:formatCode>General</c:formatCode>
+                <c:ptCount val="1"/>
+                <c:pt idx="0">
+                  <c:v>985</c:v>
+                </c:pt>
+              </c:numCache>
+            </c:numRef>
+          </c:val>
+        </c:ser>
+        <c:ser>
+          <c:idx val="7"/>
+          <c:order val="7"/>
+          <c:tx>
+            <c:strRef>
+              <c:f>Arkusz1!$I$1</c:f>
+              <c:strCache>
+                <c:ptCount val="1"/>
+                <c:pt idx="0">
+                  <c:v>St. wyżarzania 0,95 L. powtórzeń 100</c:v>
+                </c:pt>
+              </c:strCache>
+            </c:strRef>
+          </c:tx>
+          <c:cat>
+            <c:strRef>
+              <c:f>Arkusz1!$A$2</c:f>
+              <c:strCache>
+                <c:ptCount val="1"/>
+                <c:pt idx="0">
+                  <c:v>Najlepszy uzyskany wynik</c:v>
+                </c:pt>
+              </c:strCache>
+            </c:strRef>
+          </c:cat>
+          <c:val>
+            <c:numRef>
+              <c:f>Arkusz1!$I$2</c:f>
+              <c:numCache>
+                <c:formatCode>General</c:formatCode>
+                <c:ptCount val="1"/>
+                <c:pt idx="0">
+                  <c:v>1217</c:v>
+                </c:pt>
+              </c:numCache>
+            </c:numRef>
+          </c:val>
+        </c:ser>
+        <c:ser>
+          <c:idx val="8"/>
+          <c:order val="8"/>
+          <c:tx>
+            <c:strRef>
+              <c:f>Arkusz1!$J$1</c:f>
+              <c:strCache>
+                <c:ptCount val="1"/>
+                <c:pt idx="0">
+                  <c:v>St. wyżarzania 0,999 L. powtórzeń 1</c:v>
+                </c:pt>
+              </c:strCache>
+            </c:strRef>
+          </c:tx>
+          <c:cat>
+            <c:strRef>
+              <c:f>Arkusz1!$A$2</c:f>
+              <c:strCache>
+                <c:ptCount val="1"/>
+                <c:pt idx="0">
+                  <c:v>Najlepszy uzyskany wynik</c:v>
+                </c:pt>
+              </c:strCache>
+            </c:strRef>
+          </c:cat>
+          <c:val>
+            <c:numRef>
+              <c:f>Arkusz1!$J$2</c:f>
+              <c:numCache>
+                <c:formatCode>General</c:formatCode>
+                <c:ptCount val="1"/>
+                <c:pt idx="0">
+                  <c:v>1485</c:v>
+                </c:pt>
+              </c:numCache>
+            </c:numRef>
+          </c:val>
+        </c:ser>
+        <c:axId val="100702464"/>
+        <c:axId val="100683776"/>
+      </c:barChart>
+      <c:catAx>
+        <c:axId val="100702464"/>
+        <c:scaling>
+          <c:orientation val="minMax"/>
+        </c:scaling>
+        <c:axPos val="b"/>
+        <c:tickLblPos val="nextTo"/>
+        <c:crossAx val="100683776"/>
+        <c:crosses val="autoZero"/>
+        <c:auto val="1"/>
+        <c:lblAlgn val="ctr"/>
+        <c:lblOffset val="100"/>
+      </c:catAx>
+      <c:valAx>
+        <c:axId val="100683776"/>
+        <c:scaling>
+          <c:orientation val="minMax"/>
+        </c:scaling>
+        <c:axPos val="l"/>
+        <c:majorGridlines/>
+        <c:numFmt formatCode="General" sourceLinked="1"/>
+        <c:tickLblPos val="nextTo"/>
+        <c:crossAx val="100702464"/>
+        <c:crosses val="autoZero"/>
+        <c:crossBetween val="between"/>
+      </c:valAx>
+    </c:plotArea>
+    <c:legend>
+      <c:legendPos val="r"/>
+      <c:layout>
+        <c:manualLayout>
+          <c:xMode val="edge"/>
+          <c:yMode val="edge"/>
+          <c:x val="0.60226836984531384"/>
+          <c:y val="9.3440033254524435E-2"/>
+          <c:w val="0.39540921917850863"/>
+          <c:h val="0.8368999143671032"/>
+        </c:manualLayout>
+      </c:layout>
+    </c:legend>
+    <c:plotVisOnly val="1"/>
+  </c:chart>
+  <c:externalData r:id="rId1"/>
+</c:chartSpace>
 </file>
 
 <file path=word/glossary/document.xml><?xml version="1.0" encoding="utf-8"?>
-<w:glossaryDocument xmlns:wpc="http://schemas.microsoft.com/office/word/2010/wordprocessingCanvas" xmlns:mc="http://schemas.openxmlformats.org/markup-compatibility/2006" xmlns:o="urn:schemas-microsoft-com:office:office" xmlns:r="http://schemas.openxmlformats.org/officeDocument/2006/relationships" xmlns:m="http://schemas.openxmlformats.org/officeDocument/2006/math" xmlns:v="urn:schemas-microsoft-com:vml" xmlns:wp14="http://schemas.microsoft.com/office/word/2010/wordprocessingDrawing" xmlns:wp="http://schemas.openxmlformats.org/drawingml/2006/wordprocessingDrawing" xmlns:w10="urn:schemas-microsoft-com:office:word" xmlns:w="http://schemas.openxmlformats.org/wordprocessingml/2006/main" xmlns:w14="http://schemas.microsoft.com/office/word/2010/wordml" xmlns:wpg="http://schemas.microsoft.com/office/word/2010/wordprocessingGroup" xmlns:wpi="http://schemas.microsoft.com/office/word/2010/wordprocessingInk" xmlns:wne="http://schemas.microsoft.com/office/word/2006/wordml" xmlns:wps="http://schemas.microsoft.com/office/word/2010/wordprocessingShape" mc:Ignorable="w14 wp14"/>
+<w:glossaryDocument xmlns:ve="http://schemas.openxmlformats.org/markup-compatibility/2006" xmlns:o="urn:schemas-microsoft-com:office:office" xmlns:r="http://schemas.openxmlformats.org/officeDocument/2006/relationships" xmlns:m="http://schemas.openxmlformats.org/officeDocument/2006/math" xmlns:v="urn:schemas-microsoft-com:vml" xmlns:wp="http://schemas.openxmlformats.org/drawingml/2006/wordprocessingDrawing" xmlns:w10="urn:schemas-microsoft-com:office:word" xmlns:w="http://schemas.openxmlformats.org/wordprocessingml/2006/main" xmlns:wne="http://schemas.microsoft.com/office/word/2006/wordml">
+  <w:docParts/>
+</w:glossaryDocument>
 </file>
 
 <file path=word/glossary/fontTable.xml><?xml version="1.0" encoding="utf-8"?>
-<w:fonts xmlns:mc="http://schemas.openxmlformats.org/markup-compatibility/2006" xmlns:r="http://schemas.openxmlformats.org/officeDocument/2006/relationships" xmlns:w="http://schemas.openxmlformats.org/wordprocessingml/2006/main" xmlns:w14="http://schemas.microsoft.com/office/word/2010/wordml" mc:Ignorable="w14">
+<w:fonts xmlns:r="http://schemas.openxmlformats.org/officeDocument/2006/relationships" xmlns:w="http://schemas.openxmlformats.org/wordprocessingml/2006/main">
+  <w:font w:name="Times New Roman">
+    <w:panose1 w:val="02020603050405020304"/>
+    <w:charset w:val="EE"/>
+    <w:family w:val="roman"/>
+    <w:pitch w:val="variable"/>
+    <w:sig w:usb0="E0002AFF" w:usb1="C0007841" w:usb2="00000009" w:usb3="00000000" w:csb0="000001FF" w:csb1="00000000"/>
+  </w:font>
   <w:font w:name="Symbol">
     <w:panose1 w:val="05050102010706020507"/>
     <w:charset w:val="02"/>
     <w:family w:val="roman"/>
     <w:pitch w:val="variable"/>
     <w:sig w:usb0="00000000" w:usb1="10000000" w:usb2="00000000" w:usb3="00000000" w:csb0="80000000" w:csb1="00000000"/>
-  </w:font>
-  <w:font w:name="Times New Roman">
-    <w:panose1 w:val="02020603050405020304"/>
-    <w:charset w:val="EE"/>
-    <w:family w:val="roman"/>
-    <w:pitch w:val="variable"/>
-    <w:sig w:usb0="E0002AFF" w:usb1="C0007841" w:usb2="00000009" w:usb3="00000000" w:csb0="000001FF" w:csb1="00000000"/>
   </w:font>
   <w:font w:name="Courier New">
     <w:panose1 w:val="02070309020205020404"/>
@@ -4918,32 +7127,36 @@
     <w:pitch w:val="variable"/>
     <w:sig w:usb0="E1002EFF" w:usb1="C000605B" w:usb2="00000029" w:usb3="00000000" w:csb0="000101FF" w:csb1="00000000"/>
   </w:font>
+  <w:font w:name="Cambria Math">
+    <w:panose1 w:val="02040503050406030204"/>
+    <w:charset w:val="EE"/>
+    <w:family w:val="roman"/>
+    <w:pitch w:val="variable"/>
+    <w:sig w:usb0="E00002FF" w:usb1="420024FF" w:usb2="00000000" w:usb3="00000000" w:csb0="0000019F" w:csb1="00000000"/>
+  </w:font>
 </w:fonts>
 </file>
 
 <file path=word/glossary/settings.xml><?xml version="1.0" encoding="utf-8"?>
-<w:settings xmlns:mc="http://schemas.openxmlformats.org/markup-compatibility/2006" xmlns:o="urn:schemas-microsoft-com:office:office" xmlns:r="http://schemas.openxmlformats.org/officeDocument/2006/relationships" xmlns:m="http://schemas.openxmlformats.org/officeDocument/2006/math" xmlns:v="urn:schemas-microsoft-com:vml" xmlns:w10="urn:schemas-microsoft-com:office:word" xmlns:w="http://schemas.openxmlformats.org/wordprocessingml/2006/main" xmlns:w14="http://schemas.microsoft.com/office/word/2010/wordml" xmlns:sl="http://schemas.openxmlformats.org/schemaLibrary/2006/main" mc:Ignorable="w14">
+<w:settings xmlns:o="urn:schemas-microsoft-com:office:office" xmlns:r="http://schemas.openxmlformats.org/officeDocument/2006/relationships" xmlns:m="http://schemas.openxmlformats.org/officeDocument/2006/math" xmlns:v="urn:schemas-microsoft-com:vml" xmlns:w10="urn:schemas-microsoft-com:office:word" xmlns:w="http://schemas.openxmlformats.org/wordprocessingml/2006/main" xmlns:sl="http://schemas.openxmlformats.org/schemaLibrary/2006/main">
   <w:view w:val="normal"/>
   <w:defaultTabStop w:val="708"/>
   <w:hyphenationZone w:val="425"/>
   <w:characterSpacingControl w:val="doNotCompress"/>
   <w:compat>
     <w:useFELayout/>
-    <w:compatSetting w:name="compatibilityMode" w:uri="http://schemas.microsoft.com/office/word" w:val="14"/>
-    <w:compatSetting w:name="overrideTableStyleFontSizeAndJustification" w:uri="http://schemas.microsoft.com/office/word" w:val="1"/>
-    <w:compatSetting w:name="enableOpenTypeFeatures" w:uri="http://schemas.microsoft.com/office/word" w:val="1"/>
-    <w:compatSetting w:name="doNotFlipMirrorIndents" w:uri="http://schemas.microsoft.com/office/word" w:val="1"/>
   </w:compat>
   <w:rsids>
     <w:rsidRoot w:val="00B3632E"/>
     <w:rsid w:val="00001AB7"/>
+    <w:rsid w:val="00924171"/>
     <w:rsid w:val="00B3632E"/>
   </w:rsids>
   <m:mathPr>
     <m:mathFont m:val="Cambria Math"/>
     <m:brkBin m:val="before"/>
     <m:brkBinSub m:val="--"/>
-    <m:smallFrac m:val="0"/>
+    <m:smallFrac m:val="off"/>
     <m:dispDef/>
     <m:lMargin m:val="0"/>
     <m:rMargin m:val="0"/>
@@ -4960,7 +7173,7 @@
 </file>
 
 <file path=word/glossary/styles.xml><?xml version="1.0" encoding="utf-8"?>
-<w:styles xmlns:mc="http://schemas.openxmlformats.org/markup-compatibility/2006" xmlns:r="http://schemas.openxmlformats.org/officeDocument/2006/relationships" xmlns:w="http://schemas.openxmlformats.org/wordprocessingml/2006/main" xmlns:w14="http://schemas.microsoft.com/office/word/2010/wordml" mc:Ignorable="w14">
+<w:styles xmlns:r="http://schemas.openxmlformats.org/officeDocument/2006/relationships" xmlns:w="http://schemas.openxmlformats.org/wordprocessingml/2006/main">
   <w:docDefaults>
     <w:rPrDefault>
       <w:rPr>
@@ -5118,6 +7331,7 @@
   <w:style w:type="paragraph" w:default="1" w:styleId="Normalny">
     <w:name w:val="Normal"/>
     <w:qFormat/>
+    <w:rsid w:val="00924171"/>
   </w:style>
   <w:style w:type="character" w:default="1" w:styleId="Domylnaczcionkaakapitu">
     <w:name w:val="Default Paragraph Font"/>
@@ -5130,6 +7344,7 @@
     <w:uiPriority w:val="99"/>
     <w:semiHidden/>
     <w:unhideWhenUsed/>
+    <w:qFormat/>
     <w:tblPr>
       <w:tblInd w:w="0" w:type="dxa"/>
       <w:tblCellMar>
@@ -5158,213 +7373,21 @@
     <w:name w:val="95BBE18125664BABBAE9783FD9AE0E07"/>
     <w:rsid w:val="00B3632E"/>
   </w:style>
-</w:styles>
-</file>
-
-<file path=word/glossary/stylesWithEffects.xml><?xml version="1.0" encoding="utf-8"?>
-<w:styles xmlns:wpc="http://schemas.microsoft.com/office/word/2010/wordprocessingCanvas" xmlns:mc="http://schemas.openxmlformats.org/markup-compatibility/2006" xmlns:o="urn:schemas-microsoft-com:office:office" xmlns:r="http://schemas.openxmlformats.org/officeDocument/2006/relationships" xmlns:m="http://schemas.openxmlformats.org/officeDocument/2006/math" xmlns:v="urn:schemas-microsoft-com:vml" xmlns:wp14="http://schemas.microsoft.com/office/word/2010/wordprocessingDrawing" xmlns:wp="http://schemas.openxmlformats.org/drawingml/2006/wordprocessingDrawing" xmlns:w10="urn:schemas-microsoft-com:office:word" xmlns:w="http://schemas.openxmlformats.org/wordprocessingml/2006/main" xmlns:w14="http://schemas.microsoft.com/office/word/2010/wordml" xmlns:wpg="http://schemas.microsoft.com/office/word/2010/wordprocessingGroup" xmlns:wpi="http://schemas.microsoft.com/office/word/2010/wordprocessingInk" xmlns:wne="http://schemas.microsoft.com/office/word/2006/wordml" xmlns:wps="http://schemas.microsoft.com/office/word/2010/wordprocessingShape" mc:Ignorable="w14 wp14">
-  <w:docDefaults>
-    <w:rPrDefault>
-      <w:rPr>
-        <w:rFonts w:asciiTheme="minorHAnsi" w:eastAsiaTheme="minorEastAsia" w:hAnsiTheme="minorHAnsi" w:cstheme="minorBidi"/>
-        <w:sz w:val="22"/>
-        <w:szCs w:val="22"/>
-        <w:lang w:val="pl-PL" w:eastAsia="pl-PL" w:bidi="ar-SA"/>
-      </w:rPr>
-    </w:rPrDefault>
-    <w:pPrDefault>
-      <w:pPr>
-        <w:spacing w:after="200" w:line="276" w:lineRule="auto"/>
-      </w:pPr>
-    </w:pPrDefault>
-  </w:docDefaults>
-  <w:latentStyles w:defLockedState="0" w:defUIPriority="99" w:defSemiHidden="1" w:defUnhideWhenUsed="1" w:defQFormat="0" w:count="267">
-    <w:lsdException w:name="Normal" w:semiHidden="0" w:uiPriority="0" w:unhideWhenUsed="0" w:qFormat="1"/>
-    <w:lsdException w:name="heading 1" w:semiHidden="0" w:uiPriority="9" w:unhideWhenUsed="0" w:qFormat="1"/>
-    <w:lsdException w:name="heading 2" w:uiPriority="9" w:qFormat="1"/>
-    <w:lsdException w:name="heading 3" w:uiPriority="9" w:qFormat="1"/>
-    <w:lsdException w:name="heading 4" w:uiPriority="9" w:qFormat="1"/>
-    <w:lsdException w:name="heading 5" w:uiPriority="9" w:qFormat="1"/>
-    <w:lsdException w:name="heading 6" w:uiPriority="9" w:qFormat="1"/>
-    <w:lsdException w:name="heading 7" w:uiPriority="9" w:qFormat="1"/>
-    <w:lsdException w:name="heading 8" w:uiPriority="9" w:qFormat="1"/>
-    <w:lsdException w:name="heading 9" w:uiPriority="9" w:qFormat="1"/>
-    <w:lsdException w:name="toc 1" w:uiPriority="39"/>
-    <w:lsdException w:name="toc 2" w:uiPriority="39"/>
-    <w:lsdException w:name="toc 3" w:uiPriority="39"/>
-    <w:lsdException w:name="toc 4" w:uiPriority="39"/>
-    <w:lsdException w:name="toc 5" w:uiPriority="39"/>
-    <w:lsdException w:name="toc 6" w:uiPriority="39"/>
-    <w:lsdException w:name="toc 7" w:uiPriority="39"/>
-    <w:lsdException w:name="toc 8" w:uiPriority="39"/>
-    <w:lsdException w:name="toc 9" w:uiPriority="39"/>
-    <w:lsdException w:name="caption" w:uiPriority="35" w:qFormat="1"/>
-    <w:lsdException w:name="Title" w:semiHidden="0" w:uiPriority="10" w:unhideWhenUsed="0" w:qFormat="1"/>
-    <w:lsdException w:name="Default Paragraph Font" w:uiPriority="1"/>
-    <w:lsdException w:name="Subtitle" w:semiHidden="0" w:uiPriority="11" w:unhideWhenUsed="0" w:qFormat="1"/>
-    <w:lsdException w:name="Strong" w:semiHidden="0" w:uiPriority="22" w:unhideWhenUsed="0" w:qFormat="1"/>
-    <w:lsdException w:name="Emphasis" w:semiHidden="0" w:uiPriority="20" w:unhideWhenUsed="0" w:qFormat="1"/>
-    <w:lsdException w:name="Table Grid" w:semiHidden="0" w:uiPriority="59" w:unhideWhenUsed="0"/>
-    <w:lsdException w:name="Placeholder Text" w:unhideWhenUsed="0"/>
-    <w:lsdException w:name="No Spacing" w:semiHidden="0" w:uiPriority="1" w:unhideWhenUsed="0" w:qFormat="1"/>
-    <w:lsdException w:name="Light Shading" w:semiHidden="0" w:uiPriority="60" w:unhideWhenUsed="0"/>
-    <w:lsdException w:name="Light List" w:semiHidden="0" w:uiPriority="61" w:unhideWhenUsed="0"/>
-    <w:lsdException w:name="Light Grid" w:semiHidden="0" w:uiPriority="62" w:unhideWhenUsed="0"/>
-    <w:lsdException w:name="Medium Shading 1" w:semiHidden="0" w:uiPriority="63" w:unhideWhenUsed="0"/>
-    <w:lsdException w:name="Medium Shading 2" w:semiHidden="0" w:uiPriority="64" w:unhideWhenUsed="0"/>
-    <w:lsdException w:name="Medium List 1" w:semiHidden="0" w:uiPriority="65" w:unhideWhenUsed="0"/>
-    <w:lsdException w:name="Medium List 2" w:semiHidden="0" w:uiPriority="66" w:unhideWhenUsed="0"/>
-    <w:lsdException w:name="Medium Grid 1" w:semiHidden="0" w:uiPriority="67" w:unhideWhenUsed="0"/>
-    <w:lsdException w:name="Medium Grid 2" w:semiHidden="0" w:uiPriority="68" w:unhideWhenUsed="0"/>
-    <w:lsdException w:name="Medium Grid 3" w:semiHidden="0" w:uiPriority="69" w:unhideWhenUsed="0"/>
-    <w:lsdException w:name="Dark List" w:semiHidden="0" w:uiPriority="70" w:unhideWhenUsed="0"/>
-    <w:lsdException w:name="Colorful Shading" w:semiHidden="0" w:uiPriority="71" w:unhideWhenUsed="0"/>
-    <w:lsdException w:name="Colorful List" w:semiHidden="0" w:uiPriority="72" w:unhideWhenUsed="0"/>
-    <w:lsdException w:name="Colorful Grid" w:semiHidden="0" w:uiPriority="73" w:unhideWhenUsed="0"/>
-    <w:lsdException w:name="Light Shading Accent 1" w:semiHidden="0" w:uiPriority="60" w:unhideWhenUsed="0"/>
-    <w:lsdException w:name="Light List Accent 1" w:semiHidden="0" w:uiPriority="61" w:unhideWhenUsed="0"/>
-    <w:lsdException w:name="Light Grid Accent 1" w:semiHidden="0" w:uiPriority="62" w:unhideWhenUsed="0"/>
-    <w:lsdException w:name="Medium Shading 1 Accent 1" w:semiHidden="0" w:uiPriority="63" w:unhideWhenUsed="0"/>
-    <w:lsdException w:name="Medium Shading 2 Accent 1" w:semiHidden="0" w:uiPriority="64" w:unhideWhenUsed="0"/>
-    <w:lsdException w:name="Medium List 1 Accent 1" w:semiHidden="0" w:uiPriority="65" w:unhideWhenUsed="0"/>
-    <w:lsdException w:name="Revision" w:unhideWhenUsed="0"/>
-    <w:lsdException w:name="List Paragraph" w:semiHidden="0" w:uiPriority="34" w:unhideWhenUsed="0" w:qFormat="1"/>
-    <w:lsdException w:name="Quote" w:semiHidden="0" w:uiPriority="29" w:unhideWhenUsed="0" w:qFormat="1"/>
-    <w:lsdException w:name="Intense Quote" w:semiHidden="0" w:uiPriority="30" w:unhideWhenUsed="0" w:qFormat="1"/>
-    <w:lsdException w:name="Medium List 2 Accent 1" w:semiHidden="0" w:uiPriority="66" w:unhideWhenUsed="0"/>
-    <w:lsdException w:name="Medium Grid 1 Accent 1" w:semiHidden="0" w:uiPriority="67" w:unhideWhenUsed="0"/>
-    <w:lsdException w:name="Medium Grid 2 Accent 1" w:semiHidden="0" w:uiPriority="68" w:unhideWhenUsed="0"/>
-    <w:lsdException w:name="Medium Grid 3 Accent 1" w:semiHidden="0" w:uiPriority="69" w:unhideWhenUsed="0"/>
-    <w:lsdException w:name="Dark List Accent 1" w:semiHidden="0" w:uiPriority="70" w:unhideWhenUsed="0"/>
-    <w:lsdException w:name="Colorful Shading Accent 1" w:semiHidden="0" w:uiPriority="71" w:unhideWhenUsed="0"/>
-    <w:lsdException w:name="Colorful List Accent 1" w:semiHidden="0" w:uiPriority="72" w:unhideWhenUsed="0"/>
-    <w:lsdException w:name="Colorful Grid Accent 1" w:semiHidden="0" w:uiPriority="73" w:unhideWhenUsed="0"/>
-    <w:lsdException w:name="Light Shading Accent 2" w:semiHidden="0" w:uiPriority="60" w:unhideWhenUsed="0"/>
-    <w:lsdException w:name="Light List Accent 2" w:semiHidden="0" w:uiPriority="61" w:unhideWhenUsed="0"/>
-    <w:lsdException w:name="Light Grid Accent 2" w:semiHidden="0" w:uiPriority="62" w:unhideWhenUsed="0"/>
-    <w:lsdException w:name="Medium Shading 1 Accent 2" w:semiHidden="0" w:uiPriority="63" w:unhideWhenUsed="0"/>
-    <w:lsdException w:name="Medium Shading 2 Accent 2" w:semiHidden="0" w:uiPriority="64" w:unhideWhenUsed="0"/>
-    <w:lsdException w:name="Medium List 1 Accent 2" w:semiHidden="0" w:uiPriority="65" w:unhideWhenUsed="0"/>
-    <w:lsdException w:name="Medium List 2 Accent 2" w:semiHidden="0" w:uiPriority="66" w:unhideWhenUsed="0"/>
-    <w:lsdException w:name="Medium Grid 1 Accent 2" w:semiHidden="0" w:uiPriority="67" w:unhideWhenUsed="0"/>
-    <w:lsdException w:name="Medium Grid 2 Accent 2" w:semiHidden="0" w:uiPriority="68" w:unhideWhenUsed="0"/>
-    <w:lsdException w:name="Medium Grid 3 Accent 2" w:semiHidden="0" w:uiPriority="69" w:unhideWhenUsed="0"/>
-    <w:lsdException w:name="Dark List Accent 2" w:semiHidden="0" w:uiPriority="70" w:unhideWhenUsed="0"/>
-    <w:lsdException w:name="Colorful Shading Accent 2" w:semiHidden="0" w:uiPriority="71" w:unhideWhenUsed="0"/>
-    <w:lsdException w:name="Colorful List Accent 2" w:semiHidden="0" w:uiPriority="72" w:unhideWhenUsed="0"/>
-    <w:lsdException w:name="Colorful Grid Accent 2" w:semiHidden="0" w:uiPriority="73" w:unhideWhenUsed="0"/>
-    <w:lsdException w:name="Light Shading Accent 3" w:semiHidden="0" w:uiPriority="60" w:unhideWhenUsed="0"/>
-    <w:lsdException w:name="Light List Accent 3" w:semiHidden="0" w:uiPriority="61" w:unhideWhenUsed="0"/>
-    <w:lsdException w:name="Light Grid Accent 3" w:semiHidden="0" w:uiPriority="62" w:unhideWhenUsed="0"/>
-    <w:lsdException w:name="Medium Shading 1 Accent 3" w:semiHidden="0" w:uiPriority="63" w:unhideWhenUsed="0"/>
-    <w:lsdException w:name="Medium Shading 2 Accent 3" w:semiHidden="0" w:uiPriority="64" w:unhideWhenUsed="0"/>
-    <w:lsdException w:name="Medium List 1 Accent 3" w:semiHidden="0" w:uiPriority="65" w:unhideWhenUsed="0"/>
-    <w:lsdException w:name="Medium List 2 Accent 3" w:semiHidden="0" w:uiPriority="66" w:unhideWhenUsed="0"/>
-    <w:lsdException w:name="Medium Grid 1 Accent 3" w:semiHidden="0" w:uiPriority="67" w:unhideWhenUsed="0"/>
-    <w:lsdException w:name="Medium Grid 2 Accent 3" w:semiHidden="0" w:uiPriority="68" w:unhideWhenUsed="0"/>
-    <w:lsdException w:name="Medium Grid 3 Accent 3" w:semiHidden="0" w:uiPriority="69" w:unhideWhenUsed="0"/>
-    <w:lsdException w:name="Dark List Accent 3" w:semiHidden="0" w:uiPriority="70" w:unhideWhenUsed="0"/>
-    <w:lsdException w:name="Colorful Shading Accent 3" w:semiHidden="0" w:uiPriority="71" w:unhideWhenUsed="0"/>
-    <w:lsdException w:name="Colorful List Accent 3" w:semiHidden="0" w:uiPriority="72" w:unhideWhenUsed="0"/>
-    <w:lsdException w:name="Colorful Grid Accent 3" w:semiHidden="0" w:uiPriority="73" w:unhideWhenUsed="0"/>
-    <w:lsdException w:name="Light Shading Accent 4" w:semiHidden="0" w:uiPriority="60" w:unhideWhenUsed="0"/>
-    <w:lsdException w:name="Light List Accent 4" w:semiHidden="0" w:uiPriority="61" w:unhideWhenUsed="0"/>
-    <w:lsdException w:name="Light Grid Accent 4" w:semiHidden="0" w:uiPriority="62" w:unhideWhenUsed="0"/>
-    <w:lsdException w:name="Medium Shading 1 Accent 4" w:semiHidden="0" w:uiPriority="63" w:unhideWhenUsed="0"/>
-    <w:lsdException w:name="Medium Shading 2 Accent 4" w:semiHidden="0" w:uiPriority="64" w:unhideWhenUsed="0"/>
-    <w:lsdException w:name="Medium List 1 Accent 4" w:semiHidden="0" w:uiPriority="65" w:unhideWhenUsed="0"/>
-    <w:lsdException w:name="Medium List 2 Accent 4" w:semiHidden="0" w:uiPriority="66" w:unhideWhenUsed="0"/>
-    <w:lsdException w:name="Medium Grid 1 Accent 4" w:semiHidden="0" w:uiPriority="67" w:unhideWhenUsed="0"/>
-    <w:lsdException w:name="Medium Grid 2 Accent 4" w:semiHidden="0" w:uiPriority="68" w:unhideWhenUsed="0"/>
-    <w:lsdException w:name="Medium Grid 3 Accent 4" w:semiHidden="0" w:uiPriority="69" w:unhideWhenUsed="0"/>
-    <w:lsdException w:name="Dark List Accent 4" w:semiHidden="0" w:uiPriority="70" w:unhideWhenUsed="0"/>
-    <w:lsdException w:name="Colorful Shading Accent 4" w:semiHidden="0" w:uiPriority="71" w:unhideWhenUsed="0"/>
-    <w:lsdException w:name="Colorful List Accent 4" w:semiHidden="0" w:uiPriority="72" w:unhideWhenUsed="0"/>
-    <w:lsdException w:name="Colorful Grid Accent 4" w:semiHidden="0" w:uiPriority="73" w:unhideWhenUsed="0"/>
-    <w:lsdException w:name="Light Shading Accent 5" w:semiHidden="0" w:uiPriority="60" w:unhideWhenUsed="0"/>
-    <w:lsdException w:name="Light List Accent 5" w:semiHidden="0" w:uiPriority="61" w:unhideWhenUsed="0"/>
-    <w:lsdException w:name="Light Grid Accent 5" w:semiHidden="0" w:uiPriority="62" w:unhideWhenUsed="0"/>
-    <w:lsdException w:name="Medium Shading 1 Accent 5" w:semiHidden="0" w:uiPriority="63" w:unhideWhenUsed="0"/>
-    <w:lsdException w:name="Medium Shading 2 Accent 5" w:semiHidden="0" w:uiPriority="64" w:unhideWhenUsed="0"/>
-    <w:lsdException w:name="Medium List 1 Accent 5" w:semiHidden="0" w:uiPriority="65" w:unhideWhenUsed="0"/>
-    <w:lsdException w:name="Medium List 2 Accent 5" w:semiHidden="0" w:uiPriority="66" w:unhideWhenUsed="0"/>
-    <w:lsdException w:name="Medium Grid 1 Accent 5" w:semiHidden="0" w:uiPriority="67" w:unhideWhenUsed="0"/>
-    <w:lsdException w:name="Medium Grid 2 Accent 5" w:semiHidden="0" w:uiPriority="68" w:unhideWhenUsed="0"/>
-    <w:lsdException w:name="Medium Grid 3 Accent 5" w:semiHidden="0" w:uiPriority="69" w:unhideWhenUsed="0"/>
-    <w:lsdException w:name="Dark List Accent 5" w:semiHidden="0" w:uiPriority="70" w:unhideWhenUsed="0"/>
-    <w:lsdException w:name="Colorful Shading Accent 5" w:semiHidden="0" w:uiPriority="71" w:unhideWhenUsed="0"/>
-    <w:lsdException w:name="Colorful List Accent 5" w:semiHidden="0" w:uiPriority="72" w:unhideWhenUsed="0"/>
-    <w:lsdException w:name="Colorful Grid Accent 5" w:semiHidden="0" w:uiPriority="73" w:unhideWhenUsed="0"/>
-    <w:lsdException w:name="Light Shading Accent 6" w:semiHidden="0" w:uiPriority="60" w:unhideWhenUsed="0"/>
-    <w:lsdException w:name="Light List Accent 6" w:semiHidden="0" w:uiPriority="61" w:unhideWhenUsed="0"/>
-    <w:lsdException w:name="Light Grid Accent 6" w:semiHidden="0" w:uiPriority="62" w:unhideWhenUsed="0"/>
-    <w:lsdException w:name="Medium Shading 1 Accent 6" w:semiHidden="0" w:uiPriority="63" w:unhideWhenUsed="0"/>
-    <w:lsdException w:name="Medium Shading 2 Accent 6" w:semiHidden="0" w:uiPriority="64" w:unhideWhenUsed="0"/>
-    <w:lsdException w:name="Medium List 1 Accent 6" w:semiHidden="0" w:uiPriority="65" w:unhideWhenUsed="0"/>
-    <w:lsdException w:name="Medium List 2 Accent 6" w:semiHidden="0" w:uiPriority="66" w:unhideWhenUsed="0"/>
-    <w:lsdException w:name="Medium Grid 1 Accent 6" w:semiHidden="0" w:uiPriority="67" w:unhideWhenUsed="0"/>
-    <w:lsdException w:name="Medium Grid 2 Accent 6" w:semiHidden="0" w:uiPriority="68" w:unhideWhenUsed="0"/>
-    <w:lsdException w:name="Medium Grid 3 Accent 6" w:semiHidden="0" w:uiPriority="69" w:unhideWhenUsed="0"/>
-    <w:lsdException w:name="Dark List Accent 6" w:semiHidden="0" w:uiPriority="70" w:unhideWhenUsed="0"/>
-    <w:lsdException w:name="Colorful Shading Accent 6" w:semiHidden="0" w:uiPriority="71" w:unhideWhenUsed="0"/>
-    <w:lsdException w:name="Colorful List Accent 6" w:semiHidden="0" w:uiPriority="72" w:unhideWhenUsed="0"/>
-    <w:lsdException w:name="Colorful Grid Accent 6" w:semiHidden="0" w:uiPriority="73" w:unhideWhenUsed="0"/>
-    <w:lsdException w:name="Subtle Emphasis" w:semiHidden="0" w:uiPriority="19" w:unhideWhenUsed="0" w:qFormat="1"/>
-    <w:lsdException w:name="Intense Emphasis" w:semiHidden="0" w:uiPriority="21" w:unhideWhenUsed="0" w:qFormat="1"/>
-    <w:lsdException w:name="Subtle Reference" w:semiHidden="0" w:uiPriority="31" w:unhideWhenUsed="0" w:qFormat="1"/>
-    <w:lsdException w:name="Intense Reference" w:semiHidden="0" w:uiPriority="32" w:unhideWhenUsed="0" w:qFormat="1"/>
-    <w:lsdException w:name="Book Title" w:semiHidden="0" w:uiPriority="33" w:unhideWhenUsed="0" w:qFormat="1"/>
-    <w:lsdException w:name="Bibliography" w:uiPriority="37"/>
-    <w:lsdException w:name="TOC Heading" w:uiPriority="39" w:qFormat="1"/>
-  </w:latentStyles>
-  <w:style w:type="paragraph" w:default="1" w:styleId="Normalny">
-    <w:name w:val="Normal"/>
-    <w:qFormat/>
-  </w:style>
-  <w:style w:type="character" w:default="1" w:styleId="Domylnaczcionkaakapitu">
-    <w:name w:val="Default Paragraph Font"/>
-    <w:uiPriority w:val="1"/>
-    <w:semiHidden/>
-    <w:unhideWhenUsed/>
-  </w:style>
-  <w:style w:type="table" w:default="1" w:styleId="Standardowy">
-    <w:name w:val="Normal Table"/>
+  <w:style w:type="character" w:styleId="Tekstzastpczy">
+    <w:name w:val="Placeholder Text"/>
+    <w:basedOn w:val="Domylnaczcionkaakapitu"/>
     <w:uiPriority w:val="99"/>
     <w:semiHidden/>
-    <w:unhideWhenUsed/>
-    <w:tblPr>
-      <w:tblInd w:w="0" w:type="dxa"/>
-      <w:tblCellMar>
-        <w:top w:w="0" w:type="dxa"/>
-        <w:left w:w="108" w:type="dxa"/>
-        <w:bottom w:w="0" w:type="dxa"/>
-        <w:right w:w="108" w:type="dxa"/>
-      </w:tblCellMar>
-    </w:tblPr>
-  </w:style>
-  <w:style w:type="numbering" w:default="1" w:styleId="Bezlisty">
-    <w:name w:val="No List"/>
-    <w:uiPriority w:val="99"/>
-    <w:semiHidden/>
-    <w:unhideWhenUsed/>
-  </w:style>
-  <w:style w:type="paragraph" w:customStyle="1" w:styleId="235BB3A0B79E4C328833513BB8BEC53B">
-    <w:name w:val="235BB3A0B79E4C328833513BB8BEC53B"/>
-    <w:rsid w:val="00B3632E"/>
-  </w:style>
-  <w:style w:type="paragraph" w:customStyle="1" w:styleId="99598628342D4DD5AC426331773A9A50">
-    <w:name w:val="99598628342D4DD5AC426331773A9A50"/>
-    <w:rsid w:val="00B3632E"/>
-  </w:style>
-  <w:style w:type="paragraph" w:customStyle="1" w:styleId="95BBE18125664BABBAE9783FD9AE0E07">
-    <w:name w:val="95BBE18125664BABBAE9783FD9AE0E07"/>
-    <w:rsid w:val="00B3632E"/>
+    <w:rsid w:val="00924171"/>
+    <w:rPr>
+      <w:color w:val="808080"/>
+    </w:rPr>
   </w:style>
 </w:styles>
 </file>
 
 <file path=word/glossary/webSettings.xml><?xml version="1.0" encoding="utf-8"?>
-<w:webSettings xmlns:mc="http://schemas.openxmlformats.org/markup-compatibility/2006" xmlns:r="http://schemas.openxmlformats.org/officeDocument/2006/relationships" xmlns:w="http://schemas.openxmlformats.org/wordprocessingml/2006/main" xmlns:w14="http://schemas.microsoft.com/office/word/2010/wordml" mc:Ignorable="w14">
+<w:webSettings xmlns:r="http://schemas.openxmlformats.org/officeDocument/2006/relationships" xmlns:w="http://schemas.openxmlformats.org/wordprocessingml/2006/main">
   <w:optimizeForBrowser/>
   <w:allowPNG/>
 </w:webSettings>
@@ -5660,7 +7683,7 @@
 </file>
 
 <file path=customXml/itemProps1.xml><?xml version="1.0" encoding="utf-8"?>
-<ds:datastoreItem xmlns:ds="http://schemas.openxmlformats.org/officeDocument/2006/customXml" ds:itemID="{AC0FF3E3-543D-4D89-84C3-6B2BCCA37D55}">
+<ds:datastoreItem xmlns:ds="http://schemas.openxmlformats.org/officeDocument/2006/customXml" ds:itemID="{26250CC3-D77A-4F1E-B41C-D9852B02CFD8}">
   <ds:schemaRefs>
     <ds:schemaRef ds:uri="http://schemas.openxmlformats.org/officeDocument/2006/bibliography"/>
   </ds:schemaRefs>

</xml_diff>